<commit_message>
Added stuff up to modeling equations
</commit_message>
<xml_diff>
--- a/SparseNetworkOutline.docx
+++ b/SparseNetworkOutline.docx
@@ -155,12 +155,14 @@
           <w:numId w:val="1"/>
         </w:numPr>
         <w:rPr>
-          <w:sz w:val="24"/>
-          <w:szCs w:val="24"/>
-        </w:rPr>
-      </w:pPr>
-      <w:r>
-        <w:rPr>
+          <w:strike/>
+          <w:sz w:val="24"/>
+          <w:szCs w:val="24"/>
+        </w:rPr>
+      </w:pPr>
+      <w:r>
+        <w:rPr>
+          <w:strike/>
           <w:sz w:val="24"/>
           <w:szCs w:val="24"/>
         </w:rPr>
@@ -175,12 +177,14 @@
           <w:numId w:val="1"/>
         </w:numPr>
         <w:rPr>
-          <w:sz w:val="24"/>
-          <w:szCs w:val="24"/>
-        </w:rPr>
-      </w:pPr>
-      <w:r>
-        <w:rPr>
+          <w:strike/>
+          <w:sz w:val="24"/>
+          <w:szCs w:val="24"/>
+        </w:rPr>
+      </w:pPr>
+      <w:r>
+        <w:rPr>
+          <w:strike/>
           <w:sz w:val="24"/>
           <w:szCs w:val="24"/>
         </w:rPr>
@@ -195,16 +199,36 @@
           <w:numId w:val="1"/>
         </w:numPr>
         <w:rPr>
-          <w:sz w:val="24"/>
-          <w:szCs w:val="24"/>
-        </w:rPr>
-      </w:pPr>
-      <w:r>
-        <w:rPr>
-          <w:sz w:val="24"/>
-          <w:szCs w:val="24"/>
-        </w:rPr>
-        <w:t>Stats: Inter-vehicle spacing is exponential distribution when effective traffic volume is less than 1000 veh/hr. Even with 100% market penetration, network disconnection is 35% during night but well connected network during rush hour. Small market penetration then network disconnection is a problem during rush hour too.</w:t>
+          <w:strike/>
+          <w:sz w:val="24"/>
+          <w:szCs w:val="24"/>
+        </w:rPr>
+      </w:pPr>
+      <w:r>
+        <w:rPr>
+          <w:strike/>
+          <w:sz w:val="24"/>
+          <w:szCs w:val="24"/>
+        </w:rPr>
+        <w:t xml:space="preserve">Stats: Inter-vehicle spacing is exponential distribution when effective traffic volume is less than 1000 </w:t>
+      </w:r>
+      <w:proofErr w:type="spellStart"/>
+      <w:r>
+        <w:rPr>
+          <w:strike/>
+          <w:sz w:val="24"/>
+          <w:szCs w:val="24"/>
+        </w:rPr>
+        <w:t>veh</w:t>
+      </w:r>
+      <w:proofErr w:type="spellEnd"/>
+      <w:r>
+        <w:rPr>
+          <w:strike/>
+          <w:sz w:val="24"/>
+          <w:szCs w:val="24"/>
+        </w:rPr>
+        <w:t>/hr. Even with 100% market penetration, network disconnection is 35% during night but well connected network during rush hour. Small market penetration then network disconnection is a problem during rush hour too.</w:t>
       </w:r>
     </w:p>
     <w:p>
@@ -215,12 +239,14 @@
           <w:numId w:val="1"/>
         </w:numPr>
         <w:rPr>
-          <w:sz w:val="24"/>
-          <w:szCs w:val="24"/>
-        </w:rPr>
-      </w:pPr>
-      <w:r>
-        <w:rPr>
+          <w:strike/>
+          <w:sz w:val="24"/>
+          <w:szCs w:val="24"/>
+        </w:rPr>
+      </w:pPr>
+      <w:r>
+        <w:rPr>
+          <w:strike/>
           <w:sz w:val="24"/>
           <w:szCs w:val="24"/>
         </w:rPr>
@@ -235,12 +261,14 @@
           <w:numId w:val="1"/>
         </w:numPr>
         <w:rPr>
-          <w:sz w:val="24"/>
-          <w:szCs w:val="24"/>
-        </w:rPr>
-      </w:pPr>
-      <w:r>
-        <w:rPr>
+          <w:strike/>
+          <w:sz w:val="24"/>
+          <w:szCs w:val="24"/>
+        </w:rPr>
+      </w:pPr>
+      <w:r>
+        <w:rPr>
+          <w:strike/>
           <w:sz w:val="24"/>
           <w:szCs w:val="24"/>
         </w:rPr>
@@ -255,12 +283,14 @@
           <w:numId w:val="1"/>
         </w:numPr>
         <w:rPr>
-          <w:sz w:val="24"/>
-          <w:szCs w:val="24"/>
-        </w:rPr>
-      </w:pPr>
-      <w:r>
-        <w:rPr>
+          <w:strike/>
+          <w:sz w:val="24"/>
+          <w:szCs w:val="24"/>
+        </w:rPr>
+      </w:pPr>
+      <w:r>
+        <w:rPr>
+          <w:strike/>
           <w:sz w:val="24"/>
           <w:szCs w:val="24"/>
         </w:rPr>
@@ -275,12 +305,14 @@
           <w:numId w:val="1"/>
         </w:numPr>
         <w:rPr>
-          <w:sz w:val="24"/>
-          <w:szCs w:val="24"/>
-        </w:rPr>
-      </w:pPr>
-      <w:r>
-        <w:rPr>
+          <w:strike/>
+          <w:sz w:val="24"/>
+          <w:szCs w:val="24"/>
+        </w:rPr>
+      </w:pPr>
+      <w:r>
+        <w:rPr>
+          <w:strike/>
           <w:sz w:val="24"/>
           <w:szCs w:val="24"/>
         </w:rPr>
@@ -295,12 +327,14 @@
           <w:numId w:val="1"/>
         </w:numPr>
         <w:rPr>
-          <w:sz w:val="24"/>
-          <w:szCs w:val="24"/>
-        </w:rPr>
-      </w:pPr>
-      <w:r>
-        <w:rPr>
+          <w:strike/>
+          <w:sz w:val="24"/>
+          <w:szCs w:val="24"/>
+        </w:rPr>
+      </w:pPr>
+      <w:r>
+        <w:rPr>
+          <w:strike/>
           <w:sz w:val="24"/>
           <w:szCs w:val="24"/>
         </w:rPr>
@@ -438,12 +472,14 @@
           <w:numId w:val="2"/>
         </w:numPr>
         <w:rPr>
-          <w:sz w:val="24"/>
-          <w:szCs w:val="24"/>
-        </w:rPr>
-      </w:pPr>
-      <w:r>
-        <w:rPr>
+          <w:strike/>
+          <w:sz w:val="24"/>
+          <w:szCs w:val="24"/>
+        </w:rPr>
+      </w:pPr>
+      <w:r>
+        <w:rPr>
+          <w:strike/>
           <w:sz w:val="24"/>
           <w:szCs w:val="24"/>
         </w:rPr>
@@ -528,7 +564,23 @@
           <w:sz w:val="24"/>
           <w:szCs w:val="24"/>
         </w:rPr>
-        <w:t>Freeway/Manhattan model captured impact of geographic restriction (ie road) on vehicular mobility</w:t>
+        <w:t>Freeway/Manhattan model captured impact of geographic restriction (</w:t>
+      </w:r>
+      <w:proofErr w:type="spellStart"/>
+      <w:r>
+        <w:rPr>
+          <w:sz w:val="24"/>
+          <w:szCs w:val="24"/>
+        </w:rPr>
+        <w:t>ie</w:t>
+      </w:r>
+      <w:proofErr w:type="spellEnd"/>
+      <w:r>
+        <w:rPr>
+          <w:sz w:val="24"/>
+          <w:szCs w:val="24"/>
+        </w:rPr>
+        <w:t xml:space="preserve"> road) on vehicular mobility</w:t>
       </w:r>
     </w:p>
     <w:p>
@@ -758,12 +810,21 @@
           <w:szCs w:val="24"/>
         </w:rPr>
       </w:pPr>
-      <w:r>
-        <w:rPr>
-          <w:sz w:val="24"/>
-          <w:szCs w:val="24"/>
-        </w:rPr>
-        <w:t>DataMules: mobile messengers which promote the network connectivity in a sensor network by providing access between the virtual backbone and sensor nodes</w:t>
+      <w:proofErr w:type="spellStart"/>
+      <w:r>
+        <w:rPr>
+          <w:sz w:val="24"/>
+          <w:szCs w:val="24"/>
+        </w:rPr>
+        <w:t>DataMules</w:t>
+      </w:r>
+      <w:proofErr w:type="spellEnd"/>
+      <w:r>
+        <w:rPr>
+          <w:sz w:val="24"/>
+          <w:szCs w:val="24"/>
+        </w:rPr>
+        <w:t>: mobile messengers which promote the network connectivity in a sensor network by providing access between the virtual backbone and sensor nodes</w:t>
       </w:r>
     </w:p>
     <w:p>
@@ -899,12 +960,14 @@
           <w:numId w:val="3"/>
         </w:numPr>
         <w:rPr>
-          <w:sz w:val="24"/>
-          <w:szCs w:val="24"/>
-        </w:rPr>
-      </w:pPr>
-      <w:r>
-        <w:rPr>
+          <w:strike/>
+          <w:sz w:val="24"/>
+          <w:szCs w:val="24"/>
+        </w:rPr>
+      </w:pPr>
+      <w:r>
+        <w:rPr>
+          <w:strike/>
           <w:sz w:val="24"/>
           <w:szCs w:val="24"/>
         </w:rPr>
@@ -913,6 +976,7 @@
       <w:proofErr w:type="gramStart"/>
       <w:r>
         <w:rPr>
+          <w:strike/>
           <w:sz w:val="24"/>
           <w:szCs w:val="24"/>
         </w:rPr>
@@ -921,6 +985,7 @@
       <w:proofErr w:type="gramEnd"/>
       <w:r>
         <w:rPr>
+          <w:strike/>
           <w:sz w:val="24"/>
           <w:szCs w:val="24"/>
         </w:rPr>
@@ -929,6 +994,7 @@
       <w:proofErr w:type="gramStart"/>
       <w:r>
         <w:rPr>
+          <w:strike/>
           <w:sz w:val="24"/>
           <w:szCs w:val="24"/>
         </w:rPr>
@@ -937,6 +1003,7 @@
       <w:proofErr w:type="gramEnd"/>
       <w:r>
         <w:rPr>
+          <w:strike/>
           <w:sz w:val="24"/>
           <w:szCs w:val="24"/>
         </w:rPr>
@@ -951,13 +1018,15 @@
           <w:numId w:val="3"/>
         </w:numPr>
         <w:rPr>
-          <w:sz w:val="24"/>
-          <w:szCs w:val="24"/>
-        </w:rPr>
-      </w:pPr>
-      <w:r>
-        <w:rPr>
-          <w:rFonts w:eastAsiaTheme="minorEastAsia"/>
+          <w:strike/>
+          <w:sz w:val="24"/>
+          <w:szCs w:val="24"/>
+        </w:rPr>
+      </w:pPr>
+      <w:r>
+        <w:rPr>
+          <w:rFonts w:eastAsiaTheme="minorEastAsia"/>
+          <w:strike/>
           <w:sz w:val="24"/>
           <w:szCs w:val="24"/>
         </w:rPr>
@@ -970,6 +1039,7 @@
               <w:rPr>
                 <w:rFonts w:ascii="Cambria Math" w:hAnsi="Cambria Math"/>
                 <w:i/>
+                <w:strike/>
                 <w:sz w:val="24"/>
                 <w:szCs w:val="24"/>
               </w:rPr>
@@ -979,6 +1049,7 @@
             <m:r>
               <w:rPr>
                 <w:rFonts w:ascii="Cambria Math" w:hAnsi="Cambria Math"/>
+                <w:strike/>
                 <w:sz w:val="24"/>
                 <w:szCs w:val="24"/>
               </w:rPr>
@@ -989,6 +1060,7 @@
             <m:r>
               <w:rPr>
                 <w:rFonts w:ascii="Cambria Math" w:hAnsi="Cambria Math"/>
+                <w:strike/>
                 <w:sz w:val="24"/>
                 <w:szCs w:val="24"/>
               </w:rPr>
@@ -999,6 +1071,7 @@
         <m:r>
           <w:rPr>
             <w:rFonts w:ascii="Cambria Math" w:hAnsi="Cambria Math"/>
+            <w:strike/>
             <w:sz w:val="24"/>
             <w:szCs w:val="24"/>
           </w:rPr>
@@ -1010,6 +1083,7 @@
               <w:rPr>
                 <w:rFonts w:ascii="Cambria Math" w:hAnsi="Cambria Math"/>
                 <w:i/>
+                <w:strike/>
                 <w:sz w:val="24"/>
                 <w:szCs w:val="24"/>
               </w:rPr>
@@ -1019,6 +1093,7 @@
             <m:r>
               <w:rPr>
                 <w:rFonts w:ascii="Cambria Math" w:hAnsi="Cambria Math"/>
+                <w:strike/>
                 <w:sz w:val="24"/>
                 <w:szCs w:val="24"/>
               </w:rPr>
@@ -1029,6 +1104,7 @@
             <m:r>
               <w:rPr>
                 <w:rFonts w:ascii="Cambria Math" w:hAnsi="Cambria Math"/>
+                <w:strike/>
                 <w:sz w:val="24"/>
                 <w:szCs w:val="24"/>
               </w:rPr>
@@ -1039,6 +1115,7 @@
         <m:r>
           <w:rPr>
             <w:rFonts w:ascii="Cambria Math" w:hAnsi="Cambria Math"/>
+            <w:strike/>
             <w:sz w:val="24"/>
             <w:szCs w:val="24"/>
           </w:rPr>
@@ -1050,6 +1127,7 @@
               <w:rPr>
                 <w:rFonts w:ascii="Cambria Math" w:hAnsi="Cambria Math"/>
                 <w:i/>
+                <w:strike/>
                 <w:sz w:val="24"/>
                 <w:szCs w:val="24"/>
               </w:rPr>
@@ -1059,6 +1137,7 @@
             <m:r>
               <w:rPr>
                 <w:rFonts w:ascii="Cambria Math" w:hAnsi="Cambria Math"/>
+                <w:strike/>
                 <w:sz w:val="24"/>
                 <w:szCs w:val="24"/>
               </w:rPr>
@@ -1069,6 +1148,7 @@
             <m:r>
               <w:rPr>
                 <w:rFonts w:ascii="Cambria Math" w:hAnsi="Cambria Math"/>
+                <w:strike/>
                 <w:sz w:val="24"/>
                 <w:szCs w:val="24"/>
               </w:rPr>
@@ -1086,13 +1166,15 @@
           <w:numId w:val="3"/>
         </w:numPr>
         <w:rPr>
-          <w:sz w:val="24"/>
-          <w:szCs w:val="24"/>
-        </w:rPr>
-      </w:pPr>
-      <w:r>
-        <w:rPr>
-          <w:rFonts w:eastAsiaTheme="minorEastAsia"/>
+          <w:strike/>
+          <w:sz w:val="24"/>
+          <w:szCs w:val="24"/>
+        </w:rPr>
+      </w:pPr>
+      <w:r>
+        <w:rPr>
+          <w:rFonts w:eastAsiaTheme="minorEastAsia"/>
+          <w:strike/>
           <w:sz w:val="24"/>
           <w:szCs w:val="24"/>
         </w:rPr>
@@ -1107,13 +1189,15 @@
           <w:numId w:val="3"/>
         </w:numPr>
         <w:rPr>
-          <w:sz w:val="24"/>
-          <w:szCs w:val="24"/>
-        </w:rPr>
-      </w:pPr>
-      <w:r>
-        <w:rPr>
-          <w:rFonts w:eastAsiaTheme="minorEastAsia"/>
+          <w:strike/>
+          <w:sz w:val="24"/>
+          <w:szCs w:val="24"/>
+        </w:rPr>
+      </w:pPr>
+      <w:r>
+        <w:rPr>
+          <w:rFonts w:eastAsiaTheme="minorEastAsia"/>
+          <w:strike/>
           <w:sz w:val="24"/>
           <w:szCs w:val="24"/>
         </w:rPr>
@@ -1128,13 +1212,15 @@
           <w:numId w:val="3"/>
         </w:numPr>
         <w:rPr>
-          <w:sz w:val="24"/>
-          <w:szCs w:val="24"/>
-        </w:rPr>
-      </w:pPr>
-      <w:r>
-        <w:rPr>
-          <w:rFonts w:eastAsiaTheme="minorEastAsia"/>
+          <w:strike/>
+          <w:sz w:val="24"/>
+          <w:szCs w:val="24"/>
+        </w:rPr>
+      </w:pPr>
+      <w:r>
+        <w:rPr>
+          <w:rFonts w:eastAsiaTheme="minorEastAsia"/>
+          <w:strike/>
           <w:sz w:val="24"/>
           <w:szCs w:val="24"/>
         </w:rPr>
@@ -1149,6 +1235,7 @@
           <w:numId w:val="3"/>
         </w:numPr>
         <w:rPr>
+          <w:strike/>
           <w:sz w:val="24"/>
           <w:szCs w:val="24"/>
         </w:rPr>
@@ -1157,6 +1244,7 @@
         <m:r>
           <w:rPr>
             <w:rFonts w:ascii="Cambria Math" w:hAnsi="Cambria Math"/>
+            <w:strike/>
             <w:sz w:val="24"/>
             <w:szCs w:val="24"/>
           </w:rPr>
@@ -1165,6 +1253,7 @@
         <m:r>
           <w:rPr>
             <w:rFonts w:ascii="Cambria Math" w:eastAsiaTheme="minorEastAsia" w:hAnsi="Cambria Math"/>
+            <w:strike/>
             <w:sz w:val="24"/>
             <w:szCs w:val="24"/>
           </w:rPr>
@@ -1174,6 +1263,7 @@
       <w:r>
         <w:rPr>
           <w:rFonts w:eastAsiaTheme="minorEastAsia"/>
+          <w:strike/>
           <w:sz w:val="24"/>
           <w:szCs w:val="24"/>
         </w:rPr>
@@ -1188,6 +1278,7 @@
           <w:numId w:val="3"/>
         </w:numPr>
         <w:rPr>
+          <w:strike/>
           <w:sz w:val="24"/>
           <w:szCs w:val="24"/>
         </w:rPr>
@@ -1196,6 +1287,7 @@
         <m:r>
           <w:rPr>
             <w:rFonts w:ascii="Cambria Math" w:hAnsi="Cambria Math"/>
+            <w:strike/>
             <w:sz w:val="24"/>
             <w:szCs w:val="24"/>
           </w:rPr>
@@ -1205,6 +1297,7 @@
       <w:r>
         <w:rPr>
           <w:rFonts w:eastAsiaTheme="minorEastAsia"/>
+          <w:strike/>
           <w:sz w:val="24"/>
           <w:szCs w:val="24"/>
         </w:rPr>
@@ -1217,6 +1310,7 @@
               <w:rPr>
                 <w:rFonts w:ascii="Cambria Math" w:eastAsiaTheme="minorEastAsia" w:hAnsi="Cambria Math"/>
                 <w:i/>
+                <w:strike/>
                 <w:sz w:val="24"/>
                 <w:szCs w:val="24"/>
               </w:rPr>
@@ -1226,6 +1320,7 @@
             <m:r>
               <w:rPr>
                 <w:rFonts w:ascii="Cambria Math" w:eastAsiaTheme="minorEastAsia" w:hAnsi="Cambria Math"/>
+                <w:strike/>
                 <w:sz w:val="24"/>
                 <w:szCs w:val="24"/>
               </w:rPr>
@@ -1236,6 +1331,7 @@
             <m:r>
               <w:rPr>
                 <w:rFonts w:ascii="Cambria Math" w:eastAsiaTheme="minorEastAsia" w:hAnsi="Cambria Math"/>
+                <w:strike/>
                 <w:sz w:val="24"/>
                 <w:szCs w:val="24"/>
               </w:rPr>
@@ -1246,6 +1342,7 @@
         <m:r>
           <w:rPr>
             <w:rFonts w:ascii="Cambria Math" w:eastAsiaTheme="minorEastAsia" w:hAnsi="Cambria Math"/>
+            <w:strike/>
             <w:sz w:val="24"/>
             <w:szCs w:val="24"/>
           </w:rPr>
@@ -1255,6 +1352,7 @@
       <w:r>
         <w:rPr>
           <w:rFonts w:eastAsiaTheme="minorEastAsia"/>
+          <w:strike/>
           <w:sz w:val="24"/>
           <w:szCs w:val="24"/>
         </w:rPr>
@@ -1269,6 +1367,7 @@
           <w:numId w:val="3"/>
         </w:numPr>
         <w:rPr>
+          <w:strike/>
           <w:sz w:val="24"/>
           <w:szCs w:val="24"/>
         </w:rPr>
@@ -1277,6 +1376,7 @@
         <m:r>
           <w:rPr>
             <w:rFonts w:ascii="Cambria Math" w:hAnsi="Cambria Math"/>
+            <w:strike/>
             <w:sz w:val="24"/>
             <w:szCs w:val="24"/>
           </w:rPr>
@@ -1285,6 +1385,7 @@
         <m:r>
           <w:rPr>
             <w:rFonts w:ascii="Cambria Math" w:eastAsiaTheme="minorEastAsia" w:hAnsi="Cambria Math"/>
+            <w:strike/>
             <w:sz w:val="24"/>
             <w:szCs w:val="24"/>
           </w:rPr>
@@ -1294,6 +1395,7 @@
       <w:r>
         <w:rPr>
           <w:rFonts w:eastAsiaTheme="minorEastAsia"/>
+          <w:strike/>
           <w:sz w:val="24"/>
           <w:szCs w:val="24"/>
         </w:rPr>
@@ -1303,6 +1405,7 @@
       <w:r>
         <w:rPr>
           <w:rFonts w:eastAsiaTheme="minorEastAsia"/>
+          <w:strike/>
           <w:sz w:val="24"/>
           <w:szCs w:val="24"/>
         </w:rPr>
@@ -1312,6 +1415,7 @@
       <w:r>
         <w:rPr>
           <w:rFonts w:eastAsiaTheme="minorEastAsia"/>
+          <w:strike/>
           <w:sz w:val="24"/>
           <w:szCs w:val="24"/>
         </w:rPr>
@@ -1321,6 +1425,7 @@
         <m:r>
           <w:rPr>
             <w:rFonts w:ascii="Cambria Math" w:hAnsi="Cambria Math"/>
+            <w:strike/>
             <w:sz w:val="24"/>
             <w:szCs w:val="24"/>
           </w:rPr>
@@ -1330,6 +1435,7 @@
       <w:r>
         <w:rPr>
           <w:rFonts w:eastAsiaTheme="minorEastAsia"/>
+          <w:strike/>
           <w:sz w:val="24"/>
           <w:szCs w:val="24"/>
         </w:rPr>
@@ -1344,12 +1450,14 @@
           <w:numId w:val="3"/>
         </w:numPr>
         <w:rPr>
-          <w:sz w:val="24"/>
-          <w:szCs w:val="24"/>
-        </w:rPr>
-      </w:pPr>
-      <w:r>
-        <w:rPr>
+          <w:strike/>
+          <w:sz w:val="24"/>
+          <w:szCs w:val="24"/>
+        </w:rPr>
+      </w:pPr>
+      <w:r>
+        <w:rPr>
+          <w:strike/>
           <w:sz w:val="24"/>
           <w:szCs w:val="24"/>
         </w:rPr>
@@ -1358,6 +1466,7 @@
       <w:r>
         <w:rPr>
           <w:rFonts w:eastAsiaTheme="minorEastAsia"/>
+          <w:strike/>
           <w:sz w:val="24"/>
           <w:szCs w:val="24"/>
         </w:rPr>
@@ -1367,6 +1476,7 @@
         <m:r>
           <w:rPr>
             <w:rFonts w:ascii="Cambria Math" w:eastAsiaTheme="minorEastAsia" w:hAnsi="Cambria Math"/>
+            <w:strike/>
             <w:sz w:val="24"/>
             <w:szCs w:val="24"/>
           </w:rPr>
@@ -1376,6 +1486,7 @@
       <w:r>
         <w:rPr>
           <w:rFonts w:eastAsiaTheme="minorEastAsia"/>
+          <w:strike/>
           <w:sz w:val="24"/>
           <w:szCs w:val="24"/>
         </w:rPr>
@@ -1384,6 +1495,7 @@
       <w:r>
         <w:rPr>
           <w:rFonts w:eastAsiaTheme="minorEastAsia"/>
+          <w:strike/>
           <w:sz w:val="24"/>
           <w:szCs w:val="24"/>
         </w:rPr>
@@ -1392,6 +1504,7 @@
       <w:r>
         <w:rPr>
           <w:rFonts w:eastAsiaTheme="minorEastAsia"/>
+          <w:strike/>
           <w:sz w:val="24"/>
           <w:szCs w:val="24"/>
         </w:rPr>
@@ -1404,6 +1517,7 @@
               <w:rPr>
                 <w:rFonts w:ascii="Cambria Math" w:hAnsi="Cambria Math"/>
                 <w:i/>
+                <w:strike/>
                 <w:sz w:val="24"/>
                 <w:szCs w:val="24"/>
               </w:rPr>
@@ -1413,6 +1527,7 @@
             <m:r>
               <w:rPr>
                 <w:rFonts w:ascii="Cambria Math" w:hAnsi="Cambria Math"/>
+                <w:strike/>
                 <w:sz w:val="24"/>
                 <w:szCs w:val="24"/>
               </w:rPr>
@@ -1423,6 +1538,7 @@
             <m:r>
               <w:rPr>
                 <w:rFonts w:ascii="Cambria Math" w:hAnsi="Cambria Math"/>
+                <w:strike/>
                 <w:sz w:val="24"/>
                 <w:szCs w:val="24"/>
               </w:rPr>
@@ -1433,6 +1549,7 @@
         <m:r>
           <w:rPr>
             <w:rFonts w:ascii="Cambria Math" w:hAnsi="Cambria Math"/>
+            <w:strike/>
             <w:sz w:val="24"/>
             <w:szCs w:val="24"/>
           </w:rPr>
@@ -1444,6 +1561,7 @@
               <w:rPr>
                 <w:rFonts w:ascii="Cambria Math" w:hAnsi="Cambria Math"/>
                 <w:i/>
+                <w:strike/>
                 <w:sz w:val="24"/>
                 <w:szCs w:val="24"/>
               </w:rPr>
@@ -1453,6 +1571,7 @@
             <m:r>
               <w:rPr>
                 <w:rFonts w:ascii="Cambria Math" w:hAnsi="Cambria Math"/>
+                <w:strike/>
                 <w:sz w:val="24"/>
                 <w:szCs w:val="24"/>
               </w:rPr>
@@ -1463,6 +1582,7 @@
             <m:r>
               <w:rPr>
                 <w:rFonts w:ascii="Cambria Math" w:hAnsi="Cambria Math"/>
+                <w:strike/>
                 <w:sz w:val="24"/>
                 <w:szCs w:val="24"/>
               </w:rPr>
@@ -1473,6 +1593,7 @@
         <m:r>
           <w:rPr>
             <w:rFonts w:ascii="Cambria Math" w:hAnsi="Cambria Math"/>
+            <w:strike/>
             <w:sz w:val="24"/>
             <w:szCs w:val="24"/>
           </w:rPr>
@@ -1509,13 +1630,15 @@
           <w:numId w:val="3"/>
         </w:numPr>
         <w:rPr>
-          <w:sz w:val="24"/>
-          <w:szCs w:val="24"/>
-        </w:rPr>
-      </w:pPr>
-      <w:r>
-        <w:rPr>
-          <w:rFonts w:eastAsiaTheme="minorEastAsia"/>
+          <w:strike/>
+          <w:sz w:val="24"/>
+          <w:szCs w:val="24"/>
+        </w:rPr>
+      </w:pPr>
+      <w:r>
+        <w:rPr>
+          <w:rFonts w:eastAsiaTheme="minorEastAsia"/>
+          <w:strike/>
           <w:sz w:val="24"/>
           <w:szCs w:val="24"/>
         </w:rPr>
@@ -1530,13 +1653,15 @@
           <w:numId w:val="3"/>
         </w:numPr>
         <w:rPr>
-          <w:sz w:val="24"/>
-          <w:szCs w:val="24"/>
-        </w:rPr>
-      </w:pPr>
-      <w:r>
-        <w:rPr>
-          <w:rFonts w:eastAsiaTheme="minorEastAsia"/>
+          <w:strike/>
+          <w:sz w:val="24"/>
+          <w:szCs w:val="24"/>
+        </w:rPr>
+      </w:pPr>
+      <w:r>
+        <w:rPr>
+          <w:rFonts w:eastAsiaTheme="minorEastAsia"/>
+          <w:strike/>
           <w:sz w:val="24"/>
           <w:szCs w:val="24"/>
         </w:rPr>
@@ -1546,6 +1671,7 @@
         <w:rPr>
           <w:rFonts w:eastAsiaTheme="minorEastAsia"/>
           <w:b/>
+          <w:strike/>
           <w:sz w:val="24"/>
           <w:szCs w:val="24"/>
         </w:rPr>
@@ -1554,6 +1680,7 @@
       <w:r>
         <w:rPr>
           <w:rFonts w:eastAsiaTheme="minorEastAsia"/>
+          <w:strike/>
           <w:sz w:val="24"/>
           <w:szCs w:val="24"/>
         </w:rPr>
@@ -1568,6 +1695,7 @@
           <w:numId w:val="3"/>
         </w:numPr>
         <w:rPr>
+          <w:strike/>
           <w:sz w:val="24"/>
           <w:szCs w:val="24"/>
         </w:rPr>
@@ -1579,6 +1707,7 @@
               <w:rPr>
                 <w:rFonts w:ascii="Cambria Math" w:hAnsi="Cambria Math"/>
                 <w:i/>
+                <w:strike/>
                 <w:sz w:val="24"/>
                 <w:szCs w:val="24"/>
               </w:rPr>
@@ -1588,6 +1717,7 @@
             <m:r>
               <w:rPr>
                 <w:rFonts w:ascii="Cambria Math" w:hAnsi="Cambria Math"/>
+                <w:strike/>
                 <w:sz w:val="24"/>
                 <w:szCs w:val="24"/>
               </w:rPr>
@@ -1598,6 +1728,7 @@
             <m:r>
               <w:rPr>
                 <w:rFonts w:ascii="Cambria Math" w:hAnsi="Cambria Math"/>
+                <w:strike/>
                 <w:sz w:val="24"/>
                 <w:szCs w:val="24"/>
               </w:rPr>
@@ -1609,6 +1740,7 @@
       <w:r>
         <w:rPr>
           <w:rFonts w:eastAsiaTheme="minorEastAsia"/>
+          <w:strike/>
           <w:sz w:val="24"/>
           <w:szCs w:val="24"/>
         </w:rPr>
@@ -1623,6 +1755,7 @@
           <w:numId w:val="3"/>
         </w:numPr>
         <w:rPr>
+          <w:strike/>
           <w:sz w:val="24"/>
           <w:szCs w:val="24"/>
         </w:rPr>
@@ -1634,6 +1767,7 @@
               <w:rPr>
                 <w:rFonts w:ascii="Cambria Math" w:hAnsi="Cambria Math"/>
                 <w:i/>
+                <w:strike/>
                 <w:sz w:val="24"/>
                 <w:szCs w:val="24"/>
               </w:rPr>
@@ -1643,6 +1777,7 @@
             <m:r>
               <w:rPr>
                 <w:rFonts w:ascii="Cambria Math" w:hAnsi="Cambria Math"/>
+                <w:strike/>
                 <w:sz w:val="24"/>
                 <w:szCs w:val="24"/>
               </w:rPr>
@@ -1653,6 +1788,7 @@
             <m:r>
               <w:rPr>
                 <w:rFonts w:ascii="Cambria Math" w:hAnsi="Cambria Math"/>
+                <w:strike/>
                 <w:sz w:val="24"/>
                 <w:szCs w:val="24"/>
               </w:rPr>
@@ -1664,6 +1800,7 @@
       <w:r>
         <w:rPr>
           <w:rFonts w:eastAsiaTheme="minorEastAsia"/>
+          <w:strike/>
           <w:sz w:val="24"/>
           <w:szCs w:val="24"/>
         </w:rPr>
@@ -1673,6 +1810,7 @@
       <w:r>
         <w:rPr>
           <w:rFonts w:eastAsiaTheme="minorEastAsia"/>
+          <w:strike/>
           <w:sz w:val="24"/>
           <w:szCs w:val="24"/>
         </w:rPr>
@@ -1682,6 +1820,7 @@
       <w:r>
         <w:rPr>
           <w:rFonts w:eastAsiaTheme="minorEastAsia"/>
+          <w:strike/>
           <w:sz w:val="24"/>
           <w:szCs w:val="24"/>
         </w:rPr>
@@ -1691,6 +1830,7 @@
         <w:rPr>
           <w:rFonts w:eastAsiaTheme="minorEastAsia"/>
           <w:b/>
+          <w:strike/>
           <w:sz w:val="24"/>
           <w:szCs w:val="24"/>
         </w:rPr>
@@ -1699,6 +1839,7 @@
       <w:r>
         <w:rPr>
           <w:rFonts w:eastAsiaTheme="minorEastAsia"/>
+          <w:strike/>
           <w:sz w:val="24"/>
           <w:szCs w:val="24"/>
         </w:rPr>
@@ -1708,6 +1849,7 @@
         <w:rPr>
           <w:rFonts w:eastAsiaTheme="minorEastAsia"/>
           <w:b/>
+          <w:strike/>
           <w:sz w:val="24"/>
           <w:szCs w:val="24"/>
         </w:rPr>
@@ -1716,6 +1858,7 @@
       <w:r>
         <w:rPr>
           <w:rFonts w:eastAsiaTheme="minorEastAsia"/>
+          <w:strike/>
           <w:sz w:val="24"/>
           <w:szCs w:val="24"/>
         </w:rPr>
@@ -1730,12 +1873,14 @@
           <w:numId w:val="3"/>
         </w:numPr>
         <w:rPr>
-          <w:sz w:val="24"/>
-          <w:szCs w:val="24"/>
-        </w:rPr>
-      </w:pPr>
-      <w:r>
-        <w:rPr>
+          <w:strike/>
+          <w:sz w:val="24"/>
+          <w:szCs w:val="24"/>
+        </w:rPr>
+      </w:pPr>
+      <w:r>
+        <w:rPr>
+          <w:strike/>
           <w:sz w:val="24"/>
           <w:szCs w:val="24"/>
         </w:rPr>
@@ -1748,6 +1893,7 @@
               <w:rPr>
                 <w:rFonts w:ascii="Cambria Math" w:hAnsi="Cambria Math"/>
                 <w:i/>
+                <w:strike/>
                 <w:sz w:val="24"/>
                 <w:szCs w:val="24"/>
               </w:rPr>
@@ -1757,6 +1903,7 @@
             <m:r>
               <w:rPr>
                 <w:rFonts w:ascii="Cambria Math" w:hAnsi="Cambria Math"/>
+                <w:strike/>
                 <w:sz w:val="24"/>
                 <w:szCs w:val="24"/>
               </w:rPr>
@@ -1767,6 +1914,7 @@
             <m:r>
               <w:rPr>
                 <w:rFonts w:ascii="Cambria Math" w:hAnsi="Cambria Math"/>
+                <w:strike/>
                 <w:sz w:val="24"/>
                 <w:szCs w:val="24"/>
               </w:rPr>
@@ -1778,6 +1926,7 @@
       <w:r>
         <w:rPr>
           <w:rFonts w:eastAsiaTheme="minorEastAsia"/>
+          <w:strike/>
           <w:sz w:val="24"/>
           <w:szCs w:val="24"/>
         </w:rPr>
@@ -1787,6 +1936,7 @@
       <w:r>
         <w:rPr>
           <w:rFonts w:eastAsiaTheme="minorEastAsia"/>
+          <w:strike/>
           <w:sz w:val="24"/>
           <w:szCs w:val="24"/>
         </w:rPr>
@@ -1800,6 +1950,7 @@
               <w:rPr>
                 <w:rFonts w:ascii="Cambria Math" w:hAnsi="Cambria Math"/>
                 <w:i/>
+                <w:strike/>
                 <w:sz w:val="24"/>
                 <w:szCs w:val="24"/>
               </w:rPr>
@@ -1809,6 +1960,7 @@
             <m:r>
               <w:rPr>
                 <w:rFonts w:ascii="Cambria Math" w:hAnsi="Cambria Math"/>
+                <w:strike/>
                 <w:sz w:val="24"/>
                 <w:szCs w:val="24"/>
               </w:rPr>
@@ -1819,6 +1971,7 @@
             <m:r>
               <w:rPr>
                 <w:rFonts w:ascii="Cambria Math" w:hAnsi="Cambria Math"/>
+                <w:strike/>
                 <w:sz w:val="24"/>
                 <w:szCs w:val="24"/>
               </w:rPr>
@@ -1830,6 +1983,7 @@
       <w:r>
         <w:rPr>
           <w:rFonts w:eastAsiaTheme="minorEastAsia"/>
+          <w:strike/>
           <w:sz w:val="24"/>
           <w:szCs w:val="24"/>
         </w:rPr>
@@ -1839,6 +1993,7 @@
       <w:r>
         <w:rPr>
           <w:rFonts w:eastAsiaTheme="minorEastAsia"/>
+          <w:strike/>
           <w:sz w:val="24"/>
           <w:szCs w:val="24"/>
         </w:rPr>
@@ -1849,6 +2004,7 @@
         <m:r>
           <w:rPr>
             <w:rFonts w:ascii="Cambria Math" w:hAnsi="Cambria Math"/>
+            <w:strike/>
             <w:sz w:val="24"/>
             <w:szCs w:val="24"/>
           </w:rPr>
@@ -1860,6 +2016,7 @@
               <w:rPr>
                 <w:rFonts w:ascii="Cambria Math" w:eastAsiaTheme="minorEastAsia" w:hAnsi="Cambria Math"/>
                 <w:i/>
+                <w:strike/>
                 <w:sz w:val="24"/>
                 <w:szCs w:val="24"/>
               </w:rPr>
@@ -1869,6 +2026,7 @@
             <m:r>
               <w:rPr>
                 <w:rFonts w:ascii="Cambria Math" w:eastAsiaTheme="minorEastAsia" w:hAnsi="Cambria Math"/>
+                <w:strike/>
                 <w:sz w:val="24"/>
                 <w:szCs w:val="24"/>
               </w:rPr>
@@ -1879,6 +2037,7 @@
             <m:r>
               <w:rPr>
                 <w:rFonts w:ascii="Cambria Math" w:eastAsiaTheme="minorEastAsia" w:hAnsi="Cambria Math"/>
+                <w:strike/>
                 <w:sz w:val="24"/>
                 <w:szCs w:val="24"/>
               </w:rPr>
@@ -1889,6 +2048,7 @@
         <m:r>
           <w:rPr>
             <w:rFonts w:ascii="Cambria Math" w:hAnsi="Cambria Math"/>
+            <w:strike/>
             <w:sz w:val="24"/>
             <w:szCs w:val="24"/>
           </w:rPr>
@@ -1898,6 +2058,7 @@
       <w:r>
         <w:rPr>
           <w:rFonts w:eastAsiaTheme="minorEastAsia"/>
+          <w:strike/>
           <w:sz w:val="24"/>
           <w:szCs w:val="24"/>
         </w:rPr>
@@ -1906,6 +2067,7 @@
       <w:r>
         <w:rPr>
           <w:rFonts w:eastAsiaTheme="minorEastAsia"/>
+          <w:strike/>
           <w:sz w:val="24"/>
           <w:szCs w:val="24"/>
         </w:rPr>
@@ -1921,6 +2083,7 @@
           <w:numId w:val="3"/>
         </w:numPr>
         <w:rPr>
+          <w:strike/>
           <w:sz w:val="24"/>
           <w:szCs w:val="24"/>
         </w:rPr>
@@ -1929,6 +2092,7 @@
         <m:r>
           <w:rPr>
             <w:rFonts w:ascii="Cambria Math" w:hAnsi="Cambria Math"/>
+            <w:strike/>
             <w:sz w:val="24"/>
             <w:szCs w:val="24"/>
           </w:rPr>
@@ -1938,6 +2102,7 @@
       <w:r>
         <w:rPr>
           <w:rFonts w:eastAsiaTheme="minorEastAsia"/>
+          <w:strike/>
           <w:sz w:val="24"/>
           <w:szCs w:val="24"/>
         </w:rPr>
@@ -1963,6 +2128,7 @@
               <w:rPr>
                 <w:rFonts w:ascii="Cambria Math" w:hAnsi="Cambria Math"/>
                 <w:i/>
+                <w:strike/>
                 <w:sz w:val="24"/>
                 <w:szCs w:val="24"/>
               </w:rPr>
@@ -1972,6 +2138,7 @@
             <m:r>
               <w:rPr>
                 <w:rFonts w:ascii="Cambria Math" w:hAnsi="Cambria Math"/>
+                <w:strike/>
                 <w:sz w:val="24"/>
                 <w:szCs w:val="24"/>
               </w:rPr>
@@ -1982,6 +2149,7 @@
             <m:r>
               <w:rPr>
                 <w:rFonts w:ascii="Cambria Math" w:hAnsi="Cambria Math"/>
+                <w:strike/>
                 <w:sz w:val="24"/>
                 <w:szCs w:val="24"/>
               </w:rPr>
@@ -1993,6 +2161,7 @@
       <w:r>
         <w:rPr>
           <w:rFonts w:eastAsiaTheme="minorEastAsia"/>
+          <w:strike/>
           <w:sz w:val="24"/>
           <w:szCs w:val="24"/>
         </w:rPr>
@@ -2278,12 +2447,14 @@
           <w:numId w:val="5"/>
         </w:numPr>
         <w:rPr>
-          <w:sz w:val="24"/>
-          <w:szCs w:val="24"/>
-        </w:rPr>
-      </w:pPr>
-      <w:r>
-        <w:rPr>
+          <w:strike/>
+          <w:sz w:val="24"/>
+          <w:szCs w:val="24"/>
+        </w:rPr>
+      </w:pPr>
+      <w:r>
+        <w:rPr>
+          <w:strike/>
           <w:sz w:val="24"/>
           <w:szCs w:val="24"/>
         </w:rPr>
@@ -2293,6 +2464,7 @@
         <m:r>
           <w:rPr>
             <w:rFonts w:ascii="Cambria Math" w:hAnsi="Cambria Math"/>
+            <w:strike/>
             <w:sz w:val="24"/>
             <w:szCs w:val="24"/>
           </w:rPr>
@@ -2302,10 +2474,31 @@
       <w:r>
         <w:rPr>
           <w:rFonts w:eastAsiaTheme="minorEastAsia"/>
-          <w:sz w:val="24"/>
-          <w:szCs w:val="24"/>
-        </w:rPr>
-        <w:t xml:space="preserve"> analyze data from dual-loop detector on eastbound I-80 which is a 5-lane highway immediately east of SF/Oakland Bay Bridge between Emeryvill, CA and Berkeley.</w:t>
+          <w:strike/>
+          <w:sz w:val="24"/>
+          <w:szCs w:val="24"/>
+        </w:rPr>
+        <w:t xml:space="preserve"> analyze data from dual-loop detector on eastbound I-80 which is a 5-lane highway immediately east of SF/Oakland Bay Bridge between </w:t>
+      </w:r>
+      <w:proofErr w:type="spellStart"/>
+      <w:r>
+        <w:rPr>
+          <w:rFonts w:eastAsiaTheme="minorEastAsia"/>
+          <w:strike/>
+          <w:sz w:val="24"/>
+          <w:szCs w:val="24"/>
+        </w:rPr>
+        <w:t>Emeryvill</w:t>
+      </w:r>
+      <w:proofErr w:type="spellEnd"/>
+      <w:r>
+        <w:rPr>
+          <w:rFonts w:eastAsiaTheme="minorEastAsia"/>
+          <w:strike/>
+          <w:sz w:val="24"/>
+          <w:szCs w:val="24"/>
+        </w:rPr>
+        <w:t>, CA and Berkeley.</w:t>
       </w:r>
     </w:p>
     <w:p>
@@ -2316,13 +2509,15 @@
           <w:numId w:val="5"/>
         </w:numPr>
         <w:rPr>
-          <w:sz w:val="24"/>
-          <w:szCs w:val="24"/>
-        </w:rPr>
-      </w:pPr>
-      <w:r>
-        <w:rPr>
-          <w:rFonts w:eastAsiaTheme="minorEastAsia"/>
+          <w:strike/>
+          <w:sz w:val="24"/>
+          <w:szCs w:val="24"/>
+        </w:rPr>
+      </w:pPr>
+      <w:r>
+        <w:rPr>
+          <w:rFonts w:eastAsiaTheme="minorEastAsia"/>
+          <w:strike/>
           <w:sz w:val="24"/>
           <w:szCs w:val="24"/>
         </w:rPr>
@@ -2337,13 +2532,15 @@
           <w:numId w:val="5"/>
         </w:numPr>
         <w:rPr>
-          <w:sz w:val="24"/>
-          <w:szCs w:val="24"/>
-        </w:rPr>
-      </w:pPr>
-      <w:r>
-        <w:rPr>
-          <w:rFonts w:eastAsiaTheme="minorEastAsia"/>
+          <w:strike/>
+          <w:sz w:val="24"/>
+          <w:szCs w:val="24"/>
+        </w:rPr>
+      </w:pPr>
+      <w:r>
+        <w:rPr>
+          <w:rFonts w:eastAsiaTheme="minorEastAsia"/>
+          <w:strike/>
           <w:sz w:val="24"/>
           <w:szCs w:val="24"/>
         </w:rPr>
@@ -2354,6 +2551,7 @@
         <m:r>
           <w:rPr>
             <w:rFonts w:ascii="Cambria Math" w:hAnsi="Cambria Math"/>
+            <w:strike/>
             <w:sz w:val="24"/>
             <w:szCs w:val="24"/>
           </w:rPr>
@@ -2366,6 +2564,7 @@
           </m:rPr>
           <w:rPr>
             <w:rStyle w:val="CommentReference"/>
+            <w:strike/>
           </w:rPr>
           <w:commentReference w:id="1"/>
         </m:r>
@@ -2379,13 +2578,15 @@
           <w:numId w:val="5"/>
         </w:numPr>
         <w:rPr>
-          <w:sz w:val="24"/>
-          <w:szCs w:val="24"/>
-        </w:rPr>
-      </w:pPr>
-      <w:r>
-        <w:rPr>
-          <w:rFonts w:eastAsiaTheme="minorEastAsia"/>
+          <w:strike/>
+          <w:sz w:val="24"/>
+          <w:szCs w:val="24"/>
+        </w:rPr>
+      </w:pPr>
+      <w:r>
+        <w:rPr>
+          <w:rFonts w:eastAsiaTheme="minorEastAsia"/>
+          <w:strike/>
           <w:sz w:val="24"/>
           <w:szCs w:val="24"/>
         </w:rPr>
@@ -2400,13 +2601,15 @@
           <w:numId w:val="5"/>
         </w:numPr>
         <w:rPr>
-          <w:sz w:val="24"/>
-          <w:szCs w:val="24"/>
-        </w:rPr>
-      </w:pPr>
-      <w:r>
-        <w:rPr>
-          <w:rFonts w:eastAsiaTheme="minorEastAsia"/>
+          <w:strike/>
+          <w:sz w:val="24"/>
+          <w:szCs w:val="24"/>
+        </w:rPr>
+      </w:pPr>
+      <w:r>
+        <w:rPr>
+          <w:rFonts w:eastAsiaTheme="minorEastAsia"/>
+          <w:strike/>
           <w:sz w:val="24"/>
           <w:szCs w:val="24"/>
         </w:rPr>
@@ -2421,13 +2624,15 @@
           <w:numId w:val="5"/>
         </w:numPr>
         <w:rPr>
-          <w:sz w:val="24"/>
-          <w:szCs w:val="24"/>
-        </w:rPr>
-      </w:pPr>
-      <w:r>
-        <w:rPr>
-          <w:rFonts w:eastAsiaTheme="minorEastAsia"/>
+          <w:strike/>
+          <w:sz w:val="24"/>
+          <w:szCs w:val="24"/>
+        </w:rPr>
+      </w:pPr>
+      <w:r>
+        <w:rPr>
+          <w:rFonts w:eastAsiaTheme="minorEastAsia"/>
+          <w:strike/>
           <w:sz w:val="24"/>
           <w:szCs w:val="24"/>
         </w:rPr>
@@ -2442,13 +2647,15 @@
           <w:numId w:val="5"/>
         </w:numPr>
         <w:rPr>
-          <w:sz w:val="24"/>
-          <w:szCs w:val="24"/>
-        </w:rPr>
-      </w:pPr>
-      <w:r>
-        <w:rPr>
-          <w:rFonts w:eastAsiaTheme="minorEastAsia"/>
+          <w:strike/>
+          <w:sz w:val="24"/>
+          <w:szCs w:val="24"/>
+        </w:rPr>
+      </w:pPr>
+      <w:r>
+        <w:rPr>
+          <w:rFonts w:eastAsiaTheme="minorEastAsia"/>
+          <w:strike/>
           <w:sz w:val="24"/>
           <w:szCs w:val="24"/>
         </w:rPr>
@@ -3001,7 +3208,25 @@
           <w:sz w:val="24"/>
           <w:szCs w:val="24"/>
         </w:rPr>
-        <w:t xml:space="preserve">Use Kolmogorov-Smirnov test (K-S test) which measures the goodness-of-fit in terms of </w:t>
+        <w:t xml:space="preserve">Use </w:t>
+      </w:r>
+      <w:proofErr w:type="spellStart"/>
+      <w:r>
+        <w:rPr>
+          <w:rFonts w:eastAsiaTheme="minorEastAsia"/>
+          <w:sz w:val="24"/>
+          <w:szCs w:val="24"/>
+        </w:rPr>
+        <w:t>Kolmogorov</w:t>
+      </w:r>
+      <w:proofErr w:type="spellEnd"/>
+      <w:r>
+        <w:rPr>
+          <w:rFonts w:eastAsiaTheme="minorEastAsia"/>
+          <w:sz w:val="24"/>
+          <w:szCs w:val="24"/>
+        </w:rPr>
+        <w:t xml:space="preserve">-Smirnov test (K-S test) which measures the goodness-of-fit in terms of </w:t>
       </w:r>
       <m:oMath>
         <m:d>
@@ -3441,7 +3666,25 @@
           <w:sz w:val="24"/>
           <w:szCs w:val="24"/>
         </w:rPr>
-        <w:t>During early hours, inter-arrival time approximated by exponential distribution with D statistics less than 3% when traffic volume is below 1000 veh/hr.</w:t>
+        <w:t xml:space="preserve">During early hours, inter-arrival time approximated by exponential distribution with D statistics less than 3% when traffic volume is below 1000 </w:t>
+      </w:r>
+      <w:proofErr w:type="spellStart"/>
+      <w:r>
+        <w:rPr>
+          <w:rFonts w:eastAsiaTheme="minorEastAsia"/>
+          <w:sz w:val="24"/>
+          <w:szCs w:val="24"/>
+        </w:rPr>
+        <w:t>veh</w:t>
+      </w:r>
+      <w:proofErr w:type="spellEnd"/>
+      <w:r>
+        <w:rPr>
+          <w:rFonts w:eastAsiaTheme="minorEastAsia"/>
+          <w:sz w:val="24"/>
+          <w:szCs w:val="24"/>
+        </w:rPr>
+        <w:t>/hr.</w:t>
       </w:r>
     </w:p>
     <w:p>
@@ -3856,7 +4099,25 @@
           <w:sz w:val="24"/>
           <w:szCs w:val="24"/>
         </w:rPr>
-        <w:t>. As before, fits empirical data when traffic volume is below 1000 veh/hr. Deviation of 3% when under 1000 veh/hr.</w:t>
+        <w:t xml:space="preserve">. As before, fits empirical data when traffic volume is below 1000 veh/hr. Deviation of 3% when under 1000 </w:t>
+      </w:r>
+      <w:proofErr w:type="spellStart"/>
+      <w:r>
+        <w:rPr>
+          <w:rFonts w:eastAsiaTheme="minorEastAsia"/>
+          <w:sz w:val="24"/>
+          <w:szCs w:val="24"/>
+        </w:rPr>
+        <w:t>veh</w:t>
+      </w:r>
+      <w:proofErr w:type="spellEnd"/>
+      <w:r>
+        <w:rPr>
+          <w:rFonts w:eastAsiaTheme="minorEastAsia"/>
+          <w:sz w:val="24"/>
+          <w:szCs w:val="24"/>
+        </w:rPr>
+        <w:t>/hr.</w:t>
       </w:r>
     </w:p>
     <w:p>
@@ -4563,7 +4824,25 @@
           <w:sz w:val="24"/>
           <w:szCs w:val="24"/>
         </w:rPr>
-        <w:t>Disconnected VANET problem caused by low market penetration is sthe same as disconnected VANET problem caused by sparse density.</w:t>
+        <w:t xml:space="preserve">Disconnected VANET problem caused by low market penetration is </w:t>
+      </w:r>
+      <w:proofErr w:type="spellStart"/>
+      <w:r>
+        <w:rPr>
+          <w:rFonts w:eastAsiaTheme="minorEastAsia"/>
+          <w:sz w:val="24"/>
+          <w:szCs w:val="24"/>
+        </w:rPr>
+        <w:t>sthe</w:t>
+      </w:r>
+      <w:proofErr w:type="spellEnd"/>
+      <w:r>
+        <w:rPr>
+          <w:rFonts w:eastAsiaTheme="minorEastAsia"/>
+          <w:sz w:val="24"/>
+          <w:szCs w:val="24"/>
+        </w:rPr>
+        <w:t xml:space="preserve"> same as disconnected VANET problem caused by sparse density.</w:t>
       </w:r>
     </w:p>
     <w:p>
@@ -4584,7 +4863,25 @@
           <w:sz w:val="24"/>
           <w:szCs w:val="24"/>
         </w:rPr>
-        <w:t>This model is good for both cases then. Via rigourous analysis of empirical highway traffic data we find that VANETs may experience network fragmentation either due to sparse traffic density and/or because of low market penetration of wireless devices.</w:t>
+        <w:t xml:space="preserve">This model is good for both cases then. Via </w:t>
+      </w:r>
+      <w:proofErr w:type="spellStart"/>
+      <w:r>
+        <w:rPr>
+          <w:rFonts w:eastAsiaTheme="minorEastAsia"/>
+          <w:sz w:val="24"/>
+          <w:szCs w:val="24"/>
+        </w:rPr>
+        <w:t>rigourous</w:t>
+      </w:r>
+      <w:proofErr w:type="spellEnd"/>
+      <w:r>
+        <w:rPr>
+          <w:rFonts w:eastAsiaTheme="minorEastAsia"/>
+          <w:sz w:val="24"/>
+          <w:szCs w:val="24"/>
+        </w:rPr>
+        <w:t xml:space="preserve"> analysis of empirical highway traffic data we find that VANETs may experience network fragmentation either due to sparse traffic density and/or because of low market penetration of wireless devices.</w:t>
       </w:r>
     </w:p>
     <w:p>
@@ -4627,7 +4924,23 @@
           <w:sz w:val="24"/>
           <w:szCs w:val="24"/>
         </w:rPr>
-        <w:t>Definition 1: “Vehicles in the same direction are said to be within the same cluster if and only if they can communicate with one another in a one-hop or multi-hop fashion. Otherwise, vehicles are said to be in different clusters. From a networking standpoint, any two adjacent vehicles belong to the same cluster if they directly communicate with one another (ie within the transmission range); otherwise, these two belong to different clusters.”</w:t>
+        <w:t>Definition 1: “Vehicles in the same direction are said to be within the same cluster if and only if they can communicate with one another in a one-hop or multi-hop fashion. Otherwise, vehicles are said to be in different clusters. From a networking standpoint, any two adjacent vehicles belong to the same cluster if they directly communicate with one another (</w:t>
+      </w:r>
+      <w:proofErr w:type="spellStart"/>
+      <w:r>
+        <w:rPr>
+          <w:sz w:val="24"/>
+          <w:szCs w:val="24"/>
+        </w:rPr>
+        <w:t>ie</w:t>
+      </w:r>
+      <w:proofErr w:type="spellEnd"/>
+      <w:r>
+        <w:rPr>
+          <w:sz w:val="24"/>
+          <w:szCs w:val="24"/>
+        </w:rPr>
+        <w:t xml:space="preserve"> within the transmission range); otherwise, these two belong to different clusters.”</w:t>
       </w:r>
     </w:p>
     <w:p>
@@ -4648,7 +4961,23 @@
           <w:szCs w:val="24"/>
         </w:rPr>
         <w:lastRenderedPageBreak/>
-        <w:t>Clusters minimal separation R (ie 250 meters)</w:t>
+        <w:t>Clusters minimal separation R (</w:t>
+      </w:r>
+      <w:proofErr w:type="spellStart"/>
+      <w:r>
+        <w:rPr>
+          <w:sz w:val="24"/>
+          <w:szCs w:val="24"/>
+        </w:rPr>
+        <w:t>ie</w:t>
+      </w:r>
+      <w:proofErr w:type="spellEnd"/>
+      <w:r>
+        <w:rPr>
+          <w:sz w:val="24"/>
+          <w:szCs w:val="24"/>
+        </w:rPr>
+        <w:t xml:space="preserve"> 250 meters)</w:t>
       </w:r>
     </w:p>
     <w:p>
@@ -8278,14 +8607,25 @@
           <w:szCs w:val="24"/>
         </w:rPr>
       </w:pPr>
-      <w:r>
-        <w:rPr>
-          <w:rFonts w:eastAsiaTheme="minorEastAsia"/>
-          <w:sz w:val="24"/>
-          <w:szCs w:val="24"/>
-        </w:rPr>
-        <w:t xml:space="preserve">Src wants to broadcast a message to </w:t>
-      </w:r>
+      <w:proofErr w:type="spellStart"/>
+      <w:r>
+        <w:rPr>
+          <w:rFonts w:eastAsiaTheme="minorEastAsia"/>
+          <w:sz w:val="24"/>
+          <w:szCs w:val="24"/>
+        </w:rPr>
+        <w:t>Src</w:t>
+      </w:r>
+      <w:proofErr w:type="spellEnd"/>
+      <w:r>
+        <w:rPr>
+          <w:rFonts w:eastAsiaTheme="minorEastAsia"/>
+          <w:sz w:val="24"/>
+          <w:szCs w:val="24"/>
+        </w:rPr>
+        <w:t xml:space="preserve"> wants to broadcast a message to </w:t>
+      </w:r>
+      <w:proofErr w:type="spellStart"/>
       <w:proofErr w:type="gramStart"/>
       <w:r>
         <w:rPr>
@@ -8295,6 +8635,7 @@
         </w:rPr>
         <w:t>Dst</w:t>
       </w:r>
+      <w:proofErr w:type="spellEnd"/>
       <w:proofErr w:type="gramEnd"/>
       <w:r>
         <w:rPr>
@@ -8370,6 +8711,7 @@
         </w:rPr>
         <w:t xml:space="preserve">When </w:t>
       </w:r>
+      <w:proofErr w:type="spellStart"/>
       <w:proofErr w:type="gramStart"/>
       <w:r>
         <w:rPr>
@@ -8379,6 +8721,7 @@
         </w:rPr>
         <w:t>Dst</w:t>
       </w:r>
+      <w:proofErr w:type="spellEnd"/>
       <w:proofErr w:type="gramEnd"/>
       <w:r>
         <w:rPr>
@@ -9165,7 +9508,25 @@
           <w:sz w:val="24"/>
           <w:szCs w:val="24"/>
         </w:rPr>
-        <w:t xml:space="preserve">Corollary 1.1 suggests the average re-healing time in best case scenario depens only on the traffic density of the message-forwarding direction, i.e. </w:t>
+        <w:t xml:space="preserve">Corollary 1.1 suggests the average re-healing time in best case scenario </w:t>
+      </w:r>
+      <w:proofErr w:type="spellStart"/>
+      <w:r>
+        <w:rPr>
+          <w:rFonts w:eastAsiaTheme="minorEastAsia"/>
+          <w:sz w:val="24"/>
+          <w:szCs w:val="24"/>
+        </w:rPr>
+        <w:t>depens</w:t>
+      </w:r>
+      <w:proofErr w:type="spellEnd"/>
+      <w:r>
+        <w:rPr>
+          <w:rFonts w:eastAsiaTheme="minorEastAsia"/>
+          <w:sz w:val="24"/>
+          <w:szCs w:val="24"/>
+        </w:rPr>
+        <w:t xml:space="preserve"> only on the traffic density of the message-forwarding direction, i.e. </w:t>
       </w:r>
       <w:proofErr w:type="gramStart"/>
       <w:r>
@@ -9421,7 +9782,25 @@
           <w:sz w:val="24"/>
           <w:szCs w:val="24"/>
         </w:rPr>
-        <w:t xml:space="preserve">In the worst case scenario average re-healing time depends on density from both directions because Src has to buffer the message until it finds a vehicle in the opposite direction that can carry the message. </w:t>
+        <w:t xml:space="preserve">In the worst case scenario average re-healing time depends on density from both directions because </w:t>
+      </w:r>
+      <w:proofErr w:type="spellStart"/>
+      <w:r>
+        <w:rPr>
+          <w:rFonts w:eastAsiaTheme="minorEastAsia"/>
+          <w:sz w:val="24"/>
+          <w:szCs w:val="24"/>
+        </w:rPr>
+        <w:t>Src</w:t>
+      </w:r>
+      <w:proofErr w:type="spellEnd"/>
+      <w:r>
+        <w:rPr>
+          <w:rFonts w:eastAsiaTheme="minorEastAsia"/>
+          <w:sz w:val="24"/>
+          <w:szCs w:val="24"/>
+        </w:rPr>
+        <w:t xml:space="preserve"> has to buffer the message until it finds a vehicle in the opposite direction that can carry the message. </w:t>
       </w:r>
     </w:p>
     <w:p>
@@ -10862,7 +11241,25 @@
           <w:sz w:val="24"/>
           <w:szCs w:val="24"/>
         </w:rPr>
-        <w:t>429 veh/hr</w:t>
+        <w:t xml:space="preserve">429 </w:t>
+      </w:r>
+      <w:proofErr w:type="spellStart"/>
+      <w:r>
+        <w:rPr>
+          <w:rFonts w:eastAsiaTheme="minorEastAsia"/>
+          <w:sz w:val="24"/>
+          <w:szCs w:val="24"/>
+        </w:rPr>
+        <w:t>veh</w:t>
+      </w:r>
+      <w:proofErr w:type="spellEnd"/>
+      <w:r>
+        <w:rPr>
+          <w:rFonts w:eastAsiaTheme="minorEastAsia"/>
+          <w:sz w:val="24"/>
+          <w:szCs w:val="24"/>
+        </w:rPr>
+        <w:t>/hr</w:t>
       </w:r>
       <w:proofErr w:type="gramEnd"/>
       <w:r>
@@ -11517,6 +11914,7 @@
         </w:rPr>
         <w:t xml:space="preserve">For a VANET, the delay can be up to 2 minutes, but is acceptable for </w:t>
       </w:r>
+      <w:proofErr w:type="spellStart"/>
       <w:proofErr w:type="gramStart"/>
       <w:r>
         <w:rPr>
@@ -11526,6 +11924,7 @@
         </w:rPr>
         <w:t>it’s</w:t>
       </w:r>
+      <w:proofErr w:type="spellEnd"/>
       <w:proofErr w:type="gramEnd"/>
       <w:r>
         <w:rPr>
@@ -11655,7 +12054,25 @@
           <w:sz w:val="24"/>
           <w:szCs w:val="24"/>
         </w:rPr>
-        <w:t xml:space="preserve">Figure 13b and 14b, temporal hop count decreases when traffic volume decreases below 300 veh/hr. Average per-gap re-healing time is longer with lower traffic volume. There are fewer but larger gaps in the network. </w:t>
+        <w:t xml:space="preserve">Figure 13b and 14b, temporal hop count decreases when traffic volume decreases below 300 </w:t>
+      </w:r>
+      <w:proofErr w:type="spellStart"/>
+      <w:r>
+        <w:rPr>
+          <w:rFonts w:eastAsiaTheme="minorEastAsia"/>
+          <w:sz w:val="24"/>
+          <w:szCs w:val="24"/>
+        </w:rPr>
+        <w:t>veh</w:t>
+      </w:r>
+      <w:proofErr w:type="spellEnd"/>
+      <w:r>
+        <w:rPr>
+          <w:rFonts w:eastAsiaTheme="minorEastAsia"/>
+          <w:sz w:val="24"/>
+          <w:szCs w:val="24"/>
+        </w:rPr>
+        <w:t xml:space="preserve">/hr. Average per-gap re-healing time is longer with lower traffic volume. There are fewer but larger gaps in the network. </w:t>
       </w:r>
     </w:p>
     <w:p>
@@ -12481,8 +12898,77 @@
         <w:contextualSpacing/>
       </w:pPr>
       <w:r>
-        <w:t>Authors: Nawaporn Wisitpongphan, Fan Bai, Priyantha Mudalige, Varsha Sadekar, and Ozan Tonguz</w:t>
-      </w:r>
+        <w:t xml:space="preserve">Authors: </w:t>
+      </w:r>
+      <w:proofErr w:type="spellStart"/>
+      <w:r>
+        <w:t>Nawaporn</w:t>
+      </w:r>
+      <w:proofErr w:type="spellEnd"/>
+      <w:r>
+        <w:t xml:space="preserve"> </w:t>
+      </w:r>
+      <w:proofErr w:type="spellStart"/>
+      <w:r>
+        <w:t>Wisitpongphan</w:t>
+      </w:r>
+      <w:proofErr w:type="spellEnd"/>
+      <w:r>
+        <w:t xml:space="preserve">, Fan </w:t>
+      </w:r>
+      <w:proofErr w:type="spellStart"/>
+      <w:r>
+        <w:t>Bai</w:t>
+      </w:r>
+      <w:proofErr w:type="spellEnd"/>
+      <w:r>
+        <w:t xml:space="preserve">, </w:t>
+      </w:r>
+      <w:proofErr w:type="spellStart"/>
+      <w:r>
+        <w:t>Priyantha</w:t>
+      </w:r>
+      <w:proofErr w:type="spellEnd"/>
+      <w:r>
+        <w:t xml:space="preserve"> </w:t>
+      </w:r>
+      <w:proofErr w:type="spellStart"/>
+      <w:r>
+        <w:t>Mudalige</w:t>
+      </w:r>
+      <w:proofErr w:type="spellEnd"/>
+      <w:r>
+        <w:t xml:space="preserve">, </w:t>
+      </w:r>
+      <w:proofErr w:type="spellStart"/>
+      <w:r>
+        <w:t>Varsha</w:t>
+      </w:r>
+      <w:proofErr w:type="spellEnd"/>
+      <w:r>
+        <w:t xml:space="preserve"> </w:t>
+      </w:r>
+      <w:proofErr w:type="spellStart"/>
+      <w:r>
+        <w:t>Sadekar</w:t>
+      </w:r>
+      <w:proofErr w:type="spellEnd"/>
+      <w:r>
+        <w:t xml:space="preserve">, and </w:t>
+      </w:r>
+      <w:proofErr w:type="spellStart"/>
+      <w:r>
+        <w:t>Ozan</w:t>
+      </w:r>
+      <w:proofErr w:type="spellEnd"/>
+      <w:r>
+        <w:t xml:space="preserve"> </w:t>
+      </w:r>
+      <w:proofErr w:type="spellStart"/>
+      <w:r>
+        <w:t>Tonguz</w:t>
+      </w:r>
+      <w:proofErr w:type="spellEnd"/>
     </w:p>
     <w:p>
       <w:pPr>

</xml_diff>

<commit_message>
Work up to impact of market penetration Added stuff to power point up to K-S Test
</commit_message>
<xml_diff>
--- a/SparseNetworkOutline.docx
+++ b/SparseNetworkOutline.docx
@@ -2670,13 +2670,15 @@
           <w:numId w:val="5"/>
         </w:numPr>
         <w:rPr>
-          <w:sz w:val="24"/>
-          <w:szCs w:val="24"/>
-        </w:rPr>
-      </w:pPr>
-      <w:r>
-        <w:rPr>
-          <w:rFonts w:eastAsiaTheme="minorEastAsia"/>
+          <w:strike/>
+          <w:sz w:val="24"/>
+          <w:szCs w:val="24"/>
+        </w:rPr>
+      </w:pPr>
+      <w:r>
+        <w:rPr>
+          <w:rFonts w:eastAsiaTheme="minorEastAsia"/>
+          <w:strike/>
           <w:sz w:val="24"/>
           <w:szCs w:val="24"/>
         </w:rPr>
@@ -2712,13 +2714,15 @@
           <w:numId w:val="5"/>
         </w:numPr>
         <w:rPr>
-          <w:sz w:val="24"/>
-          <w:szCs w:val="24"/>
-        </w:rPr>
-      </w:pPr>
-      <w:r>
-        <w:rPr>
-          <w:rFonts w:eastAsiaTheme="minorEastAsia"/>
+          <w:strike/>
+          <w:sz w:val="24"/>
+          <w:szCs w:val="24"/>
+        </w:rPr>
+      </w:pPr>
+      <w:r>
+        <w:rPr>
+          <w:rFonts w:eastAsiaTheme="minorEastAsia"/>
+          <w:strike/>
           <w:sz w:val="24"/>
           <w:szCs w:val="24"/>
         </w:rPr>
@@ -2729,6 +2733,7 @@
         <w:rPr>
           <w:rFonts w:eastAsiaTheme="minorEastAsia"/>
           <w:b/>
+          <w:strike/>
           <w:sz w:val="24"/>
           <w:szCs w:val="24"/>
         </w:rPr>
@@ -2742,6 +2747,7 @@
                 <w:rFonts w:ascii="Cambria Math" w:eastAsiaTheme="minorEastAsia" w:hAnsi="Cambria Math"/>
                 <w:b/>
                 <w:i/>
+                <w:strike/>
                 <w:sz w:val="24"/>
                 <w:szCs w:val="24"/>
               </w:rPr>
@@ -2754,6 +2760,7 @@
               </m:rPr>
               <w:rPr>
                 <w:rFonts w:ascii="Cambria Math" w:eastAsiaTheme="minorEastAsia" w:hAnsi="Cambria Math"/>
+                <w:strike/>
                 <w:sz w:val="24"/>
                 <w:szCs w:val="24"/>
               </w:rPr>
@@ -2767,6 +2774,7 @@
               </m:rPr>
               <w:rPr>
                 <w:rFonts w:ascii="Cambria Math" w:eastAsiaTheme="minorEastAsia" w:hAnsi="Cambria Math"/>
+                <w:strike/>
                 <w:sz w:val="24"/>
                 <w:szCs w:val="24"/>
               </w:rPr>
@@ -2780,6 +2788,7 @@
           </m:rPr>
           <w:rPr>
             <w:rFonts w:ascii="Cambria Math" w:eastAsiaTheme="minorEastAsia" w:hAnsi="Cambria Math"/>
+            <w:strike/>
             <w:sz w:val="24"/>
             <w:szCs w:val="24"/>
           </w:rPr>
@@ -2789,6 +2798,7 @@
       <w:r>
         <w:rPr>
           <w:rFonts w:eastAsiaTheme="minorEastAsia"/>
+          <w:strike/>
           <w:sz w:val="24"/>
           <w:szCs w:val="24"/>
         </w:rPr>
@@ -2803,13 +2813,15 @@
           <w:numId w:val="5"/>
         </w:numPr>
         <w:rPr>
-          <w:sz w:val="24"/>
-          <w:szCs w:val="24"/>
-        </w:rPr>
-      </w:pPr>
-      <w:r>
-        <w:rPr>
-          <w:rFonts w:eastAsiaTheme="minorEastAsia"/>
+          <w:strike/>
+          <w:sz w:val="24"/>
+          <w:szCs w:val="24"/>
+        </w:rPr>
+      </w:pPr>
+      <w:r>
+        <w:rPr>
+          <w:rFonts w:eastAsiaTheme="minorEastAsia"/>
+          <w:strike/>
           <w:sz w:val="24"/>
           <w:szCs w:val="24"/>
         </w:rPr>
@@ -2822,6 +2834,7 @@
               <w:rPr>
                 <w:rFonts w:ascii="Cambria Math" w:eastAsiaTheme="minorEastAsia" w:hAnsi="Cambria Math"/>
                 <w:i/>
+                <w:strike/>
                 <w:sz w:val="24"/>
                 <w:szCs w:val="24"/>
               </w:rPr>
@@ -2831,6 +2844,7 @@
             <m:r>
               <w:rPr>
                 <w:rFonts w:ascii="Cambria Math" w:eastAsiaTheme="minorEastAsia" w:hAnsi="Cambria Math"/>
+                <w:strike/>
                 <w:sz w:val="24"/>
                 <w:szCs w:val="24"/>
               </w:rPr>
@@ -2841,6 +2855,7 @@
             <m:r>
               <w:rPr>
                 <w:rFonts w:ascii="Cambria Math" w:eastAsiaTheme="minorEastAsia" w:hAnsi="Cambria Math"/>
+                <w:strike/>
                 <w:sz w:val="24"/>
                 <w:szCs w:val="24"/>
               </w:rPr>
@@ -2854,6 +2869,7 @@
               <w:rPr>
                 <w:rFonts w:ascii="Cambria Math" w:eastAsiaTheme="minorEastAsia" w:hAnsi="Cambria Math"/>
                 <w:i/>
+                <w:strike/>
                 <w:sz w:val="24"/>
                 <w:szCs w:val="24"/>
               </w:rPr>
@@ -2863,6 +2879,7 @@
             <m:r>
               <w:rPr>
                 <w:rFonts w:ascii="Cambria Math" w:eastAsiaTheme="minorEastAsia" w:hAnsi="Cambria Math"/>
+                <w:strike/>
                 <w:sz w:val="24"/>
                 <w:szCs w:val="24"/>
               </w:rPr>
@@ -2873,6 +2890,7 @@
         <m:r>
           <w:rPr>
             <w:rFonts w:ascii="Cambria Math" w:eastAsiaTheme="minorEastAsia" w:hAnsi="Cambria Math"/>
+            <w:strike/>
             <w:sz w:val="24"/>
             <w:szCs w:val="24"/>
           </w:rPr>
@@ -2884,6 +2902,7 @@
               <w:rPr>
                 <w:rFonts w:ascii="Cambria Math" w:eastAsiaTheme="minorEastAsia" w:hAnsi="Cambria Math"/>
                 <w:i/>
+                <w:strike/>
                 <w:sz w:val="24"/>
                 <w:szCs w:val="24"/>
               </w:rPr>
@@ -2893,6 +2912,7 @@
             <m:r>
               <w:rPr>
                 <w:rFonts w:ascii="Cambria Math" w:eastAsiaTheme="minorEastAsia" w:hAnsi="Cambria Math"/>
+                <w:strike/>
                 <w:sz w:val="24"/>
                 <w:szCs w:val="24"/>
               </w:rPr>
@@ -2903,6 +2923,7 @@
             <m:r>
               <w:rPr>
                 <w:rFonts w:ascii="Cambria Math" w:eastAsiaTheme="minorEastAsia" w:hAnsi="Cambria Math"/>
+                <w:strike/>
                 <w:sz w:val="24"/>
                 <w:szCs w:val="24"/>
               </w:rPr>
@@ -2916,6 +2937,7 @@
               <w:rPr>
                 <w:rFonts w:ascii="Cambria Math" w:eastAsiaTheme="minorEastAsia" w:hAnsi="Cambria Math"/>
                 <w:i/>
+                <w:strike/>
                 <w:sz w:val="24"/>
                 <w:szCs w:val="24"/>
               </w:rPr>
@@ -2925,6 +2947,7 @@
             <m:r>
               <w:rPr>
                 <w:rFonts w:ascii="Cambria Math" w:eastAsiaTheme="minorEastAsia" w:hAnsi="Cambria Math"/>
+                <w:strike/>
                 <w:sz w:val="24"/>
                 <w:szCs w:val="24"/>
               </w:rPr>
@@ -2935,6 +2958,7 @@
             <m:r>
               <w:rPr>
                 <w:rFonts w:ascii="Cambria Math" w:eastAsiaTheme="minorEastAsia" w:hAnsi="Cambria Math"/>
+                <w:strike/>
                 <w:sz w:val="24"/>
                 <w:szCs w:val="24"/>
               </w:rPr>
@@ -2946,6 +2970,7 @@
                   <w:rPr>
                     <w:rFonts w:ascii="Cambria Math" w:eastAsiaTheme="minorEastAsia" w:hAnsi="Cambria Math"/>
                     <w:i/>
+                    <w:strike/>
                     <w:sz w:val="24"/>
                     <w:szCs w:val="24"/>
                   </w:rPr>
@@ -2955,6 +2980,7 @@
                 <m:r>
                   <w:rPr>
                     <w:rFonts w:ascii="Cambria Math" w:eastAsiaTheme="minorEastAsia" w:hAnsi="Cambria Math"/>
+                    <w:strike/>
                     <w:sz w:val="24"/>
                     <w:szCs w:val="24"/>
                   </w:rPr>
@@ -2965,6 +2991,7 @@
                 <m:r>
                   <w:rPr>
                     <w:rFonts w:ascii="Cambria Math" w:eastAsiaTheme="minorEastAsia" w:hAnsi="Cambria Math"/>
+                    <w:strike/>
                     <w:sz w:val="24"/>
                     <w:szCs w:val="24"/>
                   </w:rPr>
@@ -2975,6 +3002,7 @@
             <m:r>
               <w:rPr>
                 <w:rFonts w:ascii="Cambria Math" w:eastAsiaTheme="minorEastAsia" w:hAnsi="Cambria Math"/>
+                <w:strike/>
                 <w:sz w:val="24"/>
                 <w:szCs w:val="24"/>
               </w:rPr>
@@ -2986,6 +3014,7 @@
       <w:r>
         <w:rPr>
           <w:rFonts w:eastAsiaTheme="minorEastAsia"/>
+          <w:strike/>
           <w:sz w:val="24"/>
           <w:szCs w:val="24"/>
         </w:rPr>
@@ -2998,6 +3027,7 @@
               <w:rPr>
                 <w:rFonts w:ascii="Cambria Math" w:eastAsiaTheme="minorEastAsia" w:hAnsi="Cambria Math"/>
                 <w:i/>
+                <w:strike/>
                 <w:sz w:val="24"/>
                 <w:szCs w:val="24"/>
               </w:rPr>
@@ -3007,6 +3037,7 @@
             <m:r>
               <w:rPr>
                 <w:rFonts w:ascii="Cambria Math" w:eastAsiaTheme="minorEastAsia" w:hAnsi="Cambria Math"/>
+                <w:strike/>
                 <w:sz w:val="24"/>
                 <w:szCs w:val="24"/>
               </w:rPr>
@@ -3017,6 +3048,7 @@
             <m:r>
               <w:rPr>
                 <w:rFonts w:ascii="Cambria Math" w:eastAsiaTheme="minorEastAsia" w:hAnsi="Cambria Math"/>
+                <w:strike/>
                 <w:sz w:val="24"/>
                 <w:szCs w:val="24"/>
               </w:rPr>
@@ -3028,6 +3060,7 @@
       <w:r>
         <w:rPr>
           <w:rFonts w:eastAsiaTheme="minorEastAsia"/>
+          <w:strike/>
           <w:sz w:val="24"/>
           <w:szCs w:val="24"/>
         </w:rPr>
@@ -3040,6 +3073,7 @@
               <w:rPr>
                 <w:rFonts w:ascii="Cambria Math" w:eastAsiaTheme="minorEastAsia" w:hAnsi="Cambria Math"/>
                 <w:i/>
+                <w:strike/>
                 <w:sz w:val="24"/>
                 <w:szCs w:val="24"/>
               </w:rPr>
@@ -3049,6 +3083,7 @@
             <m:r>
               <w:rPr>
                 <w:rFonts w:ascii="Cambria Math" w:eastAsiaTheme="minorEastAsia" w:hAnsi="Cambria Math"/>
+                <w:strike/>
                 <w:sz w:val="24"/>
                 <w:szCs w:val="24"/>
               </w:rPr>
@@ -3059,6 +3094,7 @@
             <m:r>
               <w:rPr>
                 <w:rFonts w:ascii="Cambria Math" w:eastAsiaTheme="minorEastAsia" w:hAnsi="Cambria Math"/>
+                <w:strike/>
                 <w:sz w:val="24"/>
                 <w:szCs w:val="24"/>
               </w:rPr>
@@ -3070,6 +3106,7 @@
       <w:r>
         <w:rPr>
           <w:rFonts w:eastAsiaTheme="minorEastAsia"/>
+          <w:strike/>
           <w:sz w:val="24"/>
           <w:szCs w:val="24"/>
         </w:rPr>
@@ -3078,6 +3115,7 @@
       <w:r>
         <w:rPr>
           <w:rFonts w:eastAsiaTheme="minorEastAsia"/>
+          <w:strike/>
           <w:sz w:val="24"/>
           <w:szCs w:val="24"/>
         </w:rPr>
@@ -3086,6 +3124,7 @@
       <w:r>
         <w:rPr>
           <w:rFonts w:eastAsiaTheme="minorEastAsia"/>
+          <w:strike/>
           <w:sz w:val="24"/>
           <w:szCs w:val="24"/>
         </w:rPr>
@@ -3098,6 +3137,7 @@
               <w:rPr>
                 <w:rFonts w:ascii="Cambria Math" w:eastAsiaTheme="minorEastAsia" w:hAnsi="Cambria Math"/>
                 <w:i/>
+                <w:strike/>
                 <w:sz w:val="24"/>
                 <w:szCs w:val="24"/>
               </w:rPr>
@@ -3107,6 +3147,7 @@
             <m:r>
               <w:rPr>
                 <w:rFonts w:ascii="Cambria Math" w:eastAsiaTheme="minorEastAsia" w:hAnsi="Cambria Math"/>
+                <w:strike/>
                 <w:sz w:val="24"/>
                 <w:szCs w:val="24"/>
               </w:rPr>
@@ -3117,6 +3158,7 @@
             <m:r>
               <w:rPr>
                 <w:rFonts w:ascii="Cambria Math" w:eastAsiaTheme="minorEastAsia" w:hAnsi="Cambria Math"/>
+                <w:strike/>
                 <w:sz w:val="24"/>
                 <w:szCs w:val="24"/>
               </w:rPr>
@@ -3127,6 +3169,7 @@
         <m:r>
           <w:rPr>
             <w:rFonts w:ascii="Cambria Math" w:eastAsiaTheme="minorEastAsia" w:hAnsi="Cambria Math"/>
+            <w:strike/>
             <w:sz w:val="24"/>
             <w:szCs w:val="24"/>
           </w:rPr>
@@ -3138,6 +3181,7 @@
               <w:rPr>
                 <w:rFonts w:ascii="Cambria Math" w:eastAsiaTheme="minorEastAsia" w:hAnsi="Cambria Math"/>
                 <w:i/>
+                <w:strike/>
                 <w:sz w:val="24"/>
                 <w:szCs w:val="24"/>
               </w:rPr>
@@ -3150,6 +3194,7 @@
                   <w:rPr>
                     <w:rFonts w:ascii="Cambria Math" w:eastAsiaTheme="minorEastAsia" w:hAnsi="Cambria Math"/>
                     <w:i/>
+                    <w:strike/>
                     <w:sz w:val="24"/>
                     <w:szCs w:val="24"/>
                   </w:rPr>
@@ -3159,6 +3204,7 @@
                 <m:r>
                   <w:rPr>
                     <w:rFonts w:ascii="Cambria Math" w:eastAsiaTheme="minorEastAsia" w:hAnsi="Cambria Math"/>
+                    <w:strike/>
                     <w:sz w:val="24"/>
                     <w:szCs w:val="24"/>
                   </w:rPr>
@@ -3169,6 +3215,7 @@
                 <m:r>
                   <w:rPr>
                     <w:rFonts w:ascii="Cambria Math" w:eastAsiaTheme="minorEastAsia" w:hAnsi="Cambria Math"/>
+                    <w:strike/>
                     <w:sz w:val="24"/>
                     <w:szCs w:val="24"/>
                   </w:rPr>
@@ -3181,6 +3228,7 @@
             <m:r>
               <w:rPr>
                 <w:rFonts w:ascii="Cambria Math" w:eastAsiaTheme="minorEastAsia" w:hAnsi="Cambria Math"/>
+                <w:strike/>
                 <w:sz w:val="24"/>
                 <w:szCs w:val="24"/>
               </w:rPr>
@@ -3198,13 +3246,15 @@
           <w:numId w:val="5"/>
         </w:numPr>
         <w:rPr>
-          <w:sz w:val="24"/>
-          <w:szCs w:val="24"/>
-        </w:rPr>
-      </w:pPr>
-      <w:r>
-        <w:rPr>
-          <w:rFonts w:eastAsiaTheme="minorEastAsia"/>
+          <w:strike/>
+          <w:sz w:val="24"/>
+          <w:szCs w:val="24"/>
+        </w:rPr>
+      </w:pPr>
+      <w:r>
+        <w:rPr>
+          <w:rFonts w:eastAsiaTheme="minorEastAsia"/>
+          <w:strike/>
           <w:sz w:val="24"/>
           <w:szCs w:val="24"/>
         </w:rPr>
@@ -3214,6 +3264,7 @@
       <w:r>
         <w:rPr>
           <w:rFonts w:eastAsiaTheme="minorEastAsia"/>
+          <w:strike/>
           <w:sz w:val="24"/>
           <w:szCs w:val="24"/>
         </w:rPr>
@@ -3223,6 +3274,7 @@
       <w:r>
         <w:rPr>
           <w:rFonts w:eastAsiaTheme="minorEastAsia"/>
+          <w:strike/>
           <w:sz w:val="24"/>
           <w:szCs w:val="24"/>
         </w:rPr>
@@ -3235,6 +3287,7 @@
               <w:rPr>
                 <w:rFonts w:ascii="Cambria Math" w:eastAsiaTheme="minorEastAsia" w:hAnsi="Cambria Math"/>
                 <w:i/>
+                <w:strike/>
                 <w:sz w:val="24"/>
                 <w:szCs w:val="24"/>
               </w:rPr>
@@ -3247,6 +3300,7 @@
                   <w:rPr>
                     <w:rFonts w:ascii="Cambria Math" w:eastAsiaTheme="minorEastAsia" w:hAnsi="Cambria Math"/>
                     <w:i/>
+                    <w:strike/>
                     <w:sz w:val="24"/>
                     <w:szCs w:val="24"/>
                   </w:rPr>
@@ -3256,6 +3310,7 @@
                 <m:r>
                   <w:rPr>
                     <w:rFonts w:ascii="Cambria Math" w:eastAsiaTheme="minorEastAsia" w:hAnsi="Cambria Math"/>
+                    <w:strike/>
                     <w:sz w:val="24"/>
                     <w:szCs w:val="24"/>
                   </w:rPr>
@@ -3266,6 +3321,7 @@
                 <m:r>
                   <w:rPr>
                     <w:rFonts w:ascii="Cambria Math" w:eastAsiaTheme="minorEastAsia" w:hAnsi="Cambria Math"/>
+                    <w:strike/>
                     <w:sz w:val="24"/>
                     <w:szCs w:val="24"/>
                   </w:rPr>
@@ -3276,6 +3332,7 @@
                 <m:r>
                   <w:rPr>
                     <w:rFonts w:ascii="Cambria Math" w:eastAsiaTheme="minorEastAsia" w:hAnsi="Cambria Math"/>
+                    <w:strike/>
                     <w:sz w:val="24"/>
                     <w:szCs w:val="24"/>
                   </w:rPr>
@@ -3286,6 +3343,7 @@
             <m:r>
               <w:rPr>
                 <w:rFonts w:ascii="Cambria Math" w:eastAsiaTheme="minorEastAsia" w:hAnsi="Cambria Math"/>
+                <w:strike/>
                 <w:sz w:val="24"/>
                 <w:szCs w:val="24"/>
               </w:rPr>
@@ -3297,6 +3355,7 @@
                   <w:rPr>
                     <w:rFonts w:ascii="Cambria Math" w:eastAsiaTheme="minorEastAsia" w:hAnsi="Cambria Math"/>
                     <w:i/>
+                    <w:strike/>
                     <w:sz w:val="24"/>
                     <w:szCs w:val="24"/>
                   </w:rPr>
@@ -3306,6 +3365,7 @@
                 <m:r>
                   <w:rPr>
                     <w:rFonts w:ascii="Cambria Math" w:eastAsiaTheme="minorEastAsia" w:hAnsi="Cambria Math"/>
+                    <w:strike/>
                     <w:sz w:val="24"/>
                     <w:szCs w:val="24"/>
                   </w:rPr>
@@ -3316,6 +3376,7 @@
                 <m:r>
                   <w:rPr>
                     <w:rFonts w:ascii="Cambria Math" w:eastAsiaTheme="minorEastAsia" w:hAnsi="Cambria Math"/>
+                    <w:strike/>
                     <w:sz w:val="24"/>
                     <w:szCs w:val="24"/>
                   </w:rPr>
@@ -3326,6 +3387,7 @@
                 <m:r>
                   <w:rPr>
                     <w:rFonts w:ascii="Cambria Math" w:eastAsiaTheme="minorEastAsia" w:hAnsi="Cambria Math"/>
+                    <w:strike/>
                     <w:sz w:val="24"/>
                     <w:szCs w:val="24"/>
                   </w:rPr>
@@ -3338,6 +3400,7 @@
         <m:r>
           <w:rPr>
             <w:rFonts w:ascii="Cambria Math" w:eastAsiaTheme="minorEastAsia" w:hAnsi="Cambria Math"/>
+            <w:strike/>
             <w:sz w:val="24"/>
             <w:szCs w:val="24"/>
           </w:rPr>
@@ -3349,6 +3412,7 @@
               <w:rPr>
                 <w:rFonts w:ascii="Cambria Math" w:eastAsiaTheme="minorEastAsia" w:hAnsi="Cambria Math"/>
                 <w:i/>
+                <w:strike/>
                 <w:sz w:val="24"/>
                 <w:szCs w:val="24"/>
               </w:rPr>
@@ -3361,6 +3425,7 @@
               </m:rPr>
               <w:rPr>
                 <w:rFonts w:ascii="Cambria Math" w:eastAsiaTheme="minorEastAsia" w:hAnsi="Cambria Math"/>
+                <w:strike/>
                 <w:sz w:val="24"/>
                 <w:szCs w:val="24"/>
               </w:rPr>
@@ -3371,6 +3436,7 @@
             <m:r>
               <w:rPr>
                 <w:rFonts w:ascii="Cambria Math" w:eastAsiaTheme="minorEastAsia" w:hAnsi="Cambria Math"/>
+                <w:strike/>
                 <w:sz w:val="24"/>
                 <w:szCs w:val="24"/>
               </w:rPr>
@@ -3382,6 +3448,7 @@
                   <w:rPr>
                     <w:rFonts w:ascii="Cambria Math" w:eastAsiaTheme="minorEastAsia" w:hAnsi="Cambria Math"/>
                     <w:i/>
+                    <w:strike/>
                     <w:sz w:val="24"/>
                     <w:szCs w:val="24"/>
                   </w:rPr>
@@ -3391,6 +3458,7 @@
                 <m:r>
                   <w:rPr>
                     <w:rFonts w:ascii="Cambria Math" w:eastAsiaTheme="minorEastAsia" w:hAnsi="Cambria Math"/>
+                    <w:strike/>
                     <w:sz w:val="24"/>
                     <w:szCs w:val="24"/>
                   </w:rPr>
@@ -3401,6 +3469,7 @@
                 <m:r>
                   <w:rPr>
                     <w:rFonts w:ascii="Cambria Math" w:eastAsiaTheme="minorEastAsia" w:hAnsi="Cambria Math"/>
+                    <w:strike/>
                     <w:sz w:val="24"/>
                     <w:szCs w:val="24"/>
                   </w:rPr>
@@ -3414,6 +3483,7 @@
                   <w:rPr>
                     <w:rFonts w:ascii="Cambria Math" w:eastAsiaTheme="minorEastAsia" w:hAnsi="Cambria Math"/>
                     <w:i/>
+                    <w:strike/>
                     <w:sz w:val="24"/>
                     <w:szCs w:val="24"/>
                   </w:rPr>
@@ -3423,6 +3493,7 @@
                 <m:r>
                   <w:rPr>
                     <w:rFonts w:ascii="Cambria Math" w:eastAsiaTheme="minorEastAsia" w:hAnsi="Cambria Math"/>
+                    <w:strike/>
                     <w:sz w:val="24"/>
                     <w:szCs w:val="24"/>
                   </w:rPr>
@@ -3433,6 +3504,7 @@
             <m:r>
               <w:rPr>
                 <w:rFonts w:ascii="Cambria Math" w:eastAsiaTheme="minorEastAsia" w:hAnsi="Cambria Math"/>
+                <w:strike/>
                 <w:sz w:val="24"/>
                 <w:szCs w:val="24"/>
               </w:rPr>
@@ -3444,6 +3516,7 @@
                   <w:rPr>
                     <w:rFonts w:ascii="Cambria Math" w:eastAsiaTheme="minorEastAsia" w:hAnsi="Cambria Math"/>
                     <w:i/>
+                    <w:strike/>
                     <w:sz w:val="24"/>
                     <w:szCs w:val="24"/>
                   </w:rPr>
@@ -3453,6 +3526,7 @@
                 <m:r>
                   <w:rPr>
                     <w:rFonts w:ascii="Cambria Math" w:eastAsiaTheme="minorEastAsia" w:hAnsi="Cambria Math"/>
+                    <w:strike/>
                     <w:sz w:val="24"/>
                     <w:szCs w:val="24"/>
                   </w:rPr>
@@ -3463,6 +3537,7 @@
             <m:r>
               <w:rPr>
                 <w:rFonts w:ascii="Cambria Math" w:eastAsiaTheme="minorEastAsia" w:hAnsi="Cambria Math"/>
+                <w:strike/>
                 <w:sz w:val="24"/>
                 <w:szCs w:val="24"/>
               </w:rPr>
@@ -3474,6 +3549,7 @@
                   <w:rPr>
                     <w:rFonts w:ascii="Cambria Math" w:eastAsiaTheme="minorEastAsia" w:hAnsi="Cambria Math"/>
                     <w:i/>
+                    <w:strike/>
                     <w:sz w:val="24"/>
                     <w:szCs w:val="24"/>
                   </w:rPr>
@@ -3483,6 +3559,7 @@
                 <m:r>
                   <w:rPr>
                     <w:rFonts w:ascii="Cambria Math" w:eastAsiaTheme="minorEastAsia" w:hAnsi="Cambria Math"/>
+                    <w:strike/>
                     <w:sz w:val="24"/>
                     <w:szCs w:val="24"/>
                   </w:rPr>
@@ -3493,6 +3570,7 @@
             <m:r>
               <w:rPr>
                 <w:rFonts w:ascii="Cambria Math" w:eastAsiaTheme="minorEastAsia" w:hAnsi="Cambria Math"/>
+                <w:strike/>
                 <w:sz w:val="24"/>
                 <w:szCs w:val="24"/>
               </w:rPr>
@@ -3503,6 +3581,7 @@
         <m:r>
           <w:rPr>
             <w:rFonts w:ascii="Cambria Math" w:eastAsiaTheme="minorEastAsia" w:hAnsi="Cambria Math"/>
+            <w:strike/>
             <w:sz w:val="24"/>
             <w:szCs w:val="24"/>
           </w:rPr>
@@ -3514,6 +3593,7 @@
               <w:rPr>
                 <w:rFonts w:ascii="Cambria Math" w:eastAsiaTheme="minorEastAsia" w:hAnsi="Cambria Math"/>
                 <w:i/>
+                <w:strike/>
                 <w:sz w:val="24"/>
                 <w:szCs w:val="24"/>
               </w:rPr>
@@ -3523,6 +3603,7 @@
             <m:r>
               <w:rPr>
                 <w:rFonts w:ascii="Cambria Math" w:eastAsiaTheme="minorEastAsia" w:hAnsi="Cambria Math"/>
+                <w:strike/>
                 <w:sz w:val="24"/>
                 <w:szCs w:val="24"/>
               </w:rPr>
@@ -3533,6 +3614,7 @@
             <m:r>
               <w:rPr>
                 <w:rFonts w:ascii="Cambria Math" w:eastAsiaTheme="minorEastAsia" w:hAnsi="Cambria Math"/>
+                <w:strike/>
                 <w:sz w:val="24"/>
                 <w:szCs w:val="24"/>
               </w:rPr>
@@ -3546,6 +3628,7 @@
               <w:rPr>
                 <w:rFonts w:ascii="Cambria Math" w:eastAsiaTheme="minorEastAsia" w:hAnsi="Cambria Math"/>
                 <w:i/>
+                <w:strike/>
                 <w:sz w:val="24"/>
                 <w:szCs w:val="24"/>
               </w:rPr>
@@ -3555,6 +3638,7 @@
             <m:r>
               <w:rPr>
                 <w:rFonts w:ascii="Cambria Math" w:eastAsiaTheme="minorEastAsia" w:hAnsi="Cambria Math"/>
+                <w:strike/>
                 <w:sz w:val="24"/>
                 <w:szCs w:val="24"/>
               </w:rPr>
@@ -3565,6 +3649,7 @@
         <m:r>
           <w:rPr>
             <w:rFonts w:ascii="Cambria Math" w:eastAsiaTheme="minorEastAsia" w:hAnsi="Cambria Math"/>
+            <w:strike/>
             <w:sz w:val="24"/>
             <w:szCs w:val="24"/>
           </w:rPr>
@@ -3574,6 +3659,7 @@
       <w:r>
         <w:rPr>
           <w:rFonts w:eastAsiaTheme="minorEastAsia"/>
+          <w:strike/>
           <w:sz w:val="24"/>
           <w:szCs w:val="24"/>
         </w:rPr>
@@ -3583,6 +3669,7 @@
         <m:r>
           <w:rPr>
             <w:rFonts w:ascii="Cambria Math" w:eastAsiaTheme="minorEastAsia" w:hAnsi="Cambria Math"/>
+            <w:strike/>
             <w:sz w:val="24"/>
             <w:szCs w:val="24"/>
           </w:rPr>
@@ -3592,6 +3679,7 @@
       <w:r>
         <w:rPr>
           <w:rFonts w:eastAsiaTheme="minorEastAsia"/>
+          <w:strike/>
           <w:sz w:val="24"/>
           <w:szCs w:val="24"/>
         </w:rPr>
@@ -3604,6 +3692,7 @@
               <w:rPr>
                 <w:rFonts w:ascii="Cambria Math" w:eastAsiaTheme="minorEastAsia" w:hAnsi="Cambria Math"/>
                 <w:i/>
+                <w:strike/>
                 <w:sz w:val="24"/>
                 <w:szCs w:val="24"/>
               </w:rPr>
@@ -3613,6 +3702,7 @@
             <m:r>
               <w:rPr>
                 <w:rFonts w:ascii="Cambria Math" w:eastAsiaTheme="minorEastAsia" w:hAnsi="Cambria Math"/>
+                <w:strike/>
                 <w:sz w:val="24"/>
                 <w:szCs w:val="24"/>
               </w:rPr>
@@ -3623,6 +3713,7 @@
             <m:r>
               <w:rPr>
                 <w:rFonts w:ascii="Cambria Math" w:eastAsiaTheme="minorEastAsia" w:hAnsi="Cambria Math"/>
+                <w:strike/>
                 <w:sz w:val="24"/>
                 <w:szCs w:val="24"/>
               </w:rPr>
@@ -3633,6 +3724,7 @@
         <m:r>
           <w:rPr>
             <w:rFonts w:ascii="Cambria Math" w:eastAsiaTheme="minorEastAsia" w:hAnsi="Cambria Math"/>
+            <w:strike/>
             <w:sz w:val="24"/>
             <w:szCs w:val="24"/>
           </w:rPr>
@@ -3642,6 +3734,7 @@
       <w:r>
         <w:rPr>
           <w:rFonts w:eastAsiaTheme="minorEastAsia"/>
+          <w:strike/>
           <w:sz w:val="24"/>
           <w:szCs w:val="24"/>
         </w:rPr>
@@ -3656,13 +3749,15 @@
           <w:numId w:val="5"/>
         </w:numPr>
         <w:rPr>
-          <w:sz w:val="24"/>
-          <w:szCs w:val="24"/>
-        </w:rPr>
-      </w:pPr>
-      <w:r>
-        <w:rPr>
-          <w:rFonts w:eastAsiaTheme="minorEastAsia"/>
+          <w:strike/>
+          <w:sz w:val="24"/>
+          <w:szCs w:val="24"/>
+        </w:rPr>
+      </w:pPr>
+      <w:r>
+        <w:rPr>
+          <w:rFonts w:eastAsiaTheme="minorEastAsia"/>
+          <w:strike/>
           <w:sz w:val="24"/>
           <w:szCs w:val="24"/>
         </w:rPr>
@@ -3672,6 +3767,7 @@
       <w:r>
         <w:rPr>
           <w:rFonts w:eastAsiaTheme="minorEastAsia"/>
+          <w:strike/>
           <w:sz w:val="24"/>
           <w:szCs w:val="24"/>
         </w:rPr>
@@ -3681,6 +3777,7 @@
       <w:r>
         <w:rPr>
           <w:rFonts w:eastAsiaTheme="minorEastAsia"/>
+          <w:strike/>
           <w:sz w:val="24"/>
           <w:szCs w:val="24"/>
         </w:rPr>
@@ -3695,13 +3792,15 @@
           <w:numId w:val="5"/>
         </w:numPr>
         <w:rPr>
-          <w:sz w:val="24"/>
-          <w:szCs w:val="24"/>
-        </w:rPr>
-      </w:pPr>
-      <w:r>
-        <w:rPr>
-          <w:rFonts w:eastAsiaTheme="minorEastAsia"/>
+          <w:strike/>
+          <w:sz w:val="24"/>
+          <w:szCs w:val="24"/>
+        </w:rPr>
+      </w:pPr>
+      <w:r>
+        <w:rPr>
+          <w:rFonts w:eastAsiaTheme="minorEastAsia"/>
+          <w:strike/>
           <w:sz w:val="24"/>
           <w:szCs w:val="24"/>
         </w:rPr>
@@ -3711,6 +3810,7 @@
       <w:r>
         <w:rPr>
           <w:rFonts w:eastAsiaTheme="minorEastAsia"/>
+          <w:strike/>
           <w:sz w:val="24"/>
           <w:szCs w:val="24"/>
         </w:rPr>
@@ -3724,6 +3824,7 @@
               <w:rPr>
                 <w:rFonts w:ascii="Cambria Math" w:eastAsiaTheme="minorEastAsia" w:hAnsi="Cambria Math"/>
                 <w:i/>
+                <w:strike/>
                 <w:sz w:val="24"/>
                 <w:szCs w:val="24"/>
               </w:rPr>
@@ -3733,6 +3834,7 @@
             <m:r>
               <w:rPr>
                 <w:rFonts w:ascii="Cambria Math" w:eastAsiaTheme="minorEastAsia" w:hAnsi="Cambria Math"/>
+                <w:strike/>
                 <w:sz w:val="24"/>
                 <w:szCs w:val="24"/>
               </w:rPr>
@@ -3743,6 +3845,7 @@
             <m:r>
               <w:rPr>
                 <w:rFonts w:ascii="Cambria Math" w:eastAsiaTheme="minorEastAsia" w:hAnsi="Cambria Math"/>
+                <w:strike/>
                 <w:sz w:val="24"/>
                 <w:szCs w:val="24"/>
               </w:rPr>
@@ -3756,6 +3859,7 @@
               <w:rPr>
                 <w:rFonts w:ascii="Cambria Math" w:eastAsiaTheme="minorEastAsia" w:hAnsi="Cambria Math"/>
                 <w:i/>
+                <w:strike/>
                 <w:sz w:val="24"/>
                 <w:szCs w:val="24"/>
               </w:rPr>
@@ -3765,6 +3869,7 @@
             <m:r>
               <w:rPr>
                 <w:rFonts w:ascii="Cambria Math" w:eastAsiaTheme="minorEastAsia" w:hAnsi="Cambria Math"/>
+                <w:strike/>
                 <w:sz w:val="24"/>
                 <w:szCs w:val="24"/>
               </w:rPr>
@@ -3775,6 +3880,7 @@
         <m:r>
           <w:rPr>
             <w:rFonts w:ascii="Cambria Math" w:eastAsiaTheme="minorEastAsia" w:hAnsi="Cambria Math"/>
+            <w:strike/>
             <w:sz w:val="24"/>
             <w:szCs w:val="24"/>
           </w:rPr>
@@ -3786,6 +3892,7 @@
               <w:rPr>
                 <w:rFonts w:ascii="Cambria Math" w:eastAsiaTheme="minorEastAsia" w:hAnsi="Cambria Math"/>
                 <w:i/>
+                <w:strike/>
                 <w:sz w:val="24"/>
                 <w:szCs w:val="24"/>
               </w:rPr>
@@ -3795,6 +3902,7 @@
             <m:r>
               <w:rPr>
                 <w:rFonts w:ascii="Cambria Math" w:eastAsiaTheme="minorEastAsia" w:hAnsi="Cambria Math"/>
+                <w:strike/>
                 <w:sz w:val="24"/>
                 <w:szCs w:val="24"/>
               </w:rPr>
@@ -3805,6 +3913,7 @@
             <m:r>
               <w:rPr>
                 <w:rFonts w:ascii="Cambria Math" w:eastAsiaTheme="minorEastAsia" w:hAnsi="Cambria Math"/>
+                <w:strike/>
                 <w:sz w:val="24"/>
                 <w:szCs w:val="24"/>
               </w:rPr>
@@ -3818,6 +3927,7 @@
               <w:rPr>
                 <w:rFonts w:ascii="Cambria Math" w:eastAsiaTheme="minorEastAsia" w:hAnsi="Cambria Math"/>
                 <w:i/>
+                <w:strike/>
                 <w:sz w:val="24"/>
                 <w:szCs w:val="24"/>
               </w:rPr>
@@ -3827,6 +3937,7 @@
             <m:r>
               <w:rPr>
                 <w:rFonts w:ascii="Cambria Math" w:eastAsiaTheme="minorEastAsia" w:hAnsi="Cambria Math"/>
+                <w:strike/>
                 <w:sz w:val="24"/>
                 <w:szCs w:val="24"/>
               </w:rPr>
@@ -3837,6 +3948,7 @@
             <m:r>
               <w:rPr>
                 <w:rFonts w:ascii="Cambria Math" w:eastAsiaTheme="minorEastAsia" w:hAnsi="Cambria Math"/>
+                <w:strike/>
                 <w:sz w:val="24"/>
                 <w:szCs w:val="24"/>
               </w:rPr>
@@ -3848,6 +3960,7 @@
                   <w:rPr>
                     <w:rFonts w:ascii="Cambria Math" w:eastAsiaTheme="minorEastAsia" w:hAnsi="Cambria Math"/>
                     <w:i/>
+                    <w:strike/>
                     <w:sz w:val="24"/>
                     <w:szCs w:val="24"/>
                   </w:rPr>
@@ -3857,6 +3970,7 @@
                 <m:r>
                   <w:rPr>
                     <w:rFonts w:ascii="Cambria Math" w:eastAsiaTheme="minorEastAsia" w:hAnsi="Cambria Math"/>
+                    <w:strike/>
                     <w:sz w:val="24"/>
                     <w:szCs w:val="24"/>
                   </w:rPr>
@@ -3867,6 +3981,7 @@
                 <m:r>
                   <w:rPr>
                     <w:rFonts w:ascii="Cambria Math" w:eastAsiaTheme="minorEastAsia" w:hAnsi="Cambria Math"/>
+                    <w:strike/>
                     <w:sz w:val="24"/>
                     <w:szCs w:val="24"/>
                   </w:rPr>
@@ -3877,6 +3992,7 @@
             <m:r>
               <w:rPr>
                 <w:rFonts w:ascii="Cambria Math" w:eastAsiaTheme="minorEastAsia" w:hAnsi="Cambria Math"/>
+                <w:strike/>
                 <w:sz w:val="24"/>
                 <w:szCs w:val="24"/>
               </w:rPr>
@@ -3888,6 +4004,7 @@
       <w:r>
         <w:rPr>
           <w:rFonts w:eastAsiaTheme="minorEastAsia"/>
+          <w:strike/>
           <w:sz w:val="24"/>
           <w:szCs w:val="24"/>
         </w:rPr>
@@ -3900,6 +4017,7 @@
               <w:rPr>
                 <w:rFonts w:ascii="Cambria Math" w:eastAsiaTheme="minorEastAsia" w:hAnsi="Cambria Math"/>
                 <w:i/>
+                <w:strike/>
                 <w:sz w:val="24"/>
                 <w:szCs w:val="24"/>
               </w:rPr>
@@ -3909,6 +4027,7 @@
             <m:r>
               <w:rPr>
                 <w:rFonts w:ascii="Cambria Math" w:eastAsiaTheme="minorEastAsia" w:hAnsi="Cambria Math"/>
+                <w:strike/>
                 <w:sz w:val="24"/>
                 <w:szCs w:val="24"/>
               </w:rPr>
@@ -3919,6 +4038,7 @@
             <m:r>
               <w:rPr>
                 <w:rFonts w:ascii="Cambria Math" w:eastAsiaTheme="minorEastAsia" w:hAnsi="Cambria Math"/>
+                <w:strike/>
                 <w:sz w:val="24"/>
                 <w:szCs w:val="24"/>
               </w:rPr>
@@ -3929,6 +4049,7 @@
         <m:r>
           <w:rPr>
             <w:rFonts w:ascii="Cambria Math" w:eastAsiaTheme="minorEastAsia" w:hAnsi="Cambria Math"/>
+            <w:strike/>
             <w:sz w:val="24"/>
             <w:szCs w:val="24"/>
           </w:rPr>
@@ -3940,6 +4061,7 @@
               <w:rPr>
                 <w:rFonts w:ascii="Cambria Math" w:eastAsiaTheme="minorEastAsia" w:hAnsi="Cambria Math"/>
                 <w:i/>
+                <w:strike/>
                 <w:sz w:val="24"/>
                 <w:szCs w:val="24"/>
               </w:rPr>
@@ -3952,6 +4074,7 @@
                   <w:rPr>
                     <w:rFonts w:ascii="Cambria Math" w:eastAsiaTheme="minorEastAsia" w:hAnsi="Cambria Math"/>
                     <w:i/>
+                    <w:strike/>
                     <w:sz w:val="24"/>
                     <w:szCs w:val="24"/>
                   </w:rPr>
@@ -3961,6 +4084,7 @@
                 <m:r>
                   <w:rPr>
                     <w:rFonts w:ascii="Cambria Math" w:eastAsiaTheme="minorEastAsia" w:hAnsi="Cambria Math"/>
+                    <w:strike/>
                     <w:sz w:val="24"/>
                     <w:szCs w:val="24"/>
                   </w:rPr>
@@ -3971,6 +4095,7 @@
                 <m:r>
                   <w:rPr>
                     <w:rFonts w:ascii="Cambria Math" w:eastAsiaTheme="minorEastAsia" w:hAnsi="Cambria Math"/>
+                    <w:strike/>
                     <w:sz w:val="24"/>
                     <w:szCs w:val="24"/>
                   </w:rPr>
@@ -3983,6 +4108,7 @@
             <m:r>
               <w:rPr>
                 <w:rFonts w:ascii="Cambria Math" w:eastAsiaTheme="minorEastAsia" w:hAnsi="Cambria Math"/>
+                <w:strike/>
                 <w:sz w:val="24"/>
                 <w:szCs w:val="24"/>
               </w:rPr>
@@ -3995,6 +4121,7 @@
                   <w:rPr>
                     <w:rFonts w:ascii="Cambria Math" w:eastAsiaTheme="minorEastAsia" w:hAnsi="Cambria Math"/>
                     <w:i/>
+                    <w:strike/>
                     <w:sz w:val="24"/>
                     <w:szCs w:val="24"/>
                   </w:rPr>
@@ -4004,6 +4131,7 @@
                 <m:r>
                   <w:rPr>
                     <w:rFonts w:ascii="Cambria Math" w:eastAsiaTheme="minorEastAsia" w:hAnsi="Cambria Math"/>
+                    <w:strike/>
                     <w:sz w:val="24"/>
                     <w:szCs w:val="24"/>
                   </w:rPr>
@@ -4016,6 +4144,7 @@
         <m:r>
           <w:rPr>
             <w:rFonts w:ascii="Cambria Math" w:eastAsiaTheme="minorEastAsia" w:hAnsi="Cambria Math"/>
+            <w:strike/>
             <w:sz w:val="24"/>
             <w:szCs w:val="24"/>
           </w:rPr>
@@ -4027,6 +4156,7 @@
               <w:rPr>
                 <w:rFonts w:ascii="Cambria Math" w:eastAsiaTheme="minorEastAsia" w:hAnsi="Cambria Math"/>
                 <w:i/>
+                <w:strike/>
                 <w:sz w:val="24"/>
                 <w:szCs w:val="24"/>
               </w:rPr>
@@ -4039,6 +4169,7 @@
                   <w:rPr>
                     <w:rFonts w:ascii="Cambria Math" w:eastAsiaTheme="minorEastAsia" w:hAnsi="Cambria Math"/>
                     <w:i/>
+                    <w:strike/>
                     <w:sz w:val="24"/>
                     <w:szCs w:val="24"/>
                   </w:rPr>
@@ -4048,6 +4179,7 @@
                 <m:r>
                   <w:rPr>
                     <w:rFonts w:ascii="Cambria Math" w:eastAsiaTheme="minorEastAsia" w:hAnsi="Cambria Math"/>
+                    <w:strike/>
                     <w:sz w:val="24"/>
                     <w:szCs w:val="24"/>
                   </w:rPr>
@@ -4058,6 +4190,7 @@
                 <m:r>
                   <w:rPr>
                     <w:rFonts w:ascii="Cambria Math" w:eastAsiaTheme="minorEastAsia" w:hAnsi="Cambria Math"/>
+                    <w:strike/>
                     <w:sz w:val="24"/>
                     <w:szCs w:val="24"/>
                   </w:rPr>
@@ -4074,6 +4207,7 @@
                   <w:rPr>
                     <w:rFonts w:ascii="Cambria Math" w:eastAsiaTheme="minorEastAsia" w:hAnsi="Cambria Math"/>
                     <w:i/>
+                    <w:strike/>
                     <w:sz w:val="24"/>
                     <w:szCs w:val="24"/>
                   </w:rPr>
@@ -4083,6 +4217,7 @@
                 <m:r>
                   <w:rPr>
                     <w:rFonts w:ascii="Cambria Math" w:eastAsiaTheme="minorEastAsia" w:hAnsi="Cambria Math"/>
+                    <w:strike/>
                     <w:sz w:val="24"/>
                     <w:szCs w:val="24"/>
                   </w:rPr>
@@ -4096,6 +4231,7 @@
       <w:r>
         <w:rPr>
           <w:rFonts w:eastAsiaTheme="minorEastAsia"/>
+          <w:strike/>
           <w:sz w:val="24"/>
           <w:szCs w:val="24"/>
         </w:rPr>
@@ -4105,6 +4241,7 @@
       <w:r>
         <w:rPr>
           <w:rFonts w:eastAsiaTheme="minorEastAsia"/>
+          <w:strike/>
           <w:sz w:val="24"/>
           <w:szCs w:val="24"/>
         </w:rPr>
@@ -4114,6 +4251,7 @@
       <w:r>
         <w:rPr>
           <w:rFonts w:eastAsiaTheme="minorEastAsia"/>
+          <w:strike/>
           <w:sz w:val="24"/>
           <w:szCs w:val="24"/>
         </w:rPr>

</xml_diff>

<commit_message>
Mainly updates to PPT Paper up to analysis of disconnected networks with two directional traffic
</commit_message>
<xml_diff>
--- a/SparseNetworkOutline.docx
+++ b/SparseNetworkOutline.docx
@@ -5053,12 +5053,14 @@
           <w:numId w:val="4"/>
         </w:numPr>
         <w:rPr>
-          <w:sz w:val="24"/>
-          <w:szCs w:val="24"/>
-        </w:rPr>
-      </w:pPr>
-      <w:r>
-        <w:rPr>
+          <w:strike/>
+          <w:sz w:val="24"/>
+          <w:szCs w:val="24"/>
+        </w:rPr>
+      </w:pPr>
+      <w:r>
+        <w:rPr>
+          <w:strike/>
           <w:sz w:val="24"/>
           <w:szCs w:val="24"/>
         </w:rPr>
@@ -5067,6 +5069,7 @@
       <w:proofErr w:type="spellStart"/>
       <w:r>
         <w:rPr>
+          <w:strike/>
           <w:sz w:val="24"/>
           <w:szCs w:val="24"/>
         </w:rPr>
@@ -5075,6 +5078,7 @@
       <w:proofErr w:type="spellEnd"/>
       <w:r>
         <w:rPr>
+          <w:strike/>
           <w:sz w:val="24"/>
           <w:szCs w:val="24"/>
         </w:rPr>
@@ -5089,12 +5093,14 @@
           <w:numId w:val="4"/>
         </w:numPr>
         <w:rPr>
-          <w:sz w:val="24"/>
-          <w:szCs w:val="24"/>
-        </w:rPr>
-      </w:pPr>
-      <w:r>
-        <w:rPr>
+          <w:strike/>
+          <w:sz w:val="24"/>
+          <w:szCs w:val="24"/>
+        </w:rPr>
+      </w:pPr>
+      <w:r>
+        <w:rPr>
+          <w:strike/>
           <w:sz w:val="24"/>
           <w:szCs w:val="24"/>
         </w:rPr>
@@ -5104,6 +5110,7 @@
       <w:proofErr w:type="spellStart"/>
       <w:r>
         <w:rPr>
+          <w:strike/>
           <w:sz w:val="24"/>
           <w:szCs w:val="24"/>
         </w:rPr>
@@ -5112,6 +5119,7 @@
       <w:proofErr w:type="spellEnd"/>
       <w:r>
         <w:rPr>
+          <w:strike/>
           <w:sz w:val="24"/>
           <w:szCs w:val="24"/>
         </w:rPr>
@@ -5126,12 +5134,14 @@
           <w:numId w:val="4"/>
         </w:numPr>
         <w:rPr>
-          <w:sz w:val="24"/>
-          <w:szCs w:val="24"/>
-        </w:rPr>
-      </w:pPr>
-      <w:r>
-        <w:rPr>
+          <w:strike/>
+          <w:sz w:val="24"/>
+          <w:szCs w:val="24"/>
+        </w:rPr>
+      </w:pPr>
+      <w:r>
+        <w:rPr>
+          <w:strike/>
           <w:sz w:val="24"/>
           <w:szCs w:val="24"/>
         </w:rPr>
@@ -5146,12 +5156,14 @@
           <w:numId w:val="6"/>
         </w:numPr>
         <w:rPr>
-          <w:sz w:val="24"/>
-          <w:szCs w:val="24"/>
-        </w:rPr>
-      </w:pPr>
-      <w:r>
-        <w:rPr>
+          <w:strike/>
+          <w:sz w:val="24"/>
+          <w:szCs w:val="24"/>
+        </w:rPr>
+      </w:pPr>
+      <w:r>
+        <w:rPr>
+          <w:strike/>
           <w:sz w:val="24"/>
           <w:szCs w:val="24"/>
         </w:rPr>
@@ -5164,6 +5176,7 @@
               <w:rPr>
                 <w:rFonts w:ascii="Cambria Math" w:hAnsi="Cambria Math"/>
                 <w:i/>
+                <w:strike/>
                 <w:sz w:val="24"/>
                 <w:szCs w:val="24"/>
               </w:rPr>
@@ -5173,6 +5186,7 @@
             <m:r>
               <w:rPr>
                 <w:rFonts w:ascii="Cambria Math" w:hAnsi="Cambria Math"/>
+                <w:strike/>
                 <w:sz w:val="24"/>
                 <w:szCs w:val="24"/>
               </w:rPr>
@@ -5183,6 +5197,7 @@
             <m:r>
               <w:rPr>
                 <w:rFonts w:ascii="Cambria Math" w:hAnsi="Cambria Math"/>
+                <w:strike/>
                 <w:sz w:val="24"/>
                 <w:szCs w:val="24"/>
               </w:rPr>
@@ -5200,13 +5215,15 @@
           <w:numId w:val="6"/>
         </w:numPr>
         <w:rPr>
-          <w:sz w:val="24"/>
-          <w:szCs w:val="24"/>
-        </w:rPr>
-      </w:pPr>
-      <w:r>
-        <w:rPr>
-          <w:rFonts w:eastAsiaTheme="minorEastAsia"/>
+          <w:strike/>
+          <w:sz w:val="24"/>
+          <w:szCs w:val="24"/>
+        </w:rPr>
+      </w:pPr>
+      <w:r>
+        <w:rPr>
+          <w:rFonts w:eastAsiaTheme="minorEastAsia"/>
+          <w:strike/>
           <w:sz w:val="24"/>
           <w:szCs w:val="24"/>
         </w:rPr>
@@ -5221,6 +5238,7 @@
           <w:numId w:val="6"/>
         </w:numPr>
         <w:rPr>
+          <w:strike/>
           <w:sz w:val="24"/>
           <w:szCs w:val="24"/>
         </w:rPr>
@@ -5232,6 +5250,7 @@
               <w:rPr>
                 <w:rFonts w:ascii="Cambria Math" w:hAnsi="Cambria Math"/>
                 <w:i/>
+                <w:strike/>
                 <w:sz w:val="24"/>
                 <w:szCs w:val="24"/>
               </w:rPr>
@@ -5241,6 +5260,7 @@
             <m:r>
               <w:rPr>
                 <w:rFonts w:ascii="Cambria Math" w:hAnsi="Cambria Math"/>
+                <w:strike/>
                 <w:sz w:val="24"/>
                 <w:szCs w:val="24"/>
               </w:rPr>
@@ -5251,6 +5271,7 @@
             <m:r>
               <w:rPr>
                 <w:rFonts w:ascii="Cambria Math" w:hAnsi="Cambria Math"/>
+                <w:strike/>
                 <w:sz w:val="24"/>
                 <w:szCs w:val="24"/>
               </w:rPr>
@@ -5262,6 +5283,7 @@
       <w:r>
         <w:rPr>
           <w:rFonts w:eastAsiaTheme="minorEastAsia"/>
+          <w:strike/>
           <w:sz w:val="24"/>
           <w:szCs w:val="24"/>
         </w:rPr>
@@ -5271,6 +5293,7 @@
       <w:r>
         <w:rPr>
           <w:rFonts w:eastAsiaTheme="minorEastAsia"/>
+          <w:strike/>
           <w:sz w:val="24"/>
           <w:szCs w:val="24"/>
         </w:rPr>
@@ -5280,6 +5303,7 @@
       <w:r>
         <w:rPr>
           <w:rFonts w:eastAsiaTheme="minorEastAsia"/>
+          <w:strike/>
           <w:sz w:val="24"/>
           <w:szCs w:val="24"/>
         </w:rPr>
@@ -5294,12 +5318,14 @@
           <w:numId w:val="6"/>
         </w:numPr>
         <w:rPr>
-          <w:sz w:val="24"/>
-          <w:szCs w:val="24"/>
-        </w:rPr>
-      </w:pPr>
-      <w:r>
-        <w:rPr>
+          <w:strike/>
+          <w:sz w:val="24"/>
+          <w:szCs w:val="24"/>
+        </w:rPr>
+      </w:pPr>
+      <w:r>
+        <w:rPr>
+          <w:strike/>
           <w:sz w:val="24"/>
           <w:szCs w:val="24"/>
         </w:rPr>
@@ -5312,6 +5338,7 @@
               <w:rPr>
                 <w:rFonts w:ascii="Cambria Math" w:eastAsiaTheme="minorEastAsia" w:hAnsi="Cambria Math"/>
                 <w:i/>
+                <w:strike/>
                 <w:sz w:val="24"/>
                 <w:szCs w:val="24"/>
               </w:rPr>
@@ -5321,6 +5348,7 @@
             <m:r>
               <w:rPr>
                 <w:rFonts w:ascii="Cambria Math" w:eastAsiaTheme="minorEastAsia" w:hAnsi="Cambria Math"/>
+                <w:strike/>
                 <w:sz w:val="24"/>
                 <w:szCs w:val="24"/>
               </w:rPr>
@@ -5331,6 +5359,7 @@
             <m:r>
               <w:rPr>
                 <w:rFonts w:ascii="Cambria Math" w:eastAsiaTheme="minorEastAsia" w:hAnsi="Cambria Math"/>
+                <w:strike/>
                 <w:sz w:val="24"/>
                 <w:szCs w:val="24"/>
               </w:rPr>
@@ -5344,6 +5373,7 @@
               <w:rPr>
                 <w:rFonts w:ascii="Cambria Math" w:eastAsiaTheme="minorEastAsia" w:hAnsi="Cambria Math"/>
                 <w:i/>
+                <w:strike/>
                 <w:sz w:val="24"/>
                 <w:szCs w:val="24"/>
               </w:rPr>
@@ -5353,6 +5383,7 @@
             <m:r>
               <w:rPr>
                 <w:rFonts w:ascii="Cambria Math" w:eastAsiaTheme="minorEastAsia" w:hAnsi="Cambria Math"/>
+                <w:strike/>
                 <w:sz w:val="24"/>
                 <w:szCs w:val="24"/>
               </w:rPr>
@@ -5363,6 +5394,7 @@
         <m:r>
           <w:rPr>
             <w:rFonts w:ascii="Cambria Math" w:eastAsiaTheme="minorEastAsia" w:hAnsi="Cambria Math"/>
+            <w:strike/>
             <w:sz w:val="24"/>
             <w:szCs w:val="24"/>
           </w:rPr>
@@ -5374,6 +5406,7 @@
               <w:rPr>
                 <w:rFonts w:ascii="Cambria Math" w:eastAsiaTheme="minorEastAsia" w:hAnsi="Cambria Math"/>
                 <w:i/>
+                <w:strike/>
                 <w:sz w:val="24"/>
                 <w:szCs w:val="24"/>
               </w:rPr>
@@ -5383,6 +5416,7 @@
             <m:r>
               <w:rPr>
                 <w:rFonts w:ascii="Cambria Math" w:eastAsiaTheme="minorEastAsia" w:hAnsi="Cambria Math"/>
+                <w:strike/>
                 <w:sz w:val="24"/>
                 <w:szCs w:val="24"/>
               </w:rPr>
@@ -5393,6 +5427,7 @@
             <m:r>
               <w:rPr>
                 <w:rFonts w:ascii="Cambria Math" w:eastAsiaTheme="minorEastAsia" w:hAnsi="Cambria Math"/>
+                <w:strike/>
                 <w:sz w:val="24"/>
                 <w:szCs w:val="24"/>
               </w:rPr>
@@ -5406,6 +5441,7 @@
               <w:rPr>
                 <w:rFonts w:ascii="Cambria Math" w:eastAsiaTheme="minorEastAsia" w:hAnsi="Cambria Math"/>
                 <w:i/>
+                <w:strike/>
                 <w:sz w:val="24"/>
                 <w:szCs w:val="24"/>
               </w:rPr>
@@ -5415,6 +5451,7 @@
             <m:r>
               <w:rPr>
                 <w:rFonts w:ascii="Cambria Math" w:eastAsiaTheme="minorEastAsia" w:hAnsi="Cambria Math"/>
+                <w:strike/>
                 <w:sz w:val="24"/>
                 <w:szCs w:val="24"/>
               </w:rPr>
@@ -5425,6 +5462,7 @@
             <m:r>
               <w:rPr>
                 <w:rFonts w:ascii="Cambria Math" w:eastAsiaTheme="minorEastAsia" w:hAnsi="Cambria Math"/>
+                <w:strike/>
                 <w:sz w:val="24"/>
                 <w:szCs w:val="24"/>
               </w:rPr>
@@ -5436,6 +5474,7 @@
                   <w:rPr>
                     <w:rFonts w:ascii="Cambria Math" w:eastAsiaTheme="minorEastAsia" w:hAnsi="Cambria Math"/>
                     <w:i/>
+                    <w:strike/>
                     <w:sz w:val="24"/>
                     <w:szCs w:val="24"/>
                   </w:rPr>
@@ -5445,6 +5484,7 @@
                 <m:r>
                   <w:rPr>
                     <w:rFonts w:ascii="Cambria Math" w:eastAsiaTheme="minorEastAsia" w:hAnsi="Cambria Math"/>
+                    <w:strike/>
                     <w:sz w:val="24"/>
                     <w:szCs w:val="24"/>
                   </w:rPr>
@@ -5455,6 +5495,7 @@
                 <m:r>
                   <w:rPr>
                     <w:rFonts w:ascii="Cambria Math" w:eastAsiaTheme="minorEastAsia" w:hAnsi="Cambria Math"/>
+                    <w:strike/>
                     <w:sz w:val="24"/>
                     <w:szCs w:val="24"/>
                   </w:rPr>
@@ -5465,6 +5506,7 @@
             <m:r>
               <w:rPr>
                 <w:rFonts w:ascii="Cambria Math" w:eastAsiaTheme="minorEastAsia" w:hAnsi="Cambria Math"/>
+                <w:strike/>
                 <w:sz w:val="24"/>
                 <w:szCs w:val="24"/>
               </w:rPr>
@@ -5476,6 +5518,7 @@
       <w:r>
         <w:rPr>
           <w:rFonts w:eastAsiaTheme="minorEastAsia"/>
+          <w:strike/>
           <w:sz w:val="24"/>
           <w:szCs w:val="24"/>
         </w:rPr>
@@ -5491,6 +5534,7 @@
         </w:numPr>
         <w:rPr>
           <w:rFonts w:eastAsiaTheme="minorEastAsia"/>
+          <w:strike/>
           <w:sz w:val="24"/>
           <w:szCs w:val="24"/>
         </w:rPr>
@@ -5502,6 +5546,7 @@
               <w:rPr>
                 <w:rFonts w:ascii="Cambria Math" w:hAnsi="Cambria Math"/>
                 <w:i/>
+                <w:strike/>
                 <w:sz w:val="24"/>
                 <w:szCs w:val="24"/>
               </w:rPr>
@@ -5511,6 +5556,7 @@
             <m:r>
               <w:rPr>
                 <w:rFonts w:ascii="Cambria Math" w:hAnsi="Cambria Math"/>
+                <w:strike/>
                 <w:sz w:val="24"/>
                 <w:szCs w:val="24"/>
               </w:rPr>
@@ -5521,6 +5567,7 @@
             <m:r>
               <w:rPr>
                 <w:rFonts w:ascii="Cambria Math" w:hAnsi="Cambria Math"/>
+                <w:strike/>
                 <w:sz w:val="24"/>
                 <w:szCs w:val="24"/>
               </w:rPr>
@@ -5531,6 +5578,7 @@
         <m:r>
           <w:rPr>
             <w:rFonts w:ascii="Cambria Math" w:hAnsi="Cambria Math"/>
+            <w:strike/>
             <w:sz w:val="24"/>
             <w:szCs w:val="24"/>
           </w:rPr>
@@ -5542,6 +5590,7 @@
               <w:rPr>
                 <w:rFonts w:ascii="Cambria Math" w:hAnsi="Cambria Math"/>
                 <w:i/>
+                <w:strike/>
                 <w:sz w:val="24"/>
                 <w:szCs w:val="24"/>
               </w:rPr>
@@ -5551,6 +5600,7 @@
             <m:r>
               <w:rPr>
                 <w:rFonts w:ascii="Cambria Math" w:hAnsi="Cambria Math"/>
+                <w:strike/>
                 <w:sz w:val="24"/>
                 <w:szCs w:val="24"/>
               </w:rPr>
@@ -5561,6 +5611,7 @@
             <m:r>
               <w:rPr>
                 <w:rFonts w:ascii="Cambria Math" w:hAnsi="Cambria Math"/>
+                <w:strike/>
                 <w:sz w:val="24"/>
                 <w:szCs w:val="24"/>
               </w:rPr>
@@ -5576,6 +5627,7 @@
               <w:rPr>
                 <w:rFonts w:ascii="Cambria Math" w:hAnsi="Cambria Math"/>
                 <w:i/>
+                <w:strike/>
                 <w:sz w:val="24"/>
                 <w:szCs w:val="24"/>
               </w:rPr>
@@ -5585,6 +5637,7 @@
             <m:r>
               <w:rPr>
                 <w:rFonts w:ascii="Cambria Math" w:hAnsi="Cambria Math"/>
+                <w:strike/>
                 <w:sz w:val="24"/>
                 <w:szCs w:val="24"/>
               </w:rPr>
@@ -5603,6 +5656,7 @@
         </w:numPr>
         <w:rPr>
           <w:rFonts w:eastAsiaTheme="minorEastAsia"/>
+          <w:strike/>
           <w:sz w:val="24"/>
           <w:szCs w:val="24"/>
         </w:rPr>
@@ -5611,6 +5665,7 @@
         <m:r>
           <w:rPr>
             <w:rFonts w:ascii="Cambria Math" w:eastAsiaTheme="minorEastAsia" w:hAnsi="Cambria Math"/>
+            <w:strike/>
             <w:sz w:val="24"/>
             <w:szCs w:val="24"/>
           </w:rPr>
@@ -5622,6 +5677,7 @@
               <w:rPr>
                 <w:rFonts w:ascii="Cambria Math" w:eastAsiaTheme="minorEastAsia" w:hAnsi="Cambria Math"/>
                 <w:i/>
+                <w:strike/>
                 <w:sz w:val="24"/>
                 <w:szCs w:val="24"/>
               </w:rPr>
@@ -5631,6 +5687,7 @@
             <m:r>
               <w:rPr>
                 <w:rFonts w:ascii="Cambria Math" w:eastAsiaTheme="minorEastAsia" w:hAnsi="Cambria Math"/>
+                <w:strike/>
                 <w:sz w:val="24"/>
                 <w:szCs w:val="24"/>
               </w:rPr>
@@ -5641,6 +5698,7 @@
             <m:r>
               <w:rPr>
                 <w:rFonts w:ascii="Cambria Math" w:eastAsiaTheme="minorEastAsia" w:hAnsi="Cambria Math"/>
+                <w:strike/>
                 <w:sz w:val="24"/>
                 <w:szCs w:val="24"/>
               </w:rPr>
@@ -5654,6 +5712,7 @@
               <w:rPr>
                 <w:rFonts w:ascii="Cambria Math" w:eastAsiaTheme="minorEastAsia" w:hAnsi="Cambria Math"/>
                 <w:i/>
+                <w:strike/>
                 <w:sz w:val="24"/>
                 <w:szCs w:val="24"/>
               </w:rPr>
@@ -5663,6 +5722,7 @@
             <m:r>
               <w:rPr>
                 <w:rFonts w:ascii="Cambria Math" w:eastAsiaTheme="minorEastAsia" w:hAnsi="Cambria Math"/>
+                <w:strike/>
                 <w:sz w:val="24"/>
                 <w:szCs w:val="24"/>
               </w:rPr>
@@ -5673,6 +5733,7 @@
         <m:r>
           <w:rPr>
             <w:rFonts w:ascii="Cambria Math" w:eastAsiaTheme="minorEastAsia" w:hAnsi="Cambria Math"/>
+            <w:strike/>
             <w:sz w:val="24"/>
             <w:szCs w:val="24"/>
           </w:rPr>
@@ -5684,6 +5745,7 @@
               <w:rPr>
                 <w:rFonts w:ascii="Cambria Math" w:eastAsiaTheme="minorEastAsia" w:hAnsi="Cambria Math"/>
                 <w:i/>
+                <w:strike/>
                 <w:sz w:val="24"/>
                 <w:szCs w:val="24"/>
               </w:rPr>
@@ -5693,6 +5755,7 @@
             <m:r>
               <w:rPr>
                 <w:rFonts w:ascii="Cambria Math" w:eastAsiaTheme="minorEastAsia" w:hAnsi="Cambria Math"/>
+                <w:strike/>
                 <w:sz w:val="24"/>
                 <w:szCs w:val="24"/>
               </w:rPr>
@@ -5703,6 +5766,7 @@
             <m:r>
               <w:rPr>
                 <w:rFonts w:ascii="Cambria Math" w:eastAsiaTheme="minorEastAsia" w:hAnsi="Cambria Math"/>
+                <w:strike/>
                 <w:sz w:val="24"/>
                 <w:szCs w:val="24"/>
               </w:rPr>
@@ -5714,6 +5778,7 @@
                   <w:rPr>
                     <w:rFonts w:ascii="Cambria Math" w:eastAsiaTheme="minorEastAsia" w:hAnsi="Cambria Math"/>
                     <w:i/>
+                    <w:strike/>
                     <w:sz w:val="24"/>
                     <w:szCs w:val="24"/>
                   </w:rPr>
@@ -5723,6 +5788,7 @@
                 <m:r>
                   <w:rPr>
                     <w:rFonts w:ascii="Cambria Math" w:eastAsiaTheme="minorEastAsia" w:hAnsi="Cambria Math"/>
+                    <w:strike/>
                     <w:sz w:val="24"/>
                     <w:szCs w:val="24"/>
                   </w:rPr>
@@ -5733,6 +5799,7 @@
                 <m:r>
                   <w:rPr>
                     <w:rFonts w:ascii="Cambria Math" w:eastAsiaTheme="minorEastAsia" w:hAnsi="Cambria Math"/>
+                    <w:strike/>
                     <w:sz w:val="24"/>
                     <w:szCs w:val="24"/>
                   </w:rPr>
@@ -5743,6 +5810,7 @@
             <m:r>
               <w:rPr>
                 <w:rFonts w:ascii="Cambria Math" w:eastAsiaTheme="minorEastAsia" w:hAnsi="Cambria Math"/>
+                <w:strike/>
                 <w:sz w:val="24"/>
                 <w:szCs w:val="24"/>
               </w:rPr>
@@ -5761,6 +5829,7 @@
         </w:numPr>
         <w:rPr>
           <w:rFonts w:eastAsiaTheme="minorEastAsia"/>
+          <w:strike/>
           <w:sz w:val="24"/>
           <w:szCs w:val="24"/>
         </w:rPr>
@@ -5772,6 +5841,7 @@
               <w:rPr>
                 <w:rFonts w:ascii="Cambria Math" w:eastAsiaTheme="minorEastAsia" w:hAnsi="Cambria Math"/>
                 <w:i/>
+                <w:strike/>
                 <w:sz w:val="24"/>
                 <w:szCs w:val="24"/>
               </w:rPr>
@@ -5781,6 +5851,7 @@
             <m:r>
               <w:rPr>
                 <w:rFonts w:ascii="Cambria Math" w:eastAsiaTheme="minorEastAsia" w:hAnsi="Cambria Math"/>
+                <w:strike/>
                 <w:sz w:val="24"/>
                 <w:szCs w:val="24"/>
               </w:rPr>
@@ -5791,6 +5862,7 @@
             <m:r>
               <w:rPr>
                 <w:rFonts w:ascii="Cambria Math" w:eastAsiaTheme="minorEastAsia" w:hAnsi="Cambria Math"/>
+                <w:strike/>
                 <w:sz w:val="24"/>
                 <w:szCs w:val="24"/>
               </w:rPr>
@@ -5804,6 +5876,7 @@
               <w:rPr>
                 <w:rFonts w:ascii="Cambria Math" w:eastAsiaTheme="minorEastAsia" w:hAnsi="Cambria Math"/>
                 <w:i/>
+                <w:strike/>
                 <w:sz w:val="24"/>
                 <w:szCs w:val="24"/>
               </w:rPr>
@@ -5813,6 +5886,7 @@
             <m:r>
               <w:rPr>
                 <w:rFonts w:ascii="Cambria Math" w:eastAsiaTheme="minorEastAsia" w:hAnsi="Cambria Math"/>
+                <w:strike/>
                 <w:sz w:val="24"/>
                 <w:szCs w:val="24"/>
               </w:rPr>
@@ -5823,6 +5897,7 @@
         <m:r>
           <w:rPr>
             <w:rFonts w:ascii="Cambria Math" w:eastAsiaTheme="minorEastAsia" w:hAnsi="Cambria Math"/>
+            <w:strike/>
             <w:sz w:val="24"/>
             <w:szCs w:val="24"/>
           </w:rPr>
@@ -5834,6 +5909,7 @@
               <w:rPr>
                 <w:rFonts w:ascii="Cambria Math" w:eastAsiaTheme="minorEastAsia" w:hAnsi="Cambria Math"/>
                 <w:i/>
+                <w:strike/>
                 <w:sz w:val="24"/>
                 <w:szCs w:val="24"/>
               </w:rPr>
@@ -5843,6 +5919,7 @@
             <m:r>
               <w:rPr>
                 <w:rFonts w:ascii="Cambria Math" w:eastAsiaTheme="minorEastAsia" w:hAnsi="Cambria Math"/>
+                <w:strike/>
                 <w:sz w:val="24"/>
                 <w:szCs w:val="24"/>
               </w:rPr>
@@ -5853,6 +5930,7 @@
             <m:r>
               <w:rPr>
                 <w:rFonts w:ascii="Cambria Math" w:eastAsiaTheme="minorEastAsia" w:hAnsi="Cambria Math"/>
+                <w:strike/>
                 <w:sz w:val="24"/>
                 <w:szCs w:val="24"/>
               </w:rPr>
@@ -5864,6 +5942,7 @@
                   <w:rPr>
                     <w:rFonts w:ascii="Cambria Math" w:eastAsiaTheme="minorEastAsia" w:hAnsi="Cambria Math"/>
                     <w:i/>
+                    <w:strike/>
                     <w:sz w:val="24"/>
                     <w:szCs w:val="24"/>
                   </w:rPr>
@@ -5873,6 +5952,7 @@
                 <m:r>
                   <w:rPr>
                     <w:rFonts w:ascii="Cambria Math" w:eastAsiaTheme="minorEastAsia" w:hAnsi="Cambria Math"/>
+                    <w:strike/>
                     <w:sz w:val="24"/>
                     <w:szCs w:val="24"/>
                   </w:rPr>
@@ -5883,6 +5963,7 @@
                 <m:r>
                   <w:rPr>
                     <w:rFonts w:ascii="Cambria Math" w:eastAsiaTheme="minorEastAsia" w:hAnsi="Cambria Math"/>
+                    <w:strike/>
                     <w:sz w:val="24"/>
                     <w:szCs w:val="24"/>
                   </w:rPr>
@@ -5893,6 +5974,7 @@
             <m:r>
               <w:rPr>
                 <w:rFonts w:ascii="Cambria Math" w:eastAsiaTheme="minorEastAsia" w:hAnsi="Cambria Math"/>
+                <w:strike/>
                 <w:sz w:val="24"/>
                 <w:szCs w:val="24"/>
               </w:rPr>
@@ -5904,6 +5986,7 @@
       <w:r>
         <w:rPr>
           <w:rFonts w:eastAsiaTheme="minorEastAsia"/>
+          <w:strike/>
           <w:sz w:val="24"/>
           <w:szCs w:val="24"/>
         </w:rPr>
@@ -5919,6 +6002,7 @@
         </w:numPr>
         <w:rPr>
           <w:rFonts w:eastAsiaTheme="minorEastAsia"/>
+          <w:strike/>
           <w:sz w:val="24"/>
           <w:szCs w:val="24"/>
         </w:rPr>
@@ -5930,6 +6014,7 @@
               <w:rPr>
                 <w:rFonts w:ascii="Cambria Math" w:hAnsi="Cambria Math"/>
                 <w:i/>
+                <w:strike/>
                 <w:sz w:val="24"/>
                 <w:szCs w:val="24"/>
               </w:rPr>
@@ -5939,6 +6024,7 @@
             <m:r>
               <w:rPr>
                 <w:rFonts w:ascii="Cambria Math" w:hAnsi="Cambria Math"/>
+                <w:strike/>
                 <w:sz w:val="24"/>
                 <w:szCs w:val="24"/>
               </w:rPr>
@@ -5949,6 +6035,7 @@
             <m:r>
               <w:rPr>
                 <w:rFonts w:ascii="Cambria Math" w:hAnsi="Cambria Math"/>
+                <w:strike/>
                 <w:sz w:val="24"/>
                 <w:szCs w:val="24"/>
               </w:rPr>
@@ -5960,6 +6047,7 @@
       <w:r>
         <w:rPr>
           <w:rFonts w:eastAsiaTheme="minorEastAsia"/>
+          <w:strike/>
           <w:sz w:val="24"/>
           <w:szCs w:val="24"/>
         </w:rPr>
@@ -5969,6 +6057,7 @@
       <w:r>
         <w:rPr>
           <w:rFonts w:eastAsiaTheme="minorEastAsia"/>
+          <w:strike/>
           <w:sz w:val="24"/>
           <w:szCs w:val="24"/>
         </w:rPr>
@@ -5978,6 +6067,7 @@
       <w:r>
         <w:rPr>
           <w:rFonts w:eastAsiaTheme="minorEastAsia"/>
+          <w:strike/>
           <w:sz w:val="24"/>
           <w:szCs w:val="24"/>
         </w:rPr>
@@ -5993,13 +6083,15 @@
         </w:numPr>
         <w:rPr>
           <w:rFonts w:eastAsiaTheme="minorEastAsia"/>
-          <w:sz w:val="24"/>
-          <w:szCs w:val="24"/>
-        </w:rPr>
-      </w:pPr>
-      <w:r>
-        <w:rPr>
-          <w:rFonts w:eastAsiaTheme="minorEastAsia"/>
+          <w:strike/>
+          <w:sz w:val="24"/>
+          <w:szCs w:val="24"/>
+        </w:rPr>
+      </w:pPr>
+      <w:r>
+        <w:rPr>
+          <w:rFonts w:eastAsiaTheme="minorEastAsia"/>
+          <w:strike/>
           <w:sz w:val="24"/>
           <w:szCs w:val="24"/>
         </w:rPr>
@@ -6009,6 +6101,7 @@
         <m:r>
           <w:rPr>
             <w:rFonts w:ascii="Cambria Math" w:eastAsiaTheme="minorEastAsia" w:hAnsi="Cambria Math"/>
+            <w:strike/>
             <w:sz w:val="24"/>
             <w:szCs w:val="24"/>
           </w:rPr>
@@ -6022,6 +6115,7 @@
               <w:rPr>
                 <w:rFonts w:ascii="Cambria Math" w:eastAsiaTheme="minorEastAsia" w:hAnsi="Cambria Math"/>
                 <w:i/>
+                <w:strike/>
                 <w:sz w:val="24"/>
                 <w:szCs w:val="24"/>
               </w:rPr>
@@ -6034,6 +6128,7 @@
                   <w:rPr>
                     <w:rFonts w:ascii="Cambria Math" w:eastAsiaTheme="minorEastAsia" w:hAnsi="Cambria Math"/>
                     <w:i/>
+                    <w:strike/>
                     <w:sz w:val="24"/>
                     <w:szCs w:val="24"/>
                   </w:rPr>
@@ -6043,6 +6138,7 @@
                 <m:r>
                   <w:rPr>
                     <w:rFonts w:ascii="Cambria Math" w:eastAsiaTheme="minorEastAsia" w:hAnsi="Cambria Math"/>
+                    <w:strike/>
                     <w:sz w:val="24"/>
                     <w:szCs w:val="24"/>
                   </w:rPr>
@@ -6053,6 +6149,7 @@
                 <m:r>
                   <w:rPr>
                     <w:rFonts w:ascii="Cambria Math" w:eastAsiaTheme="minorEastAsia" w:hAnsi="Cambria Math"/>
+                    <w:strike/>
                     <w:sz w:val="24"/>
                     <w:szCs w:val="24"/>
                   </w:rPr>
@@ -6065,6 +6162,7 @@
         <m:r>
           <w:rPr>
             <w:rFonts w:ascii="Cambria Math" w:eastAsiaTheme="minorEastAsia" w:hAnsi="Cambria Math"/>
+            <w:strike/>
             <w:sz w:val="24"/>
             <w:szCs w:val="24"/>
           </w:rPr>
@@ -6081,6 +6179,7 @@
         </w:numPr>
         <w:rPr>
           <w:rFonts w:eastAsiaTheme="minorEastAsia"/>
+          <w:strike/>
           <w:sz w:val="24"/>
           <w:szCs w:val="24"/>
         </w:rPr>
@@ -6092,6 +6191,7 @@
               <w:rPr>
                 <w:rFonts w:ascii="Cambria Math" w:eastAsiaTheme="minorEastAsia" w:hAnsi="Cambria Math"/>
                 <w:i/>
+                <w:strike/>
                 <w:sz w:val="24"/>
                 <w:szCs w:val="24"/>
               </w:rPr>
@@ -6101,6 +6201,7 @@
             <m:r>
               <w:rPr>
                 <w:rFonts w:ascii="Cambria Math" w:eastAsiaTheme="minorEastAsia" w:hAnsi="Cambria Math"/>
+                <w:strike/>
                 <w:sz w:val="24"/>
                 <w:szCs w:val="24"/>
               </w:rPr>
@@ -6111,6 +6212,7 @@
             <m:r>
               <w:rPr>
                 <w:rFonts w:ascii="Cambria Math" w:eastAsiaTheme="minorEastAsia" w:hAnsi="Cambria Math"/>
+                <w:strike/>
                 <w:sz w:val="24"/>
                 <w:szCs w:val="24"/>
               </w:rPr>
@@ -6122,6 +6224,7 @@
       <w:r>
         <w:rPr>
           <w:rFonts w:eastAsiaTheme="minorEastAsia"/>
+          <w:strike/>
           <w:sz w:val="24"/>
           <w:szCs w:val="24"/>
         </w:rPr>
@@ -6137,6 +6240,7 @@
         </w:numPr>
         <w:rPr>
           <w:rFonts w:eastAsiaTheme="minorEastAsia"/>
+          <w:strike/>
           <w:sz w:val="24"/>
           <w:szCs w:val="24"/>
         </w:rPr>
@@ -6148,6 +6252,7 @@
               <w:rPr>
                 <w:rFonts w:ascii="Cambria Math" w:eastAsiaTheme="minorEastAsia" w:hAnsi="Cambria Math"/>
                 <w:i/>
+                <w:strike/>
                 <w:sz w:val="24"/>
                 <w:szCs w:val="24"/>
               </w:rPr>
@@ -6157,6 +6262,7 @@
             <m:r>
               <w:rPr>
                 <w:rFonts w:ascii="Cambria Math" w:eastAsiaTheme="minorEastAsia" w:hAnsi="Cambria Math"/>
+                <w:strike/>
                 <w:sz w:val="24"/>
                 <w:szCs w:val="24"/>
               </w:rPr>
@@ -6170,6 +6276,7 @@
                   <w:rPr>
                     <w:rFonts w:ascii="Cambria Math" w:eastAsiaTheme="minorEastAsia" w:hAnsi="Cambria Math"/>
                     <w:i/>
+                    <w:strike/>
                     <w:sz w:val="24"/>
                     <w:szCs w:val="24"/>
                   </w:rPr>
@@ -6179,6 +6286,7 @@
                 <m:r>
                   <w:rPr>
                     <w:rFonts w:ascii="Cambria Math" w:eastAsiaTheme="minorEastAsia" w:hAnsi="Cambria Math"/>
+                    <w:strike/>
                     <w:sz w:val="24"/>
                     <w:szCs w:val="24"/>
                   </w:rPr>
@@ -6189,6 +6297,7 @@
                 <m:r>
                   <w:rPr>
                     <w:rFonts w:ascii="Cambria Math" w:eastAsiaTheme="minorEastAsia" w:hAnsi="Cambria Math"/>
+                    <w:strike/>
                     <w:sz w:val="24"/>
                     <w:szCs w:val="24"/>
                   </w:rPr>
@@ -6204,6 +6313,7 @@
               <w:rPr>
                 <w:rFonts w:ascii="Cambria Math" w:eastAsiaTheme="minorEastAsia" w:hAnsi="Cambria Math"/>
                 <w:i/>
+                <w:strike/>
                 <w:sz w:val="24"/>
                 <w:szCs w:val="24"/>
               </w:rPr>
@@ -6216,6 +6326,7 @@
                   <w:rPr>
                     <w:rFonts w:ascii="Cambria Math" w:eastAsiaTheme="minorEastAsia" w:hAnsi="Cambria Math"/>
                     <w:i/>
+                    <w:strike/>
                     <w:sz w:val="24"/>
                     <w:szCs w:val="24"/>
                   </w:rPr>
@@ -6225,6 +6336,7 @@
                 <m:r>
                   <w:rPr>
                     <w:rFonts w:ascii="Cambria Math" w:eastAsiaTheme="minorEastAsia" w:hAnsi="Cambria Math"/>
+                    <w:strike/>
                     <w:sz w:val="24"/>
                     <w:szCs w:val="24"/>
                   </w:rPr>
@@ -6235,6 +6347,7 @@
                 <m:r>
                   <w:rPr>
                     <w:rFonts w:ascii="Cambria Math" w:eastAsiaTheme="minorEastAsia" w:hAnsi="Cambria Math"/>
+                    <w:strike/>
                     <w:sz w:val="24"/>
                     <w:szCs w:val="24"/>
                   </w:rPr>
@@ -6247,6 +6360,7 @@
         <m:r>
           <w:rPr>
             <w:rFonts w:ascii="Cambria Math" w:eastAsiaTheme="minorEastAsia" w:hAnsi="Cambria Math"/>
+            <w:strike/>
             <w:sz w:val="24"/>
             <w:szCs w:val="24"/>
           </w:rPr>
@@ -6258,6 +6372,7 @@
               <w:rPr>
                 <w:rFonts w:ascii="Cambria Math" w:eastAsiaTheme="minorEastAsia" w:hAnsi="Cambria Math"/>
                 <w:i/>
+                <w:strike/>
                 <w:sz w:val="24"/>
                 <w:szCs w:val="24"/>
               </w:rPr>
@@ -6270,6 +6385,7 @@
               </m:rPr>
               <w:rPr>
                 <w:rFonts w:ascii="Cambria Math" w:eastAsiaTheme="minorEastAsia" w:hAnsi="Cambria Math"/>
+                <w:strike/>
                 <w:sz w:val="24"/>
                 <w:szCs w:val="24"/>
               </w:rPr>
@@ -6285,6 +6401,7 @@
                   <w:rPr>
                     <w:rFonts w:ascii="Cambria Math" w:eastAsiaTheme="minorEastAsia" w:hAnsi="Cambria Math"/>
                     <w:i/>
+                    <w:strike/>
                     <w:sz w:val="24"/>
                     <w:szCs w:val="24"/>
                   </w:rPr>
@@ -6294,6 +6411,7 @@
                 <m:r>
                   <w:rPr>
                     <w:rFonts w:ascii="Cambria Math" w:eastAsiaTheme="minorEastAsia" w:hAnsi="Cambria Math"/>
+                    <w:strike/>
                     <w:sz w:val="24"/>
                     <w:szCs w:val="24"/>
                   </w:rPr>
@@ -6304,6 +6422,7 @@
                 <m:r>
                   <w:rPr>
                     <w:rFonts w:ascii="Cambria Math" w:eastAsiaTheme="minorEastAsia" w:hAnsi="Cambria Math"/>
+                    <w:strike/>
                     <w:sz w:val="24"/>
                     <w:szCs w:val="24"/>
                   </w:rPr>
@@ -6315,6 +6434,7 @@
                       <w:rPr>
                         <w:rFonts w:ascii="Cambria Math" w:eastAsiaTheme="minorEastAsia" w:hAnsi="Cambria Math"/>
                         <w:i/>
+                        <w:strike/>
                         <w:sz w:val="24"/>
                         <w:szCs w:val="24"/>
                       </w:rPr>
@@ -6324,6 +6444,7 @@
                     <m:r>
                       <w:rPr>
                         <w:rFonts w:ascii="Cambria Math" w:eastAsiaTheme="minorEastAsia" w:hAnsi="Cambria Math"/>
+                        <w:strike/>
                         <w:sz w:val="24"/>
                         <w:szCs w:val="24"/>
                       </w:rPr>
@@ -6334,6 +6455,7 @@
                 <m:r>
                   <w:rPr>
                     <w:rFonts w:ascii="Cambria Math" w:eastAsiaTheme="minorEastAsia" w:hAnsi="Cambria Math"/>
+                    <w:strike/>
                     <w:sz w:val="24"/>
                     <w:szCs w:val="24"/>
                   </w:rPr>
@@ -6346,6 +6468,7 @@
         <m:r>
           <w:rPr>
             <w:rFonts w:ascii="Cambria Math" w:eastAsiaTheme="minorEastAsia" w:hAnsi="Cambria Math"/>
+            <w:strike/>
             <w:sz w:val="24"/>
             <w:szCs w:val="24"/>
           </w:rPr>
@@ -6357,6 +6480,7 @@
               <w:rPr>
                 <w:rFonts w:ascii="Cambria Math" w:eastAsiaTheme="minorEastAsia" w:hAnsi="Cambria Math"/>
                 <w:i/>
+                <w:strike/>
                 <w:sz w:val="24"/>
                 <w:szCs w:val="24"/>
               </w:rPr>
@@ -6369,6 +6493,7 @@
                   <w:rPr>
                     <w:rFonts w:ascii="Cambria Math" w:eastAsiaTheme="minorEastAsia" w:hAnsi="Cambria Math"/>
                     <w:i/>
+                    <w:strike/>
                     <w:sz w:val="24"/>
                     <w:szCs w:val="24"/>
                   </w:rPr>
@@ -6378,6 +6503,7 @@
                 <m:r>
                   <w:rPr>
                     <w:rFonts w:ascii="Cambria Math" w:eastAsiaTheme="minorEastAsia" w:hAnsi="Cambria Math"/>
+                    <w:strike/>
                     <w:sz w:val="24"/>
                     <w:szCs w:val="24"/>
                   </w:rPr>
@@ -6388,6 +6514,7 @@
                 <m:r>
                   <w:rPr>
                     <w:rFonts w:ascii="Cambria Math" w:eastAsiaTheme="minorEastAsia" w:hAnsi="Cambria Math"/>
+                    <w:strike/>
                     <w:sz w:val="24"/>
                     <w:szCs w:val="24"/>
                   </w:rPr>
@@ -6401,6 +6528,7 @@
                   <w:rPr>
                     <w:rFonts w:ascii="Cambria Math" w:eastAsiaTheme="minorEastAsia" w:hAnsi="Cambria Math"/>
                     <w:i/>
+                    <w:strike/>
                     <w:sz w:val="24"/>
                     <w:szCs w:val="24"/>
                   </w:rPr>
@@ -6410,6 +6538,7 @@
                 <m:r>
                   <w:rPr>
                     <w:rFonts w:ascii="Cambria Math" w:eastAsiaTheme="minorEastAsia" w:hAnsi="Cambria Math"/>
+                    <w:strike/>
                     <w:sz w:val="24"/>
                     <w:szCs w:val="24"/>
                   </w:rPr>
@@ -6420,6 +6549,7 @@
                 <m:r>
                   <w:rPr>
                     <w:rFonts w:ascii="Cambria Math" w:eastAsiaTheme="minorEastAsia" w:hAnsi="Cambria Math"/>
+                    <w:strike/>
                     <w:sz w:val="24"/>
                     <w:szCs w:val="24"/>
                   </w:rPr>
@@ -6431,6 +6561,7 @@
                       <w:rPr>
                         <w:rFonts w:ascii="Cambria Math" w:eastAsiaTheme="minorEastAsia" w:hAnsi="Cambria Math"/>
                         <w:i/>
+                        <w:strike/>
                         <w:sz w:val="24"/>
                         <w:szCs w:val="24"/>
                       </w:rPr>
@@ -6440,6 +6571,7 @@
                     <m:r>
                       <w:rPr>
                         <w:rFonts w:ascii="Cambria Math" w:eastAsiaTheme="minorEastAsia" w:hAnsi="Cambria Math"/>
+                        <w:strike/>
                         <w:sz w:val="24"/>
                         <w:szCs w:val="24"/>
                       </w:rPr>
@@ -6450,6 +6582,7 @@
                     <m:r>
                       <w:rPr>
                         <w:rFonts w:ascii="Cambria Math" w:eastAsiaTheme="minorEastAsia" w:hAnsi="Cambria Math"/>
+                        <w:strike/>
                         <w:sz w:val="24"/>
                         <w:szCs w:val="24"/>
                       </w:rPr>
@@ -6463,6 +6596,7 @@
                       <w:rPr>
                         <w:rFonts w:ascii="Cambria Math" w:eastAsiaTheme="minorEastAsia" w:hAnsi="Cambria Math"/>
                         <w:i/>
+                        <w:strike/>
                         <w:sz w:val="24"/>
                         <w:szCs w:val="24"/>
                       </w:rPr>
@@ -6472,6 +6606,7 @@
                     <m:r>
                       <w:rPr>
                         <w:rFonts w:ascii="Cambria Math" w:eastAsiaTheme="minorEastAsia" w:hAnsi="Cambria Math"/>
+                        <w:strike/>
                         <w:sz w:val="24"/>
                         <w:szCs w:val="24"/>
                       </w:rPr>
@@ -6482,6 +6617,7 @@
                     <m:r>
                       <w:rPr>
                         <w:rFonts w:ascii="Cambria Math" w:eastAsiaTheme="minorEastAsia" w:hAnsi="Cambria Math"/>
+                        <w:strike/>
                         <w:sz w:val="24"/>
                         <w:szCs w:val="24"/>
                       </w:rPr>
@@ -6496,6 +6632,7 @@
             <m:r>
               <w:rPr>
                 <w:rFonts w:ascii="Cambria Math" w:eastAsiaTheme="minorEastAsia" w:hAnsi="Cambria Math"/>
+                <w:strike/>
                 <w:sz w:val="24"/>
                 <w:szCs w:val="24"/>
               </w:rPr>
@@ -6507,6 +6644,7 @@
                   <w:rPr>
                     <w:rFonts w:ascii="Cambria Math" w:eastAsiaTheme="minorEastAsia" w:hAnsi="Cambria Math"/>
                     <w:i/>
+                    <w:strike/>
                     <w:sz w:val="24"/>
                     <w:szCs w:val="24"/>
                   </w:rPr>
@@ -6516,6 +6654,7 @@
                 <m:r>
                   <w:rPr>
                     <w:rFonts w:ascii="Cambria Math" w:eastAsiaTheme="minorEastAsia" w:hAnsi="Cambria Math"/>
+                    <w:strike/>
                     <w:sz w:val="24"/>
                     <w:szCs w:val="24"/>
                   </w:rPr>
@@ -6526,6 +6665,7 @@
                 <m:r>
                   <w:rPr>
                     <w:rFonts w:ascii="Cambria Math" w:eastAsiaTheme="minorEastAsia" w:hAnsi="Cambria Math"/>
+                    <w:strike/>
                     <w:sz w:val="24"/>
                     <w:szCs w:val="24"/>
                   </w:rPr>
@@ -6537,6 +6677,7 @@
                       <w:rPr>
                         <w:rFonts w:ascii="Cambria Math" w:eastAsiaTheme="minorEastAsia" w:hAnsi="Cambria Math"/>
                         <w:i/>
+                        <w:strike/>
                         <w:sz w:val="24"/>
                         <w:szCs w:val="24"/>
                       </w:rPr>
@@ -6546,6 +6687,7 @@
                     <m:r>
                       <w:rPr>
                         <w:rFonts w:ascii="Cambria Math" w:eastAsiaTheme="minorEastAsia" w:hAnsi="Cambria Math"/>
+                        <w:strike/>
                         <w:sz w:val="24"/>
                         <w:szCs w:val="24"/>
                       </w:rPr>
@@ -6556,6 +6698,7 @@
                     <m:r>
                       <w:rPr>
                         <w:rFonts w:ascii="Cambria Math" w:eastAsiaTheme="minorEastAsia" w:hAnsi="Cambria Math"/>
+                        <w:strike/>
                         <w:sz w:val="24"/>
                         <w:szCs w:val="24"/>
                       </w:rPr>
@@ -6566,6 +6709,7 @@
                 <m:r>
                   <w:rPr>
                     <w:rFonts w:ascii="Cambria Math" w:eastAsiaTheme="minorEastAsia" w:hAnsi="Cambria Math"/>
+                    <w:strike/>
                     <w:sz w:val="24"/>
                     <w:szCs w:val="24"/>
                   </w:rPr>
@@ -6586,13 +6730,15 @@
         </w:numPr>
         <w:rPr>
           <w:rFonts w:eastAsiaTheme="minorEastAsia"/>
-          <w:sz w:val="24"/>
-          <w:szCs w:val="24"/>
-        </w:rPr>
-      </w:pPr>
-      <w:r>
-        <w:rPr>
-          <w:rFonts w:eastAsiaTheme="minorEastAsia"/>
+          <w:strike/>
+          <w:sz w:val="24"/>
+          <w:szCs w:val="24"/>
+        </w:rPr>
+      </w:pPr>
+      <w:r>
+        <w:rPr>
+          <w:rFonts w:eastAsiaTheme="minorEastAsia"/>
+          <w:strike/>
           <w:sz w:val="24"/>
           <w:szCs w:val="24"/>
         </w:rPr>
@@ -6602,6 +6748,7 @@
         <m:r>
           <w:rPr>
             <w:rFonts w:ascii="Cambria Math" w:eastAsiaTheme="minorEastAsia" w:hAnsi="Cambria Math"/>
+            <w:strike/>
             <w:sz w:val="24"/>
             <w:szCs w:val="24"/>
           </w:rPr>
@@ -6615,6 +6762,7 @@
               <w:rPr>
                 <w:rFonts w:ascii="Cambria Math" w:eastAsiaTheme="minorEastAsia" w:hAnsi="Cambria Math"/>
                 <w:i/>
+                <w:strike/>
                 <w:sz w:val="24"/>
                 <w:szCs w:val="24"/>
               </w:rPr>
@@ -6627,6 +6775,7 @@
                   <w:rPr>
                     <w:rFonts w:ascii="Cambria Math" w:eastAsiaTheme="minorEastAsia" w:hAnsi="Cambria Math"/>
                     <w:i/>
+                    <w:strike/>
                     <w:sz w:val="24"/>
                     <w:szCs w:val="24"/>
                   </w:rPr>
@@ -6636,6 +6785,7 @@
                 <m:r>
                   <w:rPr>
                     <w:rFonts w:ascii="Cambria Math" w:eastAsiaTheme="minorEastAsia" w:hAnsi="Cambria Math"/>
+                    <w:strike/>
                     <w:sz w:val="24"/>
                     <w:szCs w:val="24"/>
                   </w:rPr>
@@ -6646,6 +6796,7 @@
                 <m:r>
                   <w:rPr>
                     <w:rFonts w:ascii="Cambria Math" w:eastAsiaTheme="minorEastAsia" w:hAnsi="Cambria Math"/>
+                    <w:strike/>
                     <w:sz w:val="24"/>
                     <w:szCs w:val="24"/>
                   </w:rPr>
@@ -6658,6 +6809,7 @@
         <m:r>
           <w:rPr>
             <w:rFonts w:ascii="Cambria Math" w:eastAsiaTheme="minorEastAsia" w:hAnsi="Cambria Math"/>
+            <w:strike/>
             <w:sz w:val="24"/>
             <w:szCs w:val="24"/>
           </w:rPr>
@@ -6669,6 +6821,7 @@
               <w:rPr>
                 <w:rFonts w:ascii="Cambria Math" w:eastAsiaTheme="minorEastAsia" w:hAnsi="Cambria Math"/>
                 <w:i/>
+                <w:strike/>
                 <w:sz w:val="24"/>
                 <w:szCs w:val="24"/>
               </w:rPr>
@@ -6678,6 +6831,7 @@
             <m:r>
               <w:rPr>
                 <w:rFonts w:ascii="Cambria Math" w:eastAsiaTheme="minorEastAsia" w:hAnsi="Cambria Math"/>
+                <w:strike/>
                 <w:sz w:val="24"/>
                 <w:szCs w:val="24"/>
               </w:rPr>
@@ -6691,6 +6845,7 @@
                   <w:rPr>
                     <w:rFonts w:ascii="Cambria Math" w:eastAsiaTheme="minorEastAsia" w:hAnsi="Cambria Math"/>
                     <w:i/>
+                    <w:strike/>
                     <w:sz w:val="24"/>
                     <w:szCs w:val="24"/>
                   </w:rPr>
@@ -6700,6 +6855,7 @@
                 <m:r>
                   <w:rPr>
                     <w:rFonts w:ascii="Cambria Math" w:eastAsiaTheme="minorEastAsia" w:hAnsi="Cambria Math"/>
+                    <w:strike/>
                     <w:sz w:val="24"/>
                     <w:szCs w:val="24"/>
                   </w:rPr>
@@ -6710,6 +6866,7 @@
                 <m:r>
                   <w:rPr>
                     <w:rFonts w:ascii="Cambria Math" w:eastAsiaTheme="minorEastAsia" w:hAnsi="Cambria Math"/>
+                    <w:strike/>
                     <w:sz w:val="24"/>
                     <w:szCs w:val="24"/>
                   </w:rPr>
@@ -6722,6 +6879,7 @@
         <m:r>
           <w:rPr>
             <w:rFonts w:ascii="Cambria Math" w:eastAsiaTheme="minorEastAsia" w:hAnsi="Cambria Math"/>
+            <w:strike/>
             <w:sz w:val="24"/>
             <w:szCs w:val="24"/>
           </w:rPr>
@@ -6733,6 +6891,7 @@
               <w:rPr>
                 <w:rFonts w:ascii="Cambria Math" w:eastAsiaTheme="minorEastAsia" w:hAnsi="Cambria Math"/>
                 <w:i/>
+                <w:strike/>
                 <w:sz w:val="24"/>
                 <w:szCs w:val="24"/>
               </w:rPr>
@@ -6742,6 +6901,7 @@
             <m:r>
               <w:rPr>
                 <w:rFonts w:ascii="Cambria Math" w:eastAsiaTheme="minorEastAsia" w:hAnsi="Cambria Math"/>
+                <w:strike/>
                 <w:sz w:val="24"/>
                 <w:szCs w:val="24"/>
               </w:rPr>
@@ -6753,6 +6913,7 @@
                   <w:rPr>
                     <w:rFonts w:ascii="Cambria Math" w:eastAsiaTheme="minorEastAsia" w:hAnsi="Cambria Math"/>
                     <w:i/>
+                    <w:strike/>
                     <w:sz w:val="24"/>
                     <w:szCs w:val="24"/>
                   </w:rPr>
@@ -6762,6 +6923,7 @@
                 <m:r>
                   <w:rPr>
                     <w:rFonts w:ascii="Cambria Math" w:eastAsiaTheme="minorEastAsia" w:hAnsi="Cambria Math"/>
+                    <w:strike/>
                     <w:sz w:val="24"/>
                     <w:szCs w:val="24"/>
                   </w:rPr>
@@ -6772,6 +6934,7 @@
                 <m:r>
                   <w:rPr>
                     <w:rFonts w:ascii="Cambria Math" w:eastAsiaTheme="minorEastAsia" w:hAnsi="Cambria Math"/>
+                    <w:strike/>
                     <w:sz w:val="24"/>
                     <w:szCs w:val="24"/>
                   </w:rPr>
@@ -6783,6 +6946,7 @@
                       <w:rPr>
                         <w:rFonts w:ascii="Cambria Math" w:eastAsiaTheme="minorEastAsia" w:hAnsi="Cambria Math"/>
                         <w:i/>
+                        <w:strike/>
                         <w:sz w:val="24"/>
                         <w:szCs w:val="24"/>
                       </w:rPr>
@@ -6792,6 +6956,7 @@
                     <m:r>
                       <w:rPr>
                         <w:rFonts w:ascii="Cambria Math" w:eastAsiaTheme="minorEastAsia" w:hAnsi="Cambria Math"/>
+                        <w:strike/>
                         <w:sz w:val="24"/>
                         <w:szCs w:val="24"/>
                       </w:rPr>
@@ -6802,6 +6967,7 @@
                     <m:r>
                       <w:rPr>
                         <w:rFonts w:ascii="Cambria Math" w:eastAsiaTheme="minorEastAsia" w:hAnsi="Cambria Math"/>
+                        <w:strike/>
                         <w:sz w:val="24"/>
                         <w:szCs w:val="24"/>
                       </w:rPr>
@@ -6812,6 +6978,7 @@
                 <m:r>
                   <w:rPr>
                     <w:rFonts w:ascii="Cambria Math" w:eastAsiaTheme="minorEastAsia" w:hAnsi="Cambria Math"/>
+                    <w:strike/>
                     <w:sz w:val="24"/>
                     <w:szCs w:val="24"/>
                   </w:rPr>
@@ -6824,6 +6991,7 @@
             <m:r>
               <w:rPr>
                 <w:rFonts w:ascii="Cambria Math" w:eastAsiaTheme="minorEastAsia" w:hAnsi="Cambria Math"/>
+                <w:strike/>
                 <w:sz w:val="24"/>
                 <w:szCs w:val="24"/>
               </w:rPr>
@@ -6835,6 +7003,7 @@
                   <w:rPr>
                     <w:rFonts w:ascii="Cambria Math" w:eastAsiaTheme="minorEastAsia" w:hAnsi="Cambria Math"/>
                     <w:i/>
+                    <w:strike/>
                     <w:sz w:val="24"/>
                     <w:szCs w:val="24"/>
                   </w:rPr>
@@ -6844,6 +7013,7 @@
                 <m:r>
                   <w:rPr>
                     <w:rFonts w:ascii="Cambria Math" w:eastAsiaTheme="minorEastAsia" w:hAnsi="Cambria Math"/>
+                    <w:strike/>
                     <w:sz w:val="24"/>
                     <w:szCs w:val="24"/>
                   </w:rPr>
@@ -6854,6 +7024,7 @@
                 <m:r>
                   <w:rPr>
                     <w:rFonts w:ascii="Cambria Math" w:eastAsiaTheme="minorEastAsia" w:hAnsi="Cambria Math"/>
+                    <w:strike/>
                     <w:sz w:val="24"/>
                     <w:szCs w:val="24"/>
                   </w:rPr>
@@ -6865,6 +7036,7 @@
                       <w:rPr>
                         <w:rFonts w:ascii="Cambria Math" w:eastAsiaTheme="minorEastAsia" w:hAnsi="Cambria Math"/>
                         <w:i/>
+                        <w:strike/>
                         <w:sz w:val="24"/>
                         <w:szCs w:val="24"/>
                       </w:rPr>
@@ -6874,6 +7046,7 @@
                     <m:r>
                       <w:rPr>
                         <w:rFonts w:ascii="Cambria Math" w:eastAsiaTheme="minorEastAsia" w:hAnsi="Cambria Math"/>
+                        <w:strike/>
                         <w:sz w:val="24"/>
                         <w:szCs w:val="24"/>
                       </w:rPr>
@@ -6884,6 +7057,7 @@
                     <m:r>
                       <w:rPr>
                         <w:rFonts w:ascii="Cambria Math" w:eastAsiaTheme="minorEastAsia" w:hAnsi="Cambria Math"/>
+                        <w:strike/>
                         <w:sz w:val="24"/>
                         <w:szCs w:val="24"/>
                       </w:rPr>
@@ -6894,6 +7068,7 @@
                 <m:r>
                   <w:rPr>
                     <w:rFonts w:ascii="Cambria Math" w:eastAsiaTheme="minorEastAsia" w:hAnsi="Cambria Math"/>
+                    <w:strike/>
                     <w:sz w:val="24"/>
                     <w:szCs w:val="24"/>
                   </w:rPr>
@@ -6914,13 +7089,15 @@
         </w:numPr>
         <w:rPr>
           <w:rFonts w:eastAsiaTheme="minorEastAsia"/>
-          <w:sz w:val="24"/>
-          <w:szCs w:val="24"/>
-        </w:rPr>
-      </w:pPr>
-      <w:r>
-        <w:rPr>
-          <w:rFonts w:eastAsiaTheme="minorEastAsia"/>
+          <w:strike/>
+          <w:sz w:val="24"/>
+          <w:szCs w:val="24"/>
+        </w:rPr>
+      </w:pPr>
+      <w:r>
+        <w:rPr>
+          <w:rFonts w:eastAsiaTheme="minorEastAsia"/>
+          <w:strike/>
           <w:sz w:val="24"/>
           <w:szCs w:val="24"/>
         </w:rPr>
@@ -6930,6 +7107,7 @@
         <m:r>
           <w:rPr>
             <w:rFonts w:ascii="Cambria Math" w:eastAsiaTheme="minorEastAsia" w:hAnsi="Cambria Math"/>
+            <w:strike/>
             <w:sz w:val="24"/>
             <w:szCs w:val="24"/>
           </w:rPr>
@@ -6943,6 +7121,7 @@
               <w:rPr>
                 <w:rFonts w:ascii="Cambria Math" w:eastAsiaTheme="minorEastAsia" w:hAnsi="Cambria Math"/>
                 <w:i/>
+                <w:strike/>
                 <w:sz w:val="24"/>
                 <w:szCs w:val="24"/>
               </w:rPr>
@@ -6955,6 +7134,7 @@
                   <w:rPr>
                     <w:rFonts w:ascii="Cambria Math" w:eastAsiaTheme="minorEastAsia" w:hAnsi="Cambria Math"/>
                     <w:i/>
+                    <w:strike/>
                     <w:sz w:val="24"/>
                     <w:szCs w:val="24"/>
                   </w:rPr>
@@ -6964,6 +7144,7 @@
                 <m:r>
                   <w:rPr>
                     <w:rFonts w:ascii="Cambria Math" w:eastAsiaTheme="minorEastAsia" w:hAnsi="Cambria Math"/>
+                    <w:strike/>
                     <w:sz w:val="24"/>
                     <w:szCs w:val="24"/>
                   </w:rPr>
@@ -6974,6 +7155,7 @@
                 <m:r>
                   <w:rPr>
                     <w:rFonts w:ascii="Cambria Math" w:eastAsiaTheme="minorEastAsia" w:hAnsi="Cambria Math"/>
+                    <w:strike/>
                     <w:sz w:val="24"/>
                     <w:szCs w:val="24"/>
                   </w:rPr>
@@ -6986,6 +7168,7 @@
         <m:r>
           <w:rPr>
             <w:rFonts w:ascii="Cambria Math" w:eastAsiaTheme="minorEastAsia" w:hAnsi="Cambria Math"/>
+            <w:strike/>
             <w:sz w:val="24"/>
             <w:szCs w:val="24"/>
           </w:rPr>
@@ -7002,6 +7185,7 @@
         </w:numPr>
         <w:rPr>
           <w:rFonts w:eastAsiaTheme="minorEastAsia"/>
+          <w:strike/>
           <w:sz w:val="24"/>
           <w:szCs w:val="24"/>
         </w:rPr>
@@ -7013,6 +7197,7 @@
               <w:rPr>
                 <w:rFonts w:ascii="Cambria Math" w:eastAsiaTheme="minorEastAsia" w:hAnsi="Cambria Math"/>
                 <w:i/>
+                <w:strike/>
                 <w:sz w:val="24"/>
                 <w:szCs w:val="24"/>
               </w:rPr>
@@ -7022,6 +7207,7 @@
             <m:r>
               <w:rPr>
                 <w:rFonts w:ascii="Cambria Math" w:eastAsiaTheme="minorEastAsia" w:hAnsi="Cambria Math"/>
+                <w:strike/>
                 <w:sz w:val="24"/>
                 <w:szCs w:val="24"/>
               </w:rPr>
@@ -7032,6 +7218,7 @@
             <m:r>
               <w:rPr>
                 <w:rFonts w:ascii="Cambria Math" w:eastAsiaTheme="minorEastAsia" w:hAnsi="Cambria Math"/>
+                <w:strike/>
                 <w:sz w:val="24"/>
                 <w:szCs w:val="24"/>
               </w:rPr>
@@ -7043,6 +7230,7 @@
       <w:r>
         <w:rPr>
           <w:rFonts w:eastAsiaTheme="minorEastAsia"/>
+          <w:strike/>
           <w:sz w:val="24"/>
           <w:szCs w:val="24"/>
         </w:rPr>
@@ -7052,6 +7240,7 @@
       <w:r>
         <w:rPr>
           <w:rFonts w:eastAsiaTheme="minorEastAsia"/>
+          <w:strike/>
           <w:sz w:val="24"/>
           <w:szCs w:val="24"/>
         </w:rPr>
@@ -7061,6 +7250,7 @@
       <w:r>
         <w:rPr>
           <w:rFonts w:eastAsiaTheme="minorEastAsia"/>
+          <w:strike/>
           <w:sz w:val="24"/>
           <w:szCs w:val="24"/>
         </w:rPr>
@@ -7076,13 +7266,15 @@
         </w:numPr>
         <w:rPr>
           <w:rFonts w:eastAsiaTheme="minorEastAsia"/>
-          <w:sz w:val="24"/>
-          <w:szCs w:val="24"/>
-        </w:rPr>
-      </w:pPr>
-      <w:r>
-        <w:rPr>
-          <w:rFonts w:eastAsiaTheme="minorEastAsia"/>
+          <w:strike/>
+          <w:sz w:val="24"/>
+          <w:szCs w:val="24"/>
+        </w:rPr>
+      </w:pPr>
+      <w:r>
+        <w:rPr>
+          <w:rFonts w:eastAsiaTheme="minorEastAsia"/>
+          <w:strike/>
           <w:sz w:val="24"/>
           <w:szCs w:val="24"/>
         </w:rPr>
@@ -7095,6 +7287,7 @@
               <w:rPr>
                 <w:rFonts w:ascii="Cambria Math" w:eastAsiaTheme="minorEastAsia" w:hAnsi="Cambria Math"/>
                 <w:i/>
+                <w:strike/>
                 <w:sz w:val="24"/>
                 <w:szCs w:val="24"/>
               </w:rPr>
@@ -7104,6 +7297,7 @@
             <m:r>
               <w:rPr>
                 <w:rFonts w:ascii="Cambria Math" w:eastAsiaTheme="minorEastAsia" w:hAnsi="Cambria Math"/>
+                <w:strike/>
                 <w:sz w:val="24"/>
                 <w:szCs w:val="24"/>
               </w:rPr>
@@ -7117,6 +7311,7 @@
                   <w:rPr>
                     <w:rFonts w:ascii="Cambria Math" w:eastAsiaTheme="minorEastAsia" w:hAnsi="Cambria Math"/>
                     <w:i/>
+                    <w:strike/>
                     <w:sz w:val="24"/>
                     <w:szCs w:val="24"/>
                   </w:rPr>
@@ -7126,6 +7321,7 @@
                 <m:r>
                   <w:rPr>
                     <w:rFonts w:ascii="Cambria Math" w:eastAsiaTheme="minorEastAsia" w:hAnsi="Cambria Math"/>
+                    <w:strike/>
                     <w:sz w:val="24"/>
                     <w:szCs w:val="24"/>
                   </w:rPr>
@@ -7136,6 +7332,7 @@
                 <m:r>
                   <w:rPr>
                     <w:rFonts w:ascii="Cambria Math" w:eastAsiaTheme="minorEastAsia" w:hAnsi="Cambria Math"/>
+                    <w:strike/>
                     <w:sz w:val="24"/>
                     <w:szCs w:val="24"/>
                   </w:rPr>
@@ -7151,6 +7348,7 @@
               <w:rPr>
                 <w:rFonts w:ascii="Cambria Math" w:eastAsiaTheme="minorEastAsia" w:hAnsi="Cambria Math"/>
                 <w:i/>
+                <w:strike/>
                 <w:sz w:val="24"/>
                 <w:szCs w:val="24"/>
               </w:rPr>
@@ -7163,6 +7361,7 @@
                   <w:rPr>
                     <w:rFonts w:ascii="Cambria Math" w:eastAsiaTheme="minorEastAsia" w:hAnsi="Cambria Math"/>
                     <w:i/>
+                    <w:strike/>
                     <w:sz w:val="24"/>
                     <w:szCs w:val="24"/>
                   </w:rPr>
@@ -7172,6 +7371,7 @@
                 <m:r>
                   <w:rPr>
                     <w:rFonts w:ascii="Cambria Math" w:eastAsiaTheme="minorEastAsia" w:hAnsi="Cambria Math"/>
+                    <w:strike/>
                     <w:sz w:val="24"/>
                     <w:szCs w:val="24"/>
                   </w:rPr>
@@ -7182,6 +7382,7 @@
                 <m:r>
                   <w:rPr>
                     <w:rFonts w:ascii="Cambria Math" w:eastAsiaTheme="minorEastAsia" w:hAnsi="Cambria Math"/>
+                    <w:strike/>
                     <w:sz w:val="24"/>
                     <w:szCs w:val="24"/>
                   </w:rPr>
@@ -7194,6 +7395,7 @@
         <m:r>
           <w:rPr>
             <w:rFonts w:ascii="Cambria Math" w:eastAsiaTheme="minorEastAsia" w:hAnsi="Cambria Math"/>
+            <w:strike/>
             <w:sz w:val="24"/>
             <w:szCs w:val="24"/>
           </w:rPr>
@@ -7205,6 +7407,7 @@
               <w:rPr>
                 <w:rFonts w:ascii="Cambria Math" w:eastAsiaTheme="minorEastAsia" w:hAnsi="Cambria Math"/>
                 <w:i/>
+                <w:strike/>
                 <w:sz w:val="24"/>
                 <w:szCs w:val="24"/>
               </w:rPr>
@@ -7217,6 +7420,7 @@
               </m:rPr>
               <w:rPr>
                 <w:rFonts w:ascii="Cambria Math" w:eastAsiaTheme="minorEastAsia" w:hAnsi="Cambria Math"/>
+                <w:strike/>
                 <w:sz w:val="24"/>
                 <w:szCs w:val="24"/>
               </w:rPr>
@@ -7232,6 +7436,7 @@
                   <w:rPr>
                     <w:rFonts w:ascii="Cambria Math" w:eastAsiaTheme="minorEastAsia" w:hAnsi="Cambria Math"/>
                     <w:i/>
+                    <w:strike/>
                     <w:sz w:val="24"/>
                     <w:szCs w:val="24"/>
                   </w:rPr>
@@ -7241,6 +7446,7 @@
                 <m:r>
                   <w:rPr>
                     <w:rFonts w:ascii="Cambria Math" w:eastAsiaTheme="minorEastAsia" w:hAnsi="Cambria Math"/>
+                    <w:strike/>
                     <w:sz w:val="24"/>
                     <w:szCs w:val="24"/>
                   </w:rPr>
@@ -7251,6 +7457,7 @@
                 <m:r>
                   <w:rPr>
                     <w:rFonts w:ascii="Cambria Math" w:eastAsiaTheme="minorEastAsia" w:hAnsi="Cambria Math"/>
+                    <w:strike/>
                     <w:sz w:val="24"/>
                     <w:szCs w:val="24"/>
                   </w:rPr>
@@ -7263,6 +7470,7 @@
         <m:r>
           <w:rPr>
             <w:rFonts w:ascii="Cambria Math" w:eastAsiaTheme="minorEastAsia" w:hAnsi="Cambria Math"/>
+            <w:strike/>
             <w:sz w:val="24"/>
             <w:szCs w:val="24"/>
           </w:rPr>
@@ -7274,6 +7482,7 @@
               <w:rPr>
                 <w:rFonts w:ascii="Cambria Math" w:eastAsiaTheme="minorEastAsia" w:hAnsi="Cambria Math"/>
                 <w:i/>
+                <w:strike/>
                 <w:sz w:val="24"/>
                 <w:szCs w:val="24"/>
               </w:rPr>
@@ -7283,6 +7492,7 @@
             <m:r>
               <w:rPr>
                 <w:rFonts w:ascii="Cambria Math" w:eastAsiaTheme="minorEastAsia" w:hAnsi="Cambria Math"/>
+                <w:strike/>
                 <w:sz w:val="24"/>
                 <w:szCs w:val="24"/>
               </w:rPr>
@@ -7293,6 +7503,7 @@
             <m:r>
               <w:rPr>
                 <w:rFonts w:ascii="Cambria Math" w:eastAsiaTheme="minorEastAsia" w:hAnsi="Cambria Math"/>
+                <w:strike/>
                 <w:sz w:val="24"/>
                 <w:szCs w:val="24"/>
               </w:rPr>
@@ -7306,6 +7517,7 @@
               <w:rPr>
                 <w:rFonts w:ascii="Cambria Math" w:eastAsiaTheme="minorEastAsia" w:hAnsi="Cambria Math"/>
                 <w:i/>
+                <w:strike/>
                 <w:sz w:val="24"/>
                 <w:szCs w:val="24"/>
               </w:rPr>
@@ -7315,6 +7527,7 @@
             <m:r>
               <w:rPr>
                 <w:rFonts w:ascii="Cambria Math" w:eastAsiaTheme="minorEastAsia" w:hAnsi="Cambria Math"/>
+                <w:strike/>
                 <w:sz w:val="24"/>
                 <w:szCs w:val="24"/>
               </w:rPr>
@@ -7325,6 +7538,7 @@
             <m:r>
               <w:rPr>
                 <w:rFonts w:ascii="Cambria Math" w:eastAsiaTheme="minorEastAsia" w:hAnsi="Cambria Math"/>
+                <w:strike/>
                 <w:sz w:val="24"/>
                 <w:szCs w:val="24"/>
               </w:rPr>
@@ -7336,6 +7550,7 @@
                   <w:rPr>
                     <w:rFonts w:ascii="Cambria Math" w:eastAsiaTheme="minorEastAsia" w:hAnsi="Cambria Math"/>
                     <w:i/>
+                    <w:strike/>
                     <w:sz w:val="24"/>
                     <w:szCs w:val="24"/>
                   </w:rPr>
@@ -7345,6 +7560,7 @@
                 <m:r>
                   <w:rPr>
                     <w:rFonts w:ascii="Cambria Math" w:eastAsiaTheme="minorEastAsia" w:hAnsi="Cambria Math"/>
+                    <w:strike/>
                     <w:sz w:val="24"/>
                     <w:szCs w:val="24"/>
                   </w:rPr>
@@ -7355,6 +7571,7 @@
                 <m:r>
                   <w:rPr>
                     <w:rFonts w:ascii="Cambria Math" w:eastAsiaTheme="minorEastAsia" w:hAnsi="Cambria Math"/>
+                    <w:strike/>
                     <w:sz w:val="24"/>
                     <w:szCs w:val="24"/>
                   </w:rPr>
@@ -7365,6 +7582,7 @@
             <m:r>
               <w:rPr>
                 <w:rFonts w:ascii="Cambria Math" w:eastAsiaTheme="minorEastAsia" w:hAnsi="Cambria Math"/>
+                <w:strike/>
                 <w:sz w:val="24"/>
                 <w:szCs w:val="24"/>
               </w:rPr>
@@ -7376,6 +7594,7 @@
                   <w:rPr>
                     <w:rFonts w:ascii="Cambria Math" w:eastAsiaTheme="minorEastAsia" w:hAnsi="Cambria Math"/>
                     <w:i/>
+                    <w:strike/>
                     <w:sz w:val="24"/>
                     <w:szCs w:val="24"/>
                   </w:rPr>
@@ -7385,6 +7604,7 @@
                 <m:r>
                   <w:rPr>
                     <w:rFonts w:ascii="Cambria Math" w:eastAsiaTheme="minorEastAsia" w:hAnsi="Cambria Math"/>
+                    <w:strike/>
                     <w:sz w:val="24"/>
                     <w:szCs w:val="24"/>
                   </w:rPr>
@@ -7395,6 +7615,7 @@
                 <m:r>
                   <w:rPr>
                     <w:rFonts w:ascii="Cambria Math" w:eastAsiaTheme="minorEastAsia" w:hAnsi="Cambria Math"/>
+                    <w:strike/>
                     <w:sz w:val="24"/>
                     <w:szCs w:val="24"/>
                   </w:rPr>
@@ -7405,6 +7626,7 @@
             <m:r>
               <w:rPr>
                 <w:rFonts w:ascii="Cambria Math" w:eastAsiaTheme="minorEastAsia" w:hAnsi="Cambria Math"/>
+                <w:strike/>
                 <w:sz w:val="24"/>
                 <w:szCs w:val="24"/>
               </w:rPr>
@@ -7423,13 +7645,15 @@
         </w:numPr>
         <w:rPr>
           <w:rFonts w:eastAsiaTheme="minorEastAsia"/>
-          <w:sz w:val="24"/>
-          <w:szCs w:val="24"/>
-        </w:rPr>
-      </w:pPr>
-      <w:r>
-        <w:rPr>
-          <w:rFonts w:eastAsiaTheme="minorEastAsia"/>
+          <w:strike/>
+          <w:sz w:val="24"/>
+          <w:szCs w:val="24"/>
+        </w:rPr>
+      </w:pPr>
+      <w:r>
+        <w:rPr>
+          <w:rFonts w:eastAsiaTheme="minorEastAsia"/>
+          <w:strike/>
           <w:sz w:val="24"/>
           <w:szCs w:val="24"/>
         </w:rPr>
@@ -7439,6 +7663,7 @@
         <m:r>
           <w:rPr>
             <w:rFonts w:ascii="Cambria Math" w:eastAsiaTheme="minorEastAsia" w:hAnsi="Cambria Math"/>
+            <w:strike/>
             <w:sz w:val="24"/>
             <w:szCs w:val="24"/>
           </w:rPr>
@@ -7452,6 +7677,7 @@
               <w:rPr>
                 <w:rFonts w:ascii="Cambria Math" w:eastAsiaTheme="minorEastAsia" w:hAnsi="Cambria Math"/>
                 <w:i/>
+                <w:strike/>
                 <w:sz w:val="24"/>
                 <w:szCs w:val="24"/>
               </w:rPr>
@@ -7464,6 +7690,7 @@
                   <w:rPr>
                     <w:rFonts w:ascii="Cambria Math" w:eastAsiaTheme="minorEastAsia" w:hAnsi="Cambria Math"/>
                     <w:i/>
+                    <w:strike/>
                     <w:sz w:val="24"/>
                     <w:szCs w:val="24"/>
                   </w:rPr>
@@ -7473,6 +7700,7 @@
                 <m:r>
                   <w:rPr>
                     <w:rFonts w:ascii="Cambria Math" w:eastAsiaTheme="minorEastAsia" w:hAnsi="Cambria Math"/>
+                    <w:strike/>
                     <w:sz w:val="24"/>
                     <w:szCs w:val="24"/>
                   </w:rPr>
@@ -7483,6 +7711,7 @@
                 <m:r>
                   <w:rPr>
                     <w:rFonts w:ascii="Cambria Math" w:eastAsiaTheme="minorEastAsia" w:hAnsi="Cambria Math"/>
+                    <w:strike/>
                     <w:sz w:val="24"/>
                     <w:szCs w:val="24"/>
                   </w:rPr>
@@ -7495,10 +7724,29 @@
         <m:r>
           <w:rPr>
             <w:rFonts w:ascii="Cambria Math" w:eastAsiaTheme="minorEastAsia" w:hAnsi="Cambria Math"/>
+            <w:strike/>
             <w:sz w:val="24"/>
             <w:szCs w:val="24"/>
           </w:rPr>
-          <m:t xml:space="preserve">=R= </m:t>
+          <m:t>=R</m:t>
+        </m:r>
+        <m:r>
+          <w:rPr>
+            <w:rFonts w:ascii="Cambria Math" w:eastAsiaTheme="minorEastAsia" w:hAnsi="Cambria Math"/>
+            <w:strike/>
+            <w:sz w:val="24"/>
+            <w:szCs w:val="24"/>
+          </w:rPr>
+          <m:t>+</m:t>
+        </m:r>
+        <m:r>
+          <w:rPr>
+            <w:rFonts w:ascii="Cambria Math" w:eastAsiaTheme="minorEastAsia" w:hAnsi="Cambria Math"/>
+            <w:strike/>
+            <w:sz w:val="24"/>
+            <w:szCs w:val="24"/>
+          </w:rPr>
+          <m:t xml:space="preserve"> </m:t>
         </m:r>
         <m:f>
           <m:fPr>
@@ -7506,6 +7754,7 @@
               <w:rPr>
                 <w:rFonts w:ascii="Cambria Math" w:eastAsiaTheme="minorEastAsia" w:hAnsi="Cambria Math"/>
                 <w:i/>
+                <w:strike/>
                 <w:sz w:val="24"/>
                 <w:szCs w:val="24"/>
               </w:rPr>
@@ -7515,6 +7764,7 @@
             <m:r>
               <w:rPr>
                 <w:rFonts w:ascii="Cambria Math" w:eastAsiaTheme="minorEastAsia" w:hAnsi="Cambria Math"/>
+                <w:strike/>
                 <w:sz w:val="24"/>
                 <w:szCs w:val="24"/>
               </w:rPr>
@@ -7528,6 +7778,7 @@
                   <w:rPr>
                     <w:rFonts w:ascii="Cambria Math" w:eastAsiaTheme="minorEastAsia" w:hAnsi="Cambria Math"/>
                     <w:i/>
+                    <w:strike/>
                     <w:sz w:val="24"/>
                     <w:szCs w:val="24"/>
                   </w:rPr>
@@ -7537,6 +7788,7 @@
                 <m:r>
                   <w:rPr>
                     <w:rFonts w:ascii="Cambria Math" w:eastAsiaTheme="minorEastAsia" w:hAnsi="Cambria Math"/>
+                    <w:strike/>
                     <w:sz w:val="24"/>
                     <w:szCs w:val="24"/>
                   </w:rPr>
@@ -7547,6 +7799,7 @@
                 <m:r>
                   <w:rPr>
                     <w:rFonts w:ascii="Cambria Math" w:eastAsiaTheme="minorEastAsia" w:hAnsi="Cambria Math"/>
+                    <w:strike/>
                     <w:sz w:val="24"/>
                     <w:szCs w:val="24"/>
                   </w:rPr>
@@ -7639,13 +7892,15 @@
         </w:numPr>
         <w:rPr>
           <w:rFonts w:eastAsiaTheme="minorEastAsia"/>
-          <w:sz w:val="24"/>
-          <w:szCs w:val="24"/>
-        </w:rPr>
-      </w:pPr>
-      <w:r>
-        <w:rPr>
-          <w:rFonts w:eastAsiaTheme="minorEastAsia"/>
+          <w:strike/>
+          <w:sz w:val="24"/>
+          <w:szCs w:val="24"/>
+        </w:rPr>
+      </w:pPr>
+      <w:r>
+        <w:rPr>
+          <w:rFonts w:eastAsiaTheme="minorEastAsia"/>
+          <w:strike/>
           <w:sz w:val="24"/>
           <w:szCs w:val="24"/>
         </w:rPr>
@@ -7661,13 +7916,15 @@
         </w:numPr>
         <w:rPr>
           <w:rFonts w:eastAsiaTheme="minorEastAsia"/>
-          <w:sz w:val="24"/>
-          <w:szCs w:val="24"/>
-        </w:rPr>
-      </w:pPr>
-      <w:r>
-        <w:rPr>
-          <w:rFonts w:eastAsiaTheme="minorEastAsia"/>
+          <w:strike/>
+          <w:sz w:val="24"/>
+          <w:szCs w:val="24"/>
+        </w:rPr>
+      </w:pPr>
+      <w:r>
+        <w:rPr>
+          <w:rFonts w:eastAsiaTheme="minorEastAsia"/>
+          <w:strike/>
           <w:sz w:val="24"/>
           <w:szCs w:val="24"/>
         </w:rPr>
@@ -7677,6 +7934,7 @@
         <m:r>
           <w:rPr>
             <w:rFonts w:ascii="Cambria Math" w:eastAsiaTheme="minorEastAsia" w:hAnsi="Cambria Math"/>
+            <w:strike/>
             <w:sz w:val="24"/>
             <w:szCs w:val="24"/>
           </w:rPr>
@@ -7690,6 +7948,7 @@
               <w:rPr>
                 <w:rFonts w:ascii="Cambria Math" w:eastAsiaTheme="minorEastAsia" w:hAnsi="Cambria Math"/>
                 <w:i/>
+                <w:strike/>
                 <w:sz w:val="24"/>
                 <w:szCs w:val="24"/>
               </w:rPr>
@@ -7702,6 +7961,7 @@
                   <w:rPr>
                     <w:rFonts w:ascii="Cambria Math" w:eastAsiaTheme="minorEastAsia" w:hAnsi="Cambria Math"/>
                     <w:i/>
+                    <w:strike/>
                     <w:sz w:val="24"/>
                     <w:szCs w:val="24"/>
                   </w:rPr>
@@ -7711,6 +7971,7 @@
                 <m:r>
                   <w:rPr>
                     <w:rFonts w:ascii="Cambria Math" w:eastAsiaTheme="minorEastAsia" w:hAnsi="Cambria Math"/>
+                    <w:strike/>
                     <w:sz w:val="24"/>
                     <w:szCs w:val="24"/>
                   </w:rPr>
@@ -7721,6 +7982,7 @@
                 <m:r>
                   <w:rPr>
                     <w:rFonts w:ascii="Cambria Math" w:eastAsiaTheme="minorEastAsia" w:hAnsi="Cambria Math"/>
+                    <w:strike/>
                     <w:sz w:val="24"/>
                     <w:szCs w:val="24"/>
                   </w:rPr>
@@ -7733,6 +7995,7 @@
         <m:r>
           <w:rPr>
             <w:rFonts w:ascii="Cambria Math" w:eastAsiaTheme="minorEastAsia" w:hAnsi="Cambria Math"/>
+            <w:strike/>
             <w:sz w:val="24"/>
             <w:szCs w:val="24"/>
           </w:rPr>
@@ -7744,6 +8007,7 @@
               <w:rPr>
                 <w:rFonts w:ascii="Cambria Math" w:eastAsiaTheme="minorEastAsia" w:hAnsi="Cambria Math"/>
                 <w:i/>
+                <w:strike/>
                 <w:sz w:val="24"/>
                 <w:szCs w:val="24"/>
               </w:rPr>
@@ -7753,6 +8017,7 @@
             <m:r>
               <w:rPr>
                 <w:rFonts w:ascii="Cambria Math" w:eastAsiaTheme="minorEastAsia" w:hAnsi="Cambria Math"/>
+                <w:strike/>
                 <w:sz w:val="24"/>
                 <w:szCs w:val="24"/>
               </w:rPr>
@@ -7766,6 +8031,7 @@
                   <w:rPr>
                     <w:rFonts w:ascii="Cambria Math" w:eastAsiaTheme="minorEastAsia" w:hAnsi="Cambria Math"/>
                     <w:i/>
+                    <w:strike/>
                     <w:sz w:val="24"/>
                     <w:szCs w:val="24"/>
                   </w:rPr>
@@ -7775,6 +8041,7 @@
                 <m:r>
                   <w:rPr>
                     <w:rFonts w:ascii="Cambria Math" w:eastAsiaTheme="minorEastAsia" w:hAnsi="Cambria Math"/>
+                    <w:strike/>
                     <w:sz w:val="24"/>
                     <w:szCs w:val="24"/>
                   </w:rPr>
@@ -7785,6 +8052,7 @@
                 <m:r>
                   <w:rPr>
                     <w:rFonts w:ascii="Cambria Math" w:eastAsiaTheme="minorEastAsia" w:hAnsi="Cambria Math"/>
+                    <w:strike/>
                     <w:sz w:val="24"/>
                     <w:szCs w:val="24"/>
                   </w:rPr>
@@ -7812,11 +8080,20 @@
       <w:r>
         <w:rPr>
           <w:rFonts w:eastAsiaTheme="minorEastAsia"/>
+          <w:strike/>
           <w:sz w:val="24"/>
           <w:szCs w:val="24"/>
         </w:rPr>
         <w:lastRenderedPageBreak/>
-        <w:t xml:space="preserve">Proof </w:t>
+        <w:t>Proof</w:t>
+      </w:r>
+      <w:r>
+        <w:rPr>
+          <w:rFonts w:eastAsiaTheme="minorEastAsia"/>
+          <w:sz w:val="24"/>
+          <w:szCs w:val="24"/>
+        </w:rPr>
+        <w:t xml:space="preserve"> </w:t>
       </w:r>
       <w:r>
         <w:rPr>

</xml_diff>

<commit_message>
Additions up to Best/Worst case scenarios
</commit_message>
<xml_diff>
--- a/SparseNetworkOutline.docx
+++ b/SparseNetworkOutline.docx
@@ -9189,6 +9189,7 @@
         </w:numPr>
         <w:rPr>
           <w:rFonts w:eastAsiaTheme="minorEastAsia"/>
+          <w:strike/>
           <w:sz w:val="24"/>
           <w:szCs w:val="24"/>
         </w:rPr>
@@ -9197,6 +9198,7 @@
         <w:rPr>
           <w:rFonts w:eastAsiaTheme="minorEastAsia"/>
           <w:b/>
+          <w:strike/>
           <w:sz w:val="24"/>
           <w:szCs w:val="24"/>
         </w:rPr>
@@ -9206,6 +9208,7 @@
       <w:r>
         <w:rPr>
           <w:rFonts w:eastAsiaTheme="minorEastAsia"/>
+          <w:strike/>
           <w:sz w:val="24"/>
           <w:szCs w:val="24"/>
         </w:rPr>
@@ -9221,6 +9224,7 @@
         </w:numPr>
         <w:rPr>
           <w:rFonts w:eastAsiaTheme="minorEastAsia"/>
+          <w:strike/>
           <w:sz w:val="24"/>
           <w:szCs w:val="24"/>
         </w:rPr>
@@ -9232,6 +9236,7 @@
               <w:rPr>
                 <w:rFonts w:ascii="Cambria Math" w:eastAsiaTheme="minorEastAsia" w:hAnsi="Cambria Math"/>
                 <w:i/>
+                <w:strike/>
                 <w:sz w:val="24"/>
                 <w:szCs w:val="24"/>
               </w:rPr>
@@ -9241,6 +9246,7 @@
             <m:r>
               <w:rPr>
                 <w:rFonts w:ascii="Cambria Math" w:eastAsiaTheme="minorEastAsia" w:hAnsi="Cambria Math"/>
+                <w:strike/>
                 <w:sz w:val="24"/>
                 <w:szCs w:val="24"/>
               </w:rPr>
@@ -9251,6 +9257,7 @@
             <m:r>
               <w:rPr>
                 <w:rFonts w:ascii="Cambria Math" w:eastAsiaTheme="minorEastAsia" w:hAnsi="Cambria Math"/>
+                <w:strike/>
                 <w:sz w:val="24"/>
                 <w:szCs w:val="24"/>
               </w:rPr>
@@ -9261,6 +9268,7 @@
         <m:r>
           <w:rPr>
             <w:rFonts w:ascii="Cambria Math" w:eastAsiaTheme="minorEastAsia" w:hAnsi="Cambria Math"/>
+            <w:strike/>
             <w:sz w:val="24"/>
             <w:szCs w:val="24"/>
           </w:rPr>
@@ -9272,6 +9280,7 @@
               <w:rPr>
                 <w:rFonts w:ascii="Cambria Math" w:eastAsiaTheme="minorEastAsia" w:hAnsi="Cambria Math"/>
                 <w:i/>
+                <w:strike/>
                 <w:sz w:val="24"/>
                 <w:szCs w:val="24"/>
               </w:rPr>
@@ -9281,6 +9290,7 @@
             <m:r>
               <w:rPr>
                 <w:rFonts w:ascii="Cambria Math" w:eastAsiaTheme="minorEastAsia" w:hAnsi="Cambria Math"/>
+                <w:strike/>
                 <w:sz w:val="24"/>
                 <w:szCs w:val="24"/>
               </w:rPr>
@@ -9291,6 +9301,7 @@
             <m:r>
               <w:rPr>
                 <w:rFonts w:ascii="Cambria Math" w:eastAsiaTheme="minorEastAsia" w:hAnsi="Cambria Math"/>
+                <w:strike/>
                 <w:sz w:val="24"/>
                 <w:szCs w:val="24"/>
               </w:rPr>
@@ -9301,6 +9312,7 @@
         <m:r>
           <w:rPr>
             <w:rFonts w:ascii="Cambria Math" w:eastAsiaTheme="minorEastAsia" w:hAnsi="Cambria Math"/>
+            <w:strike/>
             <w:sz w:val="24"/>
             <w:szCs w:val="24"/>
           </w:rPr>
@@ -9317,13 +9329,15 @@
         </w:numPr>
         <w:rPr>
           <w:rFonts w:eastAsiaTheme="minorEastAsia"/>
-          <w:sz w:val="24"/>
-          <w:szCs w:val="24"/>
-        </w:rPr>
-      </w:pPr>
-      <w:r>
-        <w:rPr>
-          <w:rFonts w:eastAsiaTheme="minorEastAsia"/>
+          <w:strike/>
+          <w:sz w:val="24"/>
+          <w:szCs w:val="24"/>
+        </w:rPr>
+      </w:pPr>
+      <w:r>
+        <w:rPr>
+          <w:rFonts w:eastAsiaTheme="minorEastAsia"/>
+          <w:strike/>
           <w:sz w:val="24"/>
           <w:szCs w:val="24"/>
         </w:rPr>
@@ -9336,6 +9350,7 @@
               <w:rPr>
                 <w:rFonts w:ascii="Cambria Math" w:eastAsiaTheme="minorEastAsia" w:hAnsi="Cambria Math"/>
                 <w:i/>
+                <w:strike/>
                 <w:sz w:val="24"/>
                 <w:szCs w:val="24"/>
               </w:rPr>
@@ -9345,6 +9360,7 @@
             <m:r>
               <w:rPr>
                 <w:rFonts w:ascii="Cambria Math" w:eastAsiaTheme="minorEastAsia" w:hAnsi="Cambria Math"/>
+                <w:strike/>
                 <w:sz w:val="24"/>
                 <w:szCs w:val="24"/>
               </w:rPr>
@@ -9355,6 +9371,7 @@
             <m:r>
               <w:rPr>
                 <w:rFonts w:ascii="Cambria Math" w:eastAsiaTheme="minorEastAsia" w:hAnsi="Cambria Math"/>
+                <w:strike/>
                 <w:sz w:val="24"/>
                 <w:szCs w:val="24"/>
               </w:rPr>
@@ -9365,6 +9382,7 @@
         <m:r>
           <w:rPr>
             <w:rFonts w:ascii="Cambria Math" w:eastAsiaTheme="minorEastAsia" w:hAnsi="Cambria Math"/>
+            <w:strike/>
             <w:sz w:val="24"/>
             <w:szCs w:val="24"/>
           </w:rPr>
@@ -9376,6 +9394,7 @@
               <w:rPr>
                 <w:rFonts w:ascii="Cambria Math" w:eastAsiaTheme="minorEastAsia" w:hAnsi="Cambria Math"/>
                 <w:i/>
+                <w:strike/>
                 <w:sz w:val="24"/>
                 <w:szCs w:val="24"/>
               </w:rPr>
@@ -9385,6 +9404,7 @@
             <m:r>
               <w:rPr>
                 <w:rFonts w:ascii="Cambria Math" w:eastAsiaTheme="minorEastAsia" w:hAnsi="Cambria Math"/>
+                <w:strike/>
                 <w:sz w:val="24"/>
                 <w:szCs w:val="24"/>
               </w:rPr>
@@ -9395,6 +9415,7 @@
             <m:r>
               <w:rPr>
                 <w:rFonts w:ascii="Cambria Math" w:eastAsiaTheme="minorEastAsia" w:hAnsi="Cambria Math"/>
+                <w:strike/>
                 <w:sz w:val="24"/>
                 <w:szCs w:val="24"/>
               </w:rPr>
@@ -9406,6 +9427,7 @@
                   <w:rPr>
                     <w:rFonts w:ascii="Cambria Math" w:eastAsiaTheme="minorEastAsia" w:hAnsi="Cambria Math"/>
                     <w:i/>
+                    <w:strike/>
                     <w:sz w:val="24"/>
                     <w:szCs w:val="24"/>
                   </w:rPr>
@@ -9415,6 +9437,7 @@
                 <m:r>
                   <w:rPr>
                     <w:rFonts w:ascii="Cambria Math" w:eastAsiaTheme="minorEastAsia" w:hAnsi="Cambria Math"/>
+                    <w:strike/>
                     <w:sz w:val="24"/>
                     <w:szCs w:val="24"/>
                   </w:rPr>
@@ -9426,6 +9449,7 @@
                       <w:rPr>
                         <w:rFonts w:ascii="Cambria Math" w:eastAsiaTheme="minorEastAsia" w:hAnsi="Cambria Math"/>
                         <w:i/>
+                        <w:strike/>
                         <w:sz w:val="24"/>
                         <w:szCs w:val="24"/>
                       </w:rPr>
@@ -9435,6 +9459,7 @@
                     <m:r>
                       <w:rPr>
                         <w:rFonts w:ascii="Cambria Math" w:eastAsiaTheme="minorEastAsia" w:hAnsi="Cambria Math"/>
+                        <w:strike/>
                         <w:sz w:val="24"/>
                         <w:szCs w:val="24"/>
                       </w:rPr>
@@ -9445,6 +9470,7 @@
                     <m:r>
                       <w:rPr>
                         <w:rFonts w:ascii="Cambria Math" w:eastAsiaTheme="minorEastAsia" w:hAnsi="Cambria Math"/>
+                        <w:strike/>
                         <w:sz w:val="24"/>
                         <w:szCs w:val="24"/>
                       </w:rPr>
@@ -9455,6 +9481,7 @@
                 <m:r>
                   <w:rPr>
                     <w:rFonts w:ascii="Cambria Math" w:eastAsiaTheme="minorEastAsia" w:hAnsi="Cambria Math"/>
+                    <w:strike/>
                     <w:sz w:val="24"/>
                     <w:szCs w:val="24"/>
                   </w:rPr>
@@ -9466,6 +9493,7 @@
                       <w:rPr>
                         <w:rFonts w:ascii="Cambria Math" w:eastAsiaTheme="minorEastAsia" w:hAnsi="Cambria Math"/>
                         <w:i/>
+                        <w:strike/>
                         <w:sz w:val="24"/>
                         <w:szCs w:val="24"/>
                       </w:rPr>
@@ -9475,6 +9503,7 @@
                     <m:r>
                       <w:rPr>
                         <w:rFonts w:ascii="Cambria Math" w:eastAsiaTheme="minorEastAsia" w:hAnsi="Cambria Math"/>
+                        <w:strike/>
                         <w:sz w:val="24"/>
                         <w:szCs w:val="24"/>
                       </w:rPr>
@@ -9485,6 +9514,7 @@
                     <m:r>
                       <w:rPr>
                         <w:rFonts w:ascii="Cambria Math" w:eastAsiaTheme="minorEastAsia" w:hAnsi="Cambria Math"/>
+                        <w:strike/>
                         <w:sz w:val="24"/>
                         <w:szCs w:val="24"/>
                       </w:rPr>
@@ -9514,6 +9544,7 @@
       <w:r>
         <w:rPr>
           <w:rFonts w:eastAsiaTheme="minorEastAsia"/>
+          <w:strike/>
           <w:noProof/>
           <w:sz w:val="24"/>
           <w:szCs w:val="24"/>
@@ -9666,13 +9697,15 @@
         <w:rPr>
           <w:rFonts w:eastAsiaTheme="minorEastAsia"/>
           <w:b/>
-          <w:sz w:val="24"/>
-          <w:szCs w:val="24"/>
-        </w:rPr>
-      </w:pPr>
-      <w:r>
-        <w:rPr>
-          <w:rFonts w:eastAsiaTheme="minorEastAsia"/>
+          <w:strike/>
+          <w:sz w:val="24"/>
+          <w:szCs w:val="24"/>
+        </w:rPr>
+      </w:pPr>
+      <w:r>
+        <w:rPr>
+          <w:rFonts w:eastAsiaTheme="minorEastAsia"/>
+          <w:strike/>
           <w:sz w:val="24"/>
           <w:szCs w:val="24"/>
         </w:rPr>
@@ -9681,6 +9714,7 @@
       <w:r>
         <w:rPr>
           <w:rFonts w:eastAsiaTheme="minorEastAsia"/>
+          <w:strike/>
           <w:sz w:val="24"/>
           <w:szCs w:val="24"/>
         </w:rPr>
@@ -9697,13 +9731,15 @@
         <w:rPr>
           <w:rFonts w:eastAsiaTheme="minorEastAsia"/>
           <w:b/>
-          <w:sz w:val="24"/>
-          <w:szCs w:val="24"/>
-        </w:rPr>
-      </w:pPr>
-      <w:r>
-        <w:rPr>
-          <w:rFonts w:eastAsiaTheme="minorEastAsia"/>
+          <w:strike/>
+          <w:sz w:val="24"/>
+          <w:szCs w:val="24"/>
+        </w:rPr>
+      </w:pPr>
+      <w:r>
+        <w:rPr>
+          <w:rFonts w:eastAsiaTheme="minorEastAsia"/>
+          <w:strike/>
           <w:sz w:val="24"/>
           <w:szCs w:val="24"/>
         </w:rPr>
@@ -9720,13 +9756,15 @@
         <w:rPr>
           <w:rFonts w:eastAsiaTheme="minorEastAsia"/>
           <w:b/>
-          <w:sz w:val="24"/>
-          <w:szCs w:val="24"/>
-        </w:rPr>
-      </w:pPr>
-      <w:r>
-        <w:rPr>
-          <w:rFonts w:eastAsiaTheme="minorEastAsia"/>
+          <w:strike/>
+          <w:sz w:val="24"/>
+          <w:szCs w:val="24"/>
+        </w:rPr>
+      </w:pPr>
+      <w:r>
+        <w:rPr>
+          <w:rFonts w:eastAsiaTheme="minorEastAsia"/>
+          <w:strike/>
           <w:sz w:val="24"/>
           <w:szCs w:val="24"/>
         </w:rPr>
@@ -9743,13 +9781,15 @@
         <w:rPr>
           <w:rFonts w:eastAsiaTheme="minorEastAsia"/>
           <w:b/>
-          <w:sz w:val="24"/>
-          <w:szCs w:val="24"/>
-        </w:rPr>
-      </w:pPr>
-      <w:r>
-        <w:rPr>
-          <w:rFonts w:eastAsiaTheme="minorEastAsia"/>
+          <w:strike/>
+          <w:sz w:val="24"/>
+          <w:szCs w:val="24"/>
+        </w:rPr>
+      </w:pPr>
+      <w:r>
+        <w:rPr>
+          <w:rFonts w:eastAsiaTheme="minorEastAsia"/>
+          <w:strike/>
           <w:sz w:val="24"/>
           <w:szCs w:val="24"/>
         </w:rPr>
@@ -9762,6 +9802,7 @@
               <w:rPr>
                 <w:rFonts w:ascii="Cambria Math" w:eastAsiaTheme="minorEastAsia" w:hAnsi="Cambria Math"/>
                 <w:i/>
+                <w:strike/>
                 <w:sz w:val="24"/>
                 <w:szCs w:val="24"/>
               </w:rPr>
@@ -9771,6 +9812,7 @@
             <m:r>
               <w:rPr>
                 <w:rFonts w:ascii="Cambria Math" w:eastAsiaTheme="minorEastAsia" w:hAnsi="Cambria Math"/>
+                <w:strike/>
                 <w:sz w:val="24"/>
                 <w:szCs w:val="24"/>
               </w:rPr>
@@ -9781,6 +9823,7 @@
             <m:r>
               <w:rPr>
                 <w:rFonts w:ascii="Cambria Math" w:eastAsiaTheme="minorEastAsia" w:hAnsi="Cambria Math"/>
+                <w:strike/>
                 <w:sz w:val="24"/>
                 <w:szCs w:val="24"/>
               </w:rPr>
@@ -9791,6 +9834,7 @@
         <m:r>
           <w:rPr>
             <w:rFonts w:ascii="Cambria Math" w:eastAsiaTheme="minorEastAsia" w:hAnsi="Cambria Math"/>
+            <w:strike/>
             <w:sz w:val="24"/>
             <w:szCs w:val="24"/>
           </w:rPr>
@@ -9800,6 +9844,7 @@
       <w:r>
         <w:rPr>
           <w:rFonts w:eastAsiaTheme="minorEastAsia"/>
+          <w:strike/>
           <w:sz w:val="24"/>
           <w:szCs w:val="24"/>
         </w:rPr>

</xml_diff>